<commit_message>
WIP - small changes on business plan
</commit_message>
<xml_diff>
--- a/documentation/Semi-Finals/Bartender - poslovni plan.docx
+++ b/documentation/Semi-Finals/Bartender - poslovni plan.docx
@@ -10,14 +10,57 @@
       <w:r>
         <w:t xml:space="preserve"> </w:t>
       </w:r>
-      <w:proofErr w:type="spellStart"/>
-      <w:r>
-        <w:rPr>
-          <w:highlight w:val="yellow"/>
-        </w:rPr>
+    </w:p>
+    <w:p>
+      <w:pPr>
+        <w:pStyle w:val="Title"/>
+        <w:jc w:val="center"/>
+      </w:pPr>
+    </w:p>
+    <w:p>
+      <w:pPr>
+        <w:pStyle w:val="Title"/>
+        <w:jc w:val="center"/>
+      </w:pPr>
+    </w:p>
+    <w:p>
+      <w:pPr>
+        <w:pStyle w:val="Title"/>
+        <w:jc w:val="center"/>
+      </w:pPr>
+    </w:p>
+    <w:p>
+      <w:pPr>
+        <w:pStyle w:val="Title"/>
+        <w:jc w:val="center"/>
+      </w:pPr>
+    </w:p>
+    <w:p>
+      <w:pPr>
+        <w:pStyle w:val="Title"/>
+        <w:jc w:val="center"/>
+      </w:pPr>
+    </w:p>
+    <w:p>
+      <w:pPr>
+        <w:pStyle w:val="Title"/>
+        <w:jc w:val="center"/>
+      </w:pPr>
+    </w:p>
+    <w:p>
+      <w:pPr>
+        <w:pStyle w:val="Title"/>
+        <w:jc w:val="center"/>
+      </w:pPr>
+    </w:p>
+    <w:p>
+      <w:pPr>
+        <w:pStyle w:val="Title"/>
+        <w:jc w:val="center"/>
+      </w:pPr>
+      <w:r>
         <w:t>Bartender</w:t>
       </w:r>
-      <w:proofErr w:type="spellEnd"/>
     </w:p>
     <w:p>
       <w:pPr>
@@ -29,9 +72,1464 @@
       </w:r>
     </w:p>
     <w:p>
+      <w:pPr>
+        <w:rPr>
+          <w:rFonts w:eastAsiaTheme="majorEastAsia" w:cstheme="majorBidi"/>
+          <w:color w:val="595959" w:themeColor="text1" w:themeTint="A6"/>
+          <w:spacing w:val="15"/>
+          <w:sz w:val="28"/>
+          <w:szCs w:val="28"/>
+        </w:rPr>
+      </w:pPr>
+      <w:r>
+        <w:br w:type="page"/>
+      </w:r>
+    </w:p>
+    <w:p>
+      <w:pPr>
+        <w:rPr>
+          <w:rFonts w:eastAsiaTheme="majorEastAsia" w:cstheme="majorBidi"/>
+          <w:color w:val="595959" w:themeColor="text1" w:themeTint="A6"/>
+          <w:spacing w:val="15"/>
+          <w:sz w:val="28"/>
+          <w:szCs w:val="28"/>
+        </w:rPr>
+      </w:pPr>
+    </w:p>
+    <w:sdt>
+      <w:sdtPr>
+        <w:rPr>
+          <w:color w:val="auto"/>
+        </w:rPr>
+        <w:id w:val="-1139882090"/>
+        <w:docPartObj>
+          <w:docPartGallery w:val="Table of Contents"/>
+          <w:docPartUnique/>
+        </w:docPartObj>
+      </w:sdtPr>
+      <w:sdtEndPr>
+        <w:rPr>
+          <w:rFonts w:asciiTheme="minorHAnsi" w:eastAsiaTheme="minorHAnsi" w:hAnsiTheme="minorHAnsi" w:cstheme="minorBidi"/>
+          <w:b/>
+          <w:bCs/>
+          <w:kern w:val="2"/>
+          <w:sz w:val="22"/>
+          <w:szCs w:val="22"/>
+          <w:lang w:eastAsia="en-US"/>
+        </w:rPr>
+      </w:sdtEndPr>
+      <w:sdtContent>
+        <w:p>
+          <w:pPr>
+            <w:pStyle w:val="TOCHeading"/>
+            <w:rPr>
+              <w:color w:val="auto"/>
+            </w:rPr>
+          </w:pPr>
+          <w:r>
+            <w:rPr>
+              <w:color w:val="auto"/>
+            </w:rPr>
+            <w:t>Sadržaj</w:t>
+          </w:r>
+        </w:p>
+        <w:p>
+          <w:pPr>
+            <w:pStyle w:val="TOC1"/>
+            <w:tabs>
+              <w:tab w:val="right" w:leader="dot" w:pos="9016"/>
+            </w:tabs>
+            <w:rPr>
+              <w:rFonts w:eastAsiaTheme="minorEastAsia"/>
+              <w:noProof/>
+              <w:sz w:val="24"/>
+              <w:szCs w:val="24"/>
+              <w:lang w:eastAsia="hr-HR"/>
+            </w:rPr>
+          </w:pPr>
+          <w:r>
+            <w:fldChar w:fldCharType="begin"/>
+          </w:r>
+          <w:r>
+            <w:instrText xml:space="preserve"> TOC \o "1-3" \h \z \u </w:instrText>
+          </w:r>
+          <w:r>
+            <w:fldChar w:fldCharType="separate"/>
+          </w:r>
+          <w:hyperlink w:anchor="_Toc196515935" w:history="1">
+            <w:r>
+              <w:rPr>
+                <w:rStyle w:val="Hyperlink"/>
+                <w:noProof/>
+              </w:rPr>
+              <w:t>Vizija i misija</w:t>
+            </w:r>
+            <w:r>
+              <w:rPr>
+                <w:noProof/>
+                <w:webHidden/>
+              </w:rPr>
+              <w:tab/>
+            </w:r>
+            <w:r>
+              <w:rPr>
+                <w:noProof/>
+                <w:webHidden/>
+              </w:rPr>
+              <w:fldChar w:fldCharType="begin"/>
+            </w:r>
+            <w:r>
+              <w:rPr>
+                <w:noProof/>
+                <w:webHidden/>
+              </w:rPr>
+              <w:instrText xml:space="preserve"> PAGEREF _Toc196515935 \h </w:instrText>
+            </w:r>
+            <w:r>
+              <w:rPr>
+                <w:noProof/>
+                <w:webHidden/>
+              </w:rPr>
+            </w:r>
+            <w:r>
+              <w:rPr>
+                <w:noProof/>
+                <w:webHidden/>
+              </w:rPr>
+              <w:fldChar w:fldCharType="separate"/>
+            </w:r>
+            <w:r>
+              <w:rPr>
+                <w:noProof/>
+                <w:webHidden/>
+              </w:rPr>
+              <w:t>1</w:t>
+            </w:r>
+            <w:r>
+              <w:rPr>
+                <w:noProof/>
+                <w:webHidden/>
+              </w:rPr>
+              <w:fldChar w:fldCharType="end"/>
+            </w:r>
+          </w:hyperlink>
+        </w:p>
+        <w:p>
+          <w:pPr>
+            <w:pStyle w:val="TOC2"/>
+            <w:tabs>
+              <w:tab w:val="right" w:leader="dot" w:pos="9016"/>
+            </w:tabs>
+            <w:rPr>
+              <w:rFonts w:eastAsiaTheme="minorEastAsia"/>
+              <w:noProof/>
+              <w:sz w:val="24"/>
+              <w:szCs w:val="24"/>
+              <w:lang w:eastAsia="hr-HR"/>
+            </w:rPr>
+          </w:pPr>
+          <w:hyperlink w:anchor="_Toc196515936" w:history="1">
+            <w:r>
+              <w:rPr>
+                <w:rStyle w:val="Hyperlink"/>
+                <w:noProof/>
+              </w:rPr>
+              <w:t>Vizija</w:t>
+            </w:r>
+            <w:r>
+              <w:rPr>
+                <w:noProof/>
+                <w:webHidden/>
+              </w:rPr>
+              <w:tab/>
+            </w:r>
+            <w:r>
+              <w:rPr>
+                <w:noProof/>
+                <w:webHidden/>
+              </w:rPr>
+              <w:fldChar w:fldCharType="begin"/>
+            </w:r>
+            <w:r>
+              <w:rPr>
+                <w:noProof/>
+                <w:webHidden/>
+              </w:rPr>
+              <w:instrText xml:space="preserve"> PAGEREF _Toc196515936 \h </w:instrText>
+            </w:r>
+            <w:r>
+              <w:rPr>
+                <w:noProof/>
+                <w:webHidden/>
+              </w:rPr>
+            </w:r>
+            <w:r>
+              <w:rPr>
+                <w:noProof/>
+                <w:webHidden/>
+              </w:rPr>
+              <w:fldChar w:fldCharType="separate"/>
+            </w:r>
+            <w:r>
+              <w:rPr>
+                <w:noProof/>
+                <w:webHidden/>
+              </w:rPr>
+              <w:t>1</w:t>
+            </w:r>
+            <w:r>
+              <w:rPr>
+                <w:noProof/>
+                <w:webHidden/>
+              </w:rPr>
+              <w:fldChar w:fldCharType="end"/>
+            </w:r>
+          </w:hyperlink>
+        </w:p>
+        <w:p>
+          <w:pPr>
+            <w:pStyle w:val="TOC2"/>
+            <w:tabs>
+              <w:tab w:val="right" w:leader="dot" w:pos="9016"/>
+            </w:tabs>
+            <w:rPr>
+              <w:rFonts w:eastAsiaTheme="minorEastAsia"/>
+              <w:noProof/>
+              <w:sz w:val="24"/>
+              <w:szCs w:val="24"/>
+              <w:lang w:eastAsia="hr-HR"/>
+            </w:rPr>
+          </w:pPr>
+          <w:hyperlink w:anchor="_Toc196515937" w:history="1">
+            <w:r>
+              <w:rPr>
+                <w:rStyle w:val="Hyperlink"/>
+                <w:noProof/>
+              </w:rPr>
+              <w:t>Misija</w:t>
+            </w:r>
+            <w:r>
+              <w:rPr>
+                <w:noProof/>
+                <w:webHidden/>
+              </w:rPr>
+              <w:tab/>
+            </w:r>
+            <w:r>
+              <w:rPr>
+                <w:noProof/>
+                <w:webHidden/>
+              </w:rPr>
+              <w:fldChar w:fldCharType="begin"/>
+            </w:r>
+            <w:r>
+              <w:rPr>
+                <w:noProof/>
+                <w:webHidden/>
+              </w:rPr>
+              <w:instrText xml:space="preserve"> PAGEREF _Toc196515937 \h </w:instrText>
+            </w:r>
+            <w:r>
+              <w:rPr>
+                <w:noProof/>
+                <w:webHidden/>
+              </w:rPr>
+            </w:r>
+            <w:r>
+              <w:rPr>
+                <w:noProof/>
+                <w:webHidden/>
+              </w:rPr>
+              <w:fldChar w:fldCharType="separate"/>
+            </w:r>
+            <w:r>
+              <w:rPr>
+                <w:noProof/>
+                <w:webHidden/>
+              </w:rPr>
+              <w:t>1</w:t>
+            </w:r>
+            <w:r>
+              <w:rPr>
+                <w:noProof/>
+                <w:webHidden/>
+              </w:rPr>
+              <w:fldChar w:fldCharType="end"/>
+            </w:r>
+          </w:hyperlink>
+        </w:p>
+        <w:p>
+          <w:pPr>
+            <w:pStyle w:val="TOC1"/>
+            <w:tabs>
+              <w:tab w:val="right" w:leader="dot" w:pos="9016"/>
+            </w:tabs>
+            <w:rPr>
+              <w:rFonts w:eastAsiaTheme="minorEastAsia"/>
+              <w:noProof/>
+              <w:sz w:val="24"/>
+              <w:szCs w:val="24"/>
+              <w:lang w:eastAsia="hr-HR"/>
+            </w:rPr>
+          </w:pPr>
+          <w:hyperlink w:anchor="_Toc196515938" w:history="1">
+            <w:r>
+              <w:rPr>
+                <w:rStyle w:val="Hyperlink"/>
+                <w:noProof/>
+              </w:rPr>
+              <w:t>Izazovi</w:t>
+            </w:r>
+            <w:r>
+              <w:rPr>
+                <w:noProof/>
+                <w:webHidden/>
+              </w:rPr>
+              <w:tab/>
+            </w:r>
+            <w:r>
+              <w:rPr>
+                <w:noProof/>
+                <w:webHidden/>
+              </w:rPr>
+              <w:fldChar w:fldCharType="begin"/>
+            </w:r>
+            <w:r>
+              <w:rPr>
+                <w:noProof/>
+                <w:webHidden/>
+              </w:rPr>
+              <w:instrText xml:space="preserve"> PAGEREF _Toc196515938 \h </w:instrText>
+            </w:r>
+            <w:r>
+              <w:rPr>
+                <w:noProof/>
+                <w:webHidden/>
+              </w:rPr>
+            </w:r>
+            <w:r>
+              <w:rPr>
+                <w:noProof/>
+                <w:webHidden/>
+              </w:rPr>
+              <w:fldChar w:fldCharType="separate"/>
+            </w:r>
+            <w:r>
+              <w:rPr>
+                <w:noProof/>
+                <w:webHidden/>
+              </w:rPr>
+              <w:t>1</w:t>
+            </w:r>
+            <w:r>
+              <w:rPr>
+                <w:noProof/>
+                <w:webHidden/>
+              </w:rPr>
+              <w:fldChar w:fldCharType="end"/>
+            </w:r>
+          </w:hyperlink>
+        </w:p>
+        <w:p>
+          <w:pPr>
+            <w:pStyle w:val="TOC1"/>
+            <w:tabs>
+              <w:tab w:val="right" w:leader="dot" w:pos="9016"/>
+            </w:tabs>
+            <w:rPr>
+              <w:rFonts w:eastAsiaTheme="minorEastAsia"/>
+              <w:noProof/>
+              <w:sz w:val="24"/>
+              <w:szCs w:val="24"/>
+              <w:lang w:eastAsia="hr-HR"/>
+            </w:rPr>
+          </w:pPr>
+          <w:hyperlink w:anchor="_Toc196515939" w:history="1">
+            <w:r>
+              <w:rPr>
+                <w:rStyle w:val="Hyperlink"/>
+                <w:noProof/>
+              </w:rPr>
+              <w:t>Rješenje</w:t>
+            </w:r>
+            <w:r>
+              <w:rPr>
+                <w:noProof/>
+                <w:webHidden/>
+              </w:rPr>
+              <w:tab/>
+            </w:r>
+            <w:r>
+              <w:rPr>
+                <w:noProof/>
+                <w:webHidden/>
+              </w:rPr>
+              <w:fldChar w:fldCharType="begin"/>
+            </w:r>
+            <w:r>
+              <w:rPr>
+                <w:noProof/>
+                <w:webHidden/>
+              </w:rPr>
+              <w:instrText xml:space="preserve"> PAGEREF _Toc196515939 \h </w:instrText>
+            </w:r>
+            <w:r>
+              <w:rPr>
+                <w:noProof/>
+                <w:webHidden/>
+              </w:rPr>
+            </w:r>
+            <w:r>
+              <w:rPr>
+                <w:noProof/>
+                <w:webHidden/>
+              </w:rPr>
+              <w:fldChar w:fldCharType="separate"/>
+            </w:r>
+            <w:r>
+              <w:rPr>
+                <w:noProof/>
+                <w:webHidden/>
+              </w:rPr>
+              <w:t>1</w:t>
+            </w:r>
+            <w:r>
+              <w:rPr>
+                <w:noProof/>
+                <w:webHidden/>
+              </w:rPr>
+              <w:fldChar w:fldCharType="end"/>
+            </w:r>
+          </w:hyperlink>
+        </w:p>
+        <w:p>
+          <w:pPr>
+            <w:pStyle w:val="TOC1"/>
+            <w:tabs>
+              <w:tab w:val="right" w:leader="dot" w:pos="9016"/>
+            </w:tabs>
+            <w:rPr>
+              <w:rFonts w:eastAsiaTheme="minorEastAsia"/>
+              <w:noProof/>
+              <w:sz w:val="24"/>
+              <w:szCs w:val="24"/>
+              <w:lang w:eastAsia="hr-HR"/>
+            </w:rPr>
+          </w:pPr>
+          <w:hyperlink w:anchor="_Toc196515940" w:history="1">
+            <w:r>
+              <w:rPr>
+                <w:rStyle w:val="Hyperlink"/>
+                <w:noProof/>
+              </w:rPr>
+              <w:t>Prilika na tržištu</w:t>
+            </w:r>
+            <w:r>
+              <w:rPr>
+                <w:noProof/>
+                <w:webHidden/>
+              </w:rPr>
+              <w:tab/>
+            </w:r>
+            <w:r>
+              <w:rPr>
+                <w:noProof/>
+                <w:webHidden/>
+              </w:rPr>
+              <w:fldChar w:fldCharType="begin"/>
+            </w:r>
+            <w:r>
+              <w:rPr>
+                <w:noProof/>
+                <w:webHidden/>
+              </w:rPr>
+              <w:instrText xml:space="preserve"> PAGEREF _Toc196515940 \h </w:instrText>
+            </w:r>
+            <w:r>
+              <w:rPr>
+                <w:noProof/>
+                <w:webHidden/>
+              </w:rPr>
+            </w:r>
+            <w:r>
+              <w:rPr>
+                <w:noProof/>
+                <w:webHidden/>
+              </w:rPr>
+              <w:fldChar w:fldCharType="separate"/>
+            </w:r>
+            <w:r>
+              <w:rPr>
+                <w:noProof/>
+                <w:webHidden/>
+              </w:rPr>
+              <w:t>3</w:t>
+            </w:r>
+            <w:r>
+              <w:rPr>
+                <w:noProof/>
+                <w:webHidden/>
+              </w:rPr>
+              <w:fldChar w:fldCharType="end"/>
+            </w:r>
+          </w:hyperlink>
+        </w:p>
+        <w:p>
+          <w:pPr>
+            <w:pStyle w:val="TOC1"/>
+            <w:tabs>
+              <w:tab w:val="right" w:leader="dot" w:pos="9016"/>
+            </w:tabs>
+            <w:rPr>
+              <w:rFonts w:eastAsiaTheme="minorEastAsia"/>
+              <w:noProof/>
+              <w:sz w:val="24"/>
+              <w:szCs w:val="24"/>
+              <w:lang w:eastAsia="hr-HR"/>
+            </w:rPr>
+          </w:pPr>
+          <w:hyperlink w:anchor="_Toc196515941" w:history="1">
+            <w:r>
+              <w:rPr>
+                <w:rStyle w:val="Hyperlink"/>
+                <w:noProof/>
+              </w:rPr>
+              <w:t>Vrijednost za korisnike</w:t>
+            </w:r>
+            <w:r>
+              <w:rPr>
+                <w:noProof/>
+                <w:webHidden/>
+              </w:rPr>
+              <w:tab/>
+            </w:r>
+            <w:r>
+              <w:rPr>
+                <w:noProof/>
+                <w:webHidden/>
+              </w:rPr>
+              <w:fldChar w:fldCharType="begin"/>
+            </w:r>
+            <w:r>
+              <w:rPr>
+                <w:noProof/>
+                <w:webHidden/>
+              </w:rPr>
+              <w:instrText xml:space="preserve"> PAGEREF _Toc196515941 \h </w:instrText>
+            </w:r>
+            <w:r>
+              <w:rPr>
+                <w:noProof/>
+                <w:webHidden/>
+              </w:rPr>
+            </w:r>
+            <w:r>
+              <w:rPr>
+                <w:noProof/>
+                <w:webHidden/>
+              </w:rPr>
+              <w:fldChar w:fldCharType="separate"/>
+            </w:r>
+            <w:r>
+              <w:rPr>
+                <w:noProof/>
+                <w:webHidden/>
+              </w:rPr>
+              <w:t>3</w:t>
+            </w:r>
+            <w:r>
+              <w:rPr>
+                <w:noProof/>
+                <w:webHidden/>
+              </w:rPr>
+              <w:fldChar w:fldCharType="end"/>
+            </w:r>
+          </w:hyperlink>
+        </w:p>
+        <w:p>
+          <w:pPr>
+            <w:pStyle w:val="TOC1"/>
+            <w:tabs>
+              <w:tab w:val="right" w:leader="dot" w:pos="9016"/>
+            </w:tabs>
+            <w:rPr>
+              <w:rFonts w:eastAsiaTheme="minorEastAsia"/>
+              <w:noProof/>
+              <w:sz w:val="24"/>
+              <w:szCs w:val="24"/>
+              <w:lang w:eastAsia="hr-HR"/>
+            </w:rPr>
+          </w:pPr>
+          <w:hyperlink w:anchor="_Toc196515942" w:history="1">
+            <w:r>
+              <w:rPr>
+                <w:rStyle w:val="Hyperlink"/>
+                <w:noProof/>
+              </w:rPr>
+              <w:t>Poslovni model</w:t>
+            </w:r>
+            <w:r>
+              <w:rPr>
+                <w:noProof/>
+                <w:webHidden/>
+              </w:rPr>
+              <w:tab/>
+            </w:r>
+            <w:r>
+              <w:rPr>
+                <w:noProof/>
+                <w:webHidden/>
+              </w:rPr>
+              <w:fldChar w:fldCharType="begin"/>
+            </w:r>
+            <w:r>
+              <w:rPr>
+                <w:noProof/>
+                <w:webHidden/>
+              </w:rPr>
+              <w:instrText xml:space="preserve"> PAGEREF _Toc196515942 \h </w:instrText>
+            </w:r>
+            <w:r>
+              <w:rPr>
+                <w:noProof/>
+                <w:webHidden/>
+              </w:rPr>
+            </w:r>
+            <w:r>
+              <w:rPr>
+                <w:noProof/>
+                <w:webHidden/>
+              </w:rPr>
+              <w:fldChar w:fldCharType="separate"/>
+            </w:r>
+            <w:r>
+              <w:rPr>
+                <w:noProof/>
+                <w:webHidden/>
+              </w:rPr>
+              <w:t>3</w:t>
+            </w:r>
+            <w:r>
+              <w:rPr>
+                <w:noProof/>
+                <w:webHidden/>
+              </w:rPr>
+              <w:fldChar w:fldCharType="end"/>
+            </w:r>
+          </w:hyperlink>
+        </w:p>
+        <w:p>
+          <w:pPr>
+            <w:pStyle w:val="TOC1"/>
+            <w:tabs>
+              <w:tab w:val="right" w:leader="dot" w:pos="9016"/>
+            </w:tabs>
+            <w:rPr>
+              <w:rFonts w:eastAsiaTheme="minorEastAsia"/>
+              <w:noProof/>
+              <w:sz w:val="24"/>
+              <w:szCs w:val="24"/>
+              <w:lang w:eastAsia="hr-HR"/>
+            </w:rPr>
+          </w:pPr>
+          <w:hyperlink w:anchor="_Toc196515943" w:history="1">
+            <w:r>
+              <w:rPr>
+                <w:rStyle w:val="Hyperlink"/>
+                <w:noProof/>
+              </w:rPr>
+              <w:t>Konkurencija</w:t>
+            </w:r>
+            <w:r>
+              <w:rPr>
+                <w:noProof/>
+                <w:webHidden/>
+              </w:rPr>
+              <w:tab/>
+            </w:r>
+            <w:r>
+              <w:rPr>
+                <w:noProof/>
+                <w:webHidden/>
+              </w:rPr>
+              <w:fldChar w:fldCharType="begin"/>
+            </w:r>
+            <w:r>
+              <w:rPr>
+                <w:noProof/>
+                <w:webHidden/>
+              </w:rPr>
+              <w:instrText xml:space="preserve"> PAGEREF _Toc196515943 \h </w:instrText>
+            </w:r>
+            <w:r>
+              <w:rPr>
+                <w:noProof/>
+                <w:webHidden/>
+              </w:rPr>
+            </w:r>
+            <w:r>
+              <w:rPr>
+                <w:noProof/>
+                <w:webHidden/>
+              </w:rPr>
+              <w:fldChar w:fldCharType="separate"/>
+            </w:r>
+            <w:r>
+              <w:rPr>
+                <w:noProof/>
+                <w:webHidden/>
+              </w:rPr>
+              <w:t>4</w:t>
+            </w:r>
+            <w:r>
+              <w:rPr>
+                <w:noProof/>
+                <w:webHidden/>
+              </w:rPr>
+              <w:fldChar w:fldCharType="end"/>
+            </w:r>
+          </w:hyperlink>
+        </w:p>
+        <w:p>
+          <w:pPr>
+            <w:pStyle w:val="TOC1"/>
+            <w:tabs>
+              <w:tab w:val="right" w:leader="dot" w:pos="9016"/>
+            </w:tabs>
+            <w:rPr>
+              <w:rFonts w:eastAsiaTheme="minorEastAsia"/>
+              <w:noProof/>
+              <w:sz w:val="24"/>
+              <w:szCs w:val="24"/>
+              <w:lang w:eastAsia="hr-HR"/>
+            </w:rPr>
+          </w:pPr>
+          <w:hyperlink w:anchor="_Toc196515944" w:history="1">
+            <w:r>
+              <w:rPr>
+                <w:rStyle w:val="Hyperlink"/>
+                <w:noProof/>
+              </w:rPr>
+              <w:t>Istraživanje tržišta</w:t>
+            </w:r>
+            <w:r>
+              <w:rPr>
+                <w:noProof/>
+                <w:webHidden/>
+              </w:rPr>
+              <w:tab/>
+            </w:r>
+            <w:r>
+              <w:rPr>
+                <w:noProof/>
+                <w:webHidden/>
+              </w:rPr>
+              <w:fldChar w:fldCharType="begin"/>
+            </w:r>
+            <w:r>
+              <w:rPr>
+                <w:noProof/>
+                <w:webHidden/>
+              </w:rPr>
+              <w:instrText xml:space="preserve"> PAGEREF _Toc196515944 \h </w:instrText>
+            </w:r>
+            <w:r>
+              <w:rPr>
+                <w:noProof/>
+                <w:webHidden/>
+              </w:rPr>
+            </w:r>
+            <w:r>
+              <w:rPr>
+                <w:noProof/>
+                <w:webHidden/>
+              </w:rPr>
+              <w:fldChar w:fldCharType="separate"/>
+            </w:r>
+            <w:r>
+              <w:rPr>
+                <w:noProof/>
+                <w:webHidden/>
+              </w:rPr>
+              <w:t>4</w:t>
+            </w:r>
+            <w:r>
+              <w:rPr>
+                <w:noProof/>
+                <w:webHidden/>
+              </w:rPr>
+              <w:fldChar w:fldCharType="end"/>
+            </w:r>
+          </w:hyperlink>
+        </w:p>
+        <w:p>
+          <w:pPr>
+            <w:pStyle w:val="TOC1"/>
+            <w:tabs>
+              <w:tab w:val="right" w:leader="dot" w:pos="9016"/>
+            </w:tabs>
+            <w:rPr>
+              <w:rFonts w:eastAsiaTheme="minorEastAsia"/>
+              <w:noProof/>
+              <w:sz w:val="24"/>
+              <w:szCs w:val="24"/>
+              <w:lang w:eastAsia="hr-HR"/>
+            </w:rPr>
+          </w:pPr>
+          <w:hyperlink w:anchor="_Toc196515945" w:history="1">
+            <w:r>
+              <w:rPr>
+                <w:rStyle w:val="Hyperlink"/>
+                <w:noProof/>
+              </w:rPr>
+              <w:t>Ciljna skupina</w:t>
+            </w:r>
+            <w:r>
+              <w:rPr>
+                <w:noProof/>
+                <w:webHidden/>
+              </w:rPr>
+              <w:tab/>
+            </w:r>
+            <w:r>
+              <w:rPr>
+                <w:noProof/>
+                <w:webHidden/>
+              </w:rPr>
+              <w:fldChar w:fldCharType="begin"/>
+            </w:r>
+            <w:r>
+              <w:rPr>
+                <w:noProof/>
+                <w:webHidden/>
+              </w:rPr>
+              <w:instrText xml:space="preserve"> PAGEREF _Toc196515945 \h </w:instrText>
+            </w:r>
+            <w:r>
+              <w:rPr>
+                <w:noProof/>
+                <w:webHidden/>
+              </w:rPr>
+            </w:r>
+            <w:r>
+              <w:rPr>
+                <w:noProof/>
+                <w:webHidden/>
+              </w:rPr>
+              <w:fldChar w:fldCharType="separate"/>
+            </w:r>
+            <w:r>
+              <w:rPr>
+                <w:noProof/>
+                <w:webHidden/>
+              </w:rPr>
+              <w:t>5</w:t>
+            </w:r>
+            <w:r>
+              <w:rPr>
+                <w:noProof/>
+                <w:webHidden/>
+              </w:rPr>
+              <w:fldChar w:fldCharType="end"/>
+            </w:r>
+          </w:hyperlink>
+        </w:p>
+        <w:p>
+          <w:pPr>
+            <w:pStyle w:val="TOC2"/>
+            <w:tabs>
+              <w:tab w:val="right" w:leader="dot" w:pos="9016"/>
+            </w:tabs>
+            <w:rPr>
+              <w:rFonts w:eastAsiaTheme="minorEastAsia"/>
+              <w:noProof/>
+              <w:sz w:val="24"/>
+              <w:szCs w:val="24"/>
+              <w:lang w:eastAsia="hr-HR"/>
+            </w:rPr>
+          </w:pPr>
+          <w:hyperlink w:anchor="_Toc196515946" w:history="1">
+            <w:r>
+              <w:rPr>
+                <w:rStyle w:val="Hyperlink"/>
+                <w:noProof/>
+              </w:rPr>
+              <w:t>Primarna ciljana skupina:</w:t>
+            </w:r>
+            <w:r>
+              <w:rPr>
+                <w:noProof/>
+                <w:webHidden/>
+              </w:rPr>
+              <w:tab/>
+            </w:r>
+            <w:r>
+              <w:rPr>
+                <w:noProof/>
+                <w:webHidden/>
+              </w:rPr>
+              <w:fldChar w:fldCharType="begin"/>
+            </w:r>
+            <w:r>
+              <w:rPr>
+                <w:noProof/>
+                <w:webHidden/>
+              </w:rPr>
+              <w:instrText xml:space="preserve"> PAGEREF _Toc196515946 \h </w:instrText>
+            </w:r>
+            <w:r>
+              <w:rPr>
+                <w:noProof/>
+                <w:webHidden/>
+              </w:rPr>
+            </w:r>
+            <w:r>
+              <w:rPr>
+                <w:noProof/>
+                <w:webHidden/>
+              </w:rPr>
+              <w:fldChar w:fldCharType="separate"/>
+            </w:r>
+            <w:r>
+              <w:rPr>
+                <w:noProof/>
+                <w:webHidden/>
+              </w:rPr>
+              <w:t>5</w:t>
+            </w:r>
+            <w:r>
+              <w:rPr>
+                <w:noProof/>
+                <w:webHidden/>
+              </w:rPr>
+              <w:fldChar w:fldCharType="end"/>
+            </w:r>
+          </w:hyperlink>
+        </w:p>
+        <w:p>
+          <w:pPr>
+            <w:pStyle w:val="TOC2"/>
+            <w:tabs>
+              <w:tab w:val="right" w:leader="dot" w:pos="9016"/>
+            </w:tabs>
+            <w:rPr>
+              <w:rFonts w:eastAsiaTheme="minorEastAsia"/>
+              <w:noProof/>
+              <w:sz w:val="24"/>
+              <w:szCs w:val="24"/>
+              <w:lang w:eastAsia="hr-HR"/>
+            </w:rPr>
+          </w:pPr>
+          <w:hyperlink w:anchor="_Toc196515947" w:history="1">
+            <w:r>
+              <w:rPr>
+                <w:rStyle w:val="Hyperlink"/>
+                <w:noProof/>
+              </w:rPr>
+              <w:t>Persona:</w:t>
+            </w:r>
+            <w:r>
+              <w:rPr>
+                <w:noProof/>
+                <w:webHidden/>
+              </w:rPr>
+              <w:tab/>
+            </w:r>
+            <w:r>
+              <w:rPr>
+                <w:noProof/>
+                <w:webHidden/>
+              </w:rPr>
+              <w:fldChar w:fldCharType="begin"/>
+            </w:r>
+            <w:r>
+              <w:rPr>
+                <w:noProof/>
+                <w:webHidden/>
+              </w:rPr>
+              <w:instrText xml:space="preserve"> PAGEREF _Toc196515947 \h </w:instrText>
+            </w:r>
+            <w:r>
+              <w:rPr>
+                <w:noProof/>
+                <w:webHidden/>
+              </w:rPr>
+            </w:r>
+            <w:r>
+              <w:rPr>
+                <w:noProof/>
+                <w:webHidden/>
+              </w:rPr>
+              <w:fldChar w:fldCharType="separate"/>
+            </w:r>
+            <w:r>
+              <w:rPr>
+                <w:noProof/>
+                <w:webHidden/>
+              </w:rPr>
+              <w:t>5</w:t>
+            </w:r>
+            <w:r>
+              <w:rPr>
+                <w:noProof/>
+                <w:webHidden/>
+              </w:rPr>
+              <w:fldChar w:fldCharType="end"/>
+            </w:r>
+          </w:hyperlink>
+        </w:p>
+        <w:p>
+          <w:pPr>
+            <w:pStyle w:val="TOC2"/>
+            <w:tabs>
+              <w:tab w:val="right" w:leader="dot" w:pos="9016"/>
+            </w:tabs>
+            <w:rPr>
+              <w:rFonts w:eastAsiaTheme="minorEastAsia"/>
+              <w:noProof/>
+              <w:sz w:val="24"/>
+              <w:szCs w:val="24"/>
+              <w:lang w:eastAsia="hr-HR"/>
+            </w:rPr>
+          </w:pPr>
+          <w:hyperlink w:anchor="_Toc196515948" w:history="1">
+            <w:r>
+              <w:rPr>
+                <w:rStyle w:val="Hyperlink"/>
+                <w:noProof/>
+              </w:rPr>
+              <w:t>Use case:</w:t>
+            </w:r>
+            <w:r>
+              <w:rPr>
+                <w:noProof/>
+                <w:webHidden/>
+              </w:rPr>
+              <w:tab/>
+            </w:r>
+            <w:r>
+              <w:rPr>
+                <w:noProof/>
+                <w:webHidden/>
+              </w:rPr>
+              <w:fldChar w:fldCharType="begin"/>
+            </w:r>
+            <w:r>
+              <w:rPr>
+                <w:noProof/>
+                <w:webHidden/>
+              </w:rPr>
+              <w:instrText xml:space="preserve"> PAGEREF _Toc196515948 \h </w:instrText>
+            </w:r>
+            <w:r>
+              <w:rPr>
+                <w:noProof/>
+                <w:webHidden/>
+              </w:rPr>
+            </w:r>
+            <w:r>
+              <w:rPr>
+                <w:noProof/>
+                <w:webHidden/>
+              </w:rPr>
+              <w:fldChar w:fldCharType="separate"/>
+            </w:r>
+            <w:r>
+              <w:rPr>
+                <w:noProof/>
+                <w:webHidden/>
+              </w:rPr>
+              <w:t>5</w:t>
+            </w:r>
+            <w:r>
+              <w:rPr>
+                <w:noProof/>
+                <w:webHidden/>
+              </w:rPr>
+              <w:fldChar w:fldCharType="end"/>
+            </w:r>
+          </w:hyperlink>
+        </w:p>
+        <w:p>
+          <w:pPr>
+            <w:pStyle w:val="TOC1"/>
+            <w:tabs>
+              <w:tab w:val="right" w:leader="dot" w:pos="9016"/>
+            </w:tabs>
+            <w:rPr>
+              <w:rFonts w:eastAsiaTheme="minorEastAsia"/>
+              <w:noProof/>
+              <w:sz w:val="24"/>
+              <w:szCs w:val="24"/>
+              <w:lang w:eastAsia="hr-HR"/>
+            </w:rPr>
+          </w:pPr>
+          <w:hyperlink w:anchor="_Toc196515949" w:history="1">
+            <w:r>
+              <w:rPr>
+                <w:rStyle w:val="Hyperlink"/>
+                <w:noProof/>
+              </w:rPr>
+              <w:t>Financijski plan</w:t>
+            </w:r>
+            <w:r>
+              <w:rPr>
+                <w:noProof/>
+                <w:webHidden/>
+              </w:rPr>
+              <w:tab/>
+            </w:r>
+            <w:r>
+              <w:rPr>
+                <w:noProof/>
+                <w:webHidden/>
+              </w:rPr>
+              <w:fldChar w:fldCharType="begin"/>
+            </w:r>
+            <w:r>
+              <w:rPr>
+                <w:noProof/>
+                <w:webHidden/>
+              </w:rPr>
+              <w:instrText xml:space="preserve"> PAGEREF _Toc196515949 \h </w:instrText>
+            </w:r>
+            <w:r>
+              <w:rPr>
+                <w:noProof/>
+                <w:webHidden/>
+              </w:rPr>
+            </w:r>
+            <w:r>
+              <w:rPr>
+                <w:noProof/>
+                <w:webHidden/>
+              </w:rPr>
+              <w:fldChar w:fldCharType="separate"/>
+            </w:r>
+            <w:r>
+              <w:rPr>
+                <w:noProof/>
+                <w:webHidden/>
+              </w:rPr>
+              <w:t>5</w:t>
+            </w:r>
+            <w:r>
+              <w:rPr>
+                <w:noProof/>
+                <w:webHidden/>
+              </w:rPr>
+              <w:fldChar w:fldCharType="end"/>
+            </w:r>
+          </w:hyperlink>
+        </w:p>
+        <w:p>
+          <w:pPr>
+            <w:pStyle w:val="TOC1"/>
+            <w:tabs>
+              <w:tab w:val="right" w:leader="dot" w:pos="9016"/>
+            </w:tabs>
+            <w:rPr>
+              <w:rFonts w:eastAsiaTheme="minorEastAsia"/>
+              <w:noProof/>
+              <w:sz w:val="24"/>
+              <w:szCs w:val="24"/>
+              <w:lang w:eastAsia="hr-HR"/>
+            </w:rPr>
+          </w:pPr>
+          <w:hyperlink w:anchor="_Toc196515950" w:history="1">
+            <w:r>
+              <w:rPr>
+                <w:rStyle w:val="Hyperlink"/>
+                <w:noProof/>
+              </w:rPr>
+              <w:t>Tim</w:t>
+            </w:r>
+            <w:r>
+              <w:rPr>
+                <w:noProof/>
+                <w:webHidden/>
+              </w:rPr>
+              <w:tab/>
+            </w:r>
+            <w:r>
+              <w:rPr>
+                <w:noProof/>
+                <w:webHidden/>
+              </w:rPr>
+              <w:fldChar w:fldCharType="begin"/>
+            </w:r>
+            <w:r>
+              <w:rPr>
+                <w:noProof/>
+                <w:webHidden/>
+              </w:rPr>
+              <w:instrText xml:space="preserve"> PAGEREF _Toc196515950 \h </w:instrText>
+            </w:r>
+            <w:r>
+              <w:rPr>
+                <w:noProof/>
+                <w:webHidden/>
+              </w:rPr>
+            </w:r>
+            <w:r>
+              <w:rPr>
+                <w:noProof/>
+                <w:webHidden/>
+              </w:rPr>
+              <w:fldChar w:fldCharType="separate"/>
+            </w:r>
+            <w:r>
+              <w:rPr>
+                <w:noProof/>
+                <w:webHidden/>
+              </w:rPr>
+              <w:t>6</w:t>
+            </w:r>
+            <w:r>
+              <w:rPr>
+                <w:noProof/>
+                <w:webHidden/>
+              </w:rPr>
+              <w:fldChar w:fldCharType="end"/>
+            </w:r>
+          </w:hyperlink>
+        </w:p>
+        <w:p>
+          <w:pPr>
+            <w:pStyle w:val="TOC1"/>
+            <w:tabs>
+              <w:tab w:val="right" w:leader="dot" w:pos="9016"/>
+            </w:tabs>
+            <w:rPr>
+              <w:rFonts w:eastAsiaTheme="minorEastAsia"/>
+              <w:noProof/>
+              <w:sz w:val="24"/>
+              <w:szCs w:val="24"/>
+              <w:lang w:eastAsia="hr-HR"/>
+            </w:rPr>
+          </w:pPr>
+          <w:hyperlink w:anchor="_Toc196515951" w:history="1">
+            <w:r>
+              <w:rPr>
+                <w:rStyle w:val="Hyperlink"/>
+                <w:noProof/>
+              </w:rPr>
+              <w:t>Zaključak</w:t>
+            </w:r>
+            <w:r>
+              <w:rPr>
+                <w:noProof/>
+                <w:webHidden/>
+              </w:rPr>
+              <w:tab/>
+            </w:r>
+            <w:r>
+              <w:rPr>
+                <w:noProof/>
+                <w:webHidden/>
+              </w:rPr>
+              <w:fldChar w:fldCharType="begin"/>
+            </w:r>
+            <w:r>
+              <w:rPr>
+                <w:noProof/>
+                <w:webHidden/>
+              </w:rPr>
+              <w:instrText xml:space="preserve"> PAGEREF _Toc196515951 \h </w:instrText>
+            </w:r>
+            <w:r>
+              <w:rPr>
+                <w:noProof/>
+                <w:webHidden/>
+              </w:rPr>
+            </w:r>
+            <w:r>
+              <w:rPr>
+                <w:noProof/>
+                <w:webHidden/>
+              </w:rPr>
+              <w:fldChar w:fldCharType="separate"/>
+            </w:r>
+            <w:r>
+              <w:rPr>
+                <w:noProof/>
+                <w:webHidden/>
+              </w:rPr>
+              <w:t>6</w:t>
+            </w:r>
+            <w:r>
+              <w:rPr>
+                <w:noProof/>
+                <w:webHidden/>
+              </w:rPr>
+              <w:fldChar w:fldCharType="end"/>
+            </w:r>
+          </w:hyperlink>
+        </w:p>
+        <w:p>
+          <w:r>
+            <w:rPr>
+              <w:b/>
+              <w:bCs/>
+            </w:rPr>
+            <w:fldChar w:fldCharType="end"/>
+          </w:r>
+        </w:p>
+      </w:sdtContent>
+    </w:sdt>
+    <w:p>
+      <w:pPr>
+        <w:rPr>
+          <w:rFonts w:eastAsiaTheme="majorEastAsia" w:cstheme="majorBidi"/>
+          <w:color w:val="595959" w:themeColor="text1" w:themeTint="A6"/>
+          <w:spacing w:val="15"/>
+          <w:sz w:val="28"/>
+          <w:szCs w:val="28"/>
+        </w:rPr>
+      </w:pPr>
+    </w:p>
+    <w:p>
+      <w:pPr>
+        <w:sectPr>
+          <w:footerReference w:type="default" r:id="rId8"/>
+          <w:pgSz w:w="11906" w:h="16838"/>
+          <w:pgMar w:top="1440" w:right="1440" w:bottom="1440" w:left="1440" w:header="708" w:footer="708" w:gutter="0"/>
+          <w:cols w:space="708"/>
+          <w:docGrid w:linePitch="360"/>
+        </w:sectPr>
+      </w:pPr>
+      <w:r>
+        <w:br w:type="page"/>
+      </w:r>
+    </w:p>
+    <w:p>
+      <w:pPr>
+        <w:pStyle w:val="Heading1"/>
+        <w:rPr>
+          <w:color w:val="auto"/>
+        </w:rPr>
+      </w:pPr>
+      <w:bookmarkStart w:id="0" w:name="_Toc196515935"/>
+      <w:r>
+        <w:rPr>
+          <w:color w:val="auto"/>
+        </w:rPr>
+        <w:lastRenderedPageBreak/>
+        <w:t xml:space="preserve">Vizija i </w:t>
+      </w:r>
+      <w:r>
+        <w:rPr>
+          <w:color w:val="auto"/>
+        </w:rPr>
+        <w:t>m</w:t>
+      </w:r>
+      <w:r>
+        <w:rPr>
+          <w:color w:val="auto"/>
+        </w:rPr>
+        <w:t>isija</w:t>
+      </w:r>
+      <w:bookmarkEnd w:id="0"/>
+    </w:p>
+    <w:p>
+      <w:pPr>
+        <w:jc w:val="both"/>
+      </w:pPr>
+    </w:p>
+    <w:p>
+      <w:pPr>
+        <w:jc w:val="both"/>
+      </w:pPr>
+      <w:bookmarkStart w:id="1" w:name="_Toc196515936"/>
+      <w:r>
+        <w:rPr>
+          <w:rStyle w:val="Heading2Char"/>
+          <w:color w:val="auto"/>
+        </w:rPr>
+        <w:t>Vizija</w:t>
+      </w:r>
+      <w:bookmarkEnd w:id="1"/>
+      <w:r>
+        <w:rPr>
+          <w:rStyle w:val="Heading2Char"/>
+          <w:color w:val="auto"/>
+        </w:rPr>
+        <w:br/>
+      </w:r>
+      <w:r>
+        <w:t>Postati vodeć</w:t>
+      </w:r>
+      <w:r>
+        <w:t>i pružatelj</w:t>
+      </w:r>
+      <w:r>
+        <w:t xml:space="preserve"> QR rješenj</w:t>
+      </w:r>
+      <w:r>
+        <w:t>a</w:t>
+      </w:r>
+      <w:r>
+        <w:t xml:space="preserve"> za </w:t>
+      </w:r>
+      <w:r>
+        <w:t>interakciju s gostima</w:t>
+      </w:r>
+      <w:r>
+        <w:t xml:space="preserve"> u ugostiteljs</w:t>
+      </w:r>
+      <w:r>
+        <w:t>koj industriji</w:t>
+      </w:r>
+      <w:r>
+        <w:t xml:space="preserve"> </w:t>
+      </w:r>
+      <w:r>
+        <w:t>u Hrvatskoj</w:t>
+      </w:r>
+      <w:r>
+        <w:t xml:space="preserve"> i šire.</w:t>
+      </w:r>
+    </w:p>
+    <w:p>
+      <w:pPr>
+        <w:jc w:val="both"/>
+      </w:pPr>
+    </w:p>
+    <w:p>
+      <w:pPr>
+        <w:jc w:val="both"/>
+      </w:pPr>
+      <w:bookmarkStart w:id="2" w:name="_Toc196515937"/>
+      <w:r>
+        <w:rPr>
+          <w:rStyle w:val="Heading2Char"/>
+          <w:color w:val="auto"/>
+        </w:rPr>
+        <w:t>Misija</w:t>
+      </w:r>
+      <w:bookmarkEnd w:id="2"/>
+      <w:r>
+        <w:br/>
+      </w:r>
+      <w:r>
+        <w:t>Omogućiti jednostavn</w:t>
+      </w:r>
+      <w:r>
+        <w:t>o i elegantno rješenje</w:t>
+      </w:r>
+      <w:r>
+        <w:t xml:space="preserve"> za goste i osoblje putem QR tehnologije – uz rast zadovoljstva i učinkovitosti.</w:t>
+      </w:r>
+    </w:p>
+    <w:p>
+      <w:pPr>
+        <w:jc w:val="both"/>
+      </w:pPr>
+    </w:p>
+    <w:p>
       <w:r>
         <w:pict w14:anchorId="250693C7">
-          <v:rect id="_x0000_i1091" style="width:0;height:1.5pt" o:hralign="center" o:hrstd="t" o:hr="t" fillcolor="#a0a0a0" stroked="f"/>
+          <v:rect id="_x0000_i1025" style="width:0;height:1.5pt" o:hralign="center" o:hrstd="t" o:hr="t" fillcolor="#a0a0a0" stroked="f"/>
         </w:pict>
       </w:r>
     </w:p>
@@ -42,12 +1540,14 @@
           <w:color w:val="auto"/>
         </w:rPr>
       </w:pPr>
+      <w:bookmarkStart w:id="3" w:name="_Toc196515938"/>
       <w:r>
         <w:rPr>
           <w:color w:val="auto"/>
         </w:rPr>
-        <w:t>Problem</w:t>
-      </w:r>
+        <w:t>Izazovi</w:t>
+      </w:r>
+      <w:bookmarkEnd w:id="3"/>
     </w:p>
     <w:p>
       <w:pPr>
@@ -94,11 +1594,15 @@
         <w:jc w:val="both"/>
       </w:pPr>
       <w:r>
-        <w:rPr>
-          <w:highlight w:val="yellow"/>
-        </w:rPr>
-        <w:t xml:space="preserve">Prema Statista portalu, hrvatska industrija restorana predviđa rast na </w:t>
-      </w:r>
+        <w:t xml:space="preserve">Prema Statista portalu, hrvatska </w:t>
+      </w:r>
+      <w:r>
+        <w:t>ugostiteljska industrija</w:t>
+      </w:r>
+      <w:r>
+        <w:t xml:space="preserve"> predviđa rast na </w:t>
+      </w:r>
+      <w:commentRangeStart w:id="4"/>
       <w:r>
         <w:rPr>
           <w:b/>
@@ -107,6 +1611,13 @@
         </w:rPr>
         <w:t>1,34 milijarde USD do 2025. godine</w:t>
       </w:r>
+      <w:commentRangeEnd w:id="4"/>
+      <w:r>
+        <w:rPr>
+          <w:rStyle w:val="CommentReference"/>
+        </w:rPr>
+        <w:commentReference w:id="4"/>
+      </w:r>
       <w:r>
         <w:t>, uz sve veći naglasak na digitalizaciju. Očekuje se da ugostitelji sve više uvode tehnologije samoposluživanja radi rasterećenja osoblja i usklađivanja s modernim očekivanjima gostiju.</w:t>
       </w:r>
@@ -114,7 +1625,7 @@
     <w:p>
       <w:r>
         <w:pict w14:anchorId="085FFAC9">
-          <v:rect id="_x0000_i1092" style="width:0;height:1.5pt" o:hralign="center" o:hrstd="t" o:hr="t" fillcolor="#a0a0a0" stroked="f"/>
+          <v:rect id="_x0000_i1026" style="width:0;height:1.5pt" o:hralign="center" o:hrstd="t" o:hr="t" fillcolor="#a0a0a0" stroked="f"/>
         </w:pict>
       </w:r>
     </w:p>
@@ -125,12 +1636,14 @@
           <w:color w:val="auto"/>
         </w:rPr>
       </w:pPr>
+      <w:bookmarkStart w:id="5" w:name="_Toc196515939"/>
       <w:r>
         <w:rPr>
           <w:color w:val="auto"/>
         </w:rPr>
         <w:t>Rješenje</w:t>
       </w:r>
+      <w:bookmarkEnd w:id="5"/>
     </w:p>
     <w:p>
       <w:pPr>
@@ -205,6 +1718,7 @@
         <w:jc w:val="both"/>
       </w:pPr>
       <w:r>
+        <w:lastRenderedPageBreak/>
         <w:t>Za osoblje nudimo preglednu administratorsku ploču s:</w:t>
       </w:r>
     </w:p>
@@ -267,33 +1781,167 @@
     </w:p>
     <w:p>
       <w:pPr>
+        <w:keepNext/>
+        <w:jc w:val="center"/>
+      </w:pPr>
+      <w:r>
+        <w:rPr>
+          <w:noProof/>
+        </w:rPr>
+        <w:drawing>
+          <wp:inline distT="0" distB="0" distL="0" distR="0" wp14:anchorId="5C5F2E8E" wp14:editId="260C56B0">
+            <wp:extent cx="5454893" cy="2849526"/>
+            <wp:effectExtent l="0" t="0" r="0" b="0"/>
+            <wp:docPr id="572097538" name="Picture 1" descr="Screens screenshot of a phone&#10;&#10;AI-generated content may be incorrect."/>
+            <wp:cNvGraphicFramePr>
+              <a:graphicFrameLocks xmlns:a="http://schemas.openxmlformats.org/drawingml/2006/main" noChangeAspect="1"/>
+            </wp:cNvGraphicFramePr>
+            <a:graphic xmlns:a="http://schemas.openxmlformats.org/drawingml/2006/main">
+              <a:graphicData uri="http://schemas.openxmlformats.org/drawingml/2006/picture">
+                <pic:pic xmlns:pic="http://schemas.openxmlformats.org/drawingml/2006/picture">
+                  <pic:nvPicPr>
+                    <pic:cNvPr id="572097538" name="Picture 1" descr="Screens screenshot of a phone&#10;&#10;AI-generated content may be incorrect."/>
+                    <pic:cNvPicPr/>
+                  </pic:nvPicPr>
+                  <pic:blipFill>
+                    <a:blip r:embed="rId13"/>
+                    <a:stretch>
+                      <a:fillRect/>
+                    </a:stretch>
+                  </pic:blipFill>
+                  <pic:spPr>
+                    <a:xfrm>
+                      <a:off x="0" y="0"/>
+                      <a:ext cx="5464592" cy="2854592"/>
+                    </a:xfrm>
+                    <a:prstGeom prst="rect">
+                      <a:avLst/>
+                    </a:prstGeom>
+                  </pic:spPr>
+                </pic:pic>
+              </a:graphicData>
+            </a:graphic>
+          </wp:inline>
+        </w:drawing>
+      </w:r>
+    </w:p>
+    <w:p>
+      <w:pPr>
+        <w:pStyle w:val="Caption"/>
+        <w:jc w:val="center"/>
+        <w:rPr>
+          <w:i w:val="0"/>
+          <w:iCs w:val="0"/>
+        </w:rPr>
+      </w:pPr>
+      <w:r>
+        <w:t xml:space="preserve">Slika </w:t>
+      </w:r>
+      <w:r>
+        <w:fldChar w:fldCharType="begin"/>
+      </w:r>
+      <w:r>
+        <w:instrText xml:space="preserve"> SEQ Slika \* ARABIC </w:instrText>
+      </w:r>
+      <w:r>
+        <w:fldChar w:fldCharType="separate"/>
+      </w:r>
+      <w:r>
+        <w:rPr>
+          <w:noProof/>
+        </w:rPr>
+        <w:t>1</w:t>
+      </w:r>
+      <w:r>
+        <w:fldChar w:fldCharType="end"/>
+      </w:r>
+      <w:r>
+        <w:t>: Upravljanje narudžbama putem QR koda</w:t>
+      </w:r>
+    </w:p>
+    <w:p>
+      <w:pPr>
         <w:jc w:val="both"/>
-      </w:pPr>
-      <w:r>
         <w:rPr>
           <w:i/>
           <w:iCs/>
-          <w:highlight w:val="yellow"/>
-        </w:rPr>
-        <w:t>(U .</w:t>
-      </w:r>
-      <w:proofErr w:type="spellStart"/>
-      <w:r>
-        <w:rPr>
-          <w:i/>
-          <w:iCs/>
-          <w:highlight w:val="yellow"/>
-        </w:rPr>
-        <w:t>pptx</w:t>
-      </w:r>
-      <w:proofErr w:type="spellEnd"/>
-      <w:r>
-        <w:rPr>
-          <w:i/>
-          <w:iCs/>
-          <w:highlight w:val="yellow"/>
-        </w:rPr>
-        <w:t xml:space="preserve"> prezentaciji uključiti snimke zaslona: prikaz mobilnog menija, nadzorna ploča za osoblje, analiza aktivnosti.)</w:t>
+        </w:rPr>
+      </w:pPr>
+    </w:p>
+    <w:p>
+      <w:pPr>
+        <w:keepNext/>
+        <w:jc w:val="center"/>
+      </w:pPr>
+      <w:r>
+        <w:rPr>
+          <w:noProof/>
+        </w:rPr>
+        <w:drawing>
+          <wp:inline distT="0" distB="0" distL="0" distR="0" wp14:anchorId="33BFD357" wp14:editId="77B4BAF7">
+            <wp:extent cx="5470224" cy="3264195"/>
+            <wp:effectExtent l="0" t="0" r="0" b="0"/>
+            <wp:docPr id="1509921405" name="Picture 1" descr="A screenshot of a computer&#10;&#10;AI-generated content may be incorrect."/>
+            <wp:cNvGraphicFramePr>
+              <a:graphicFrameLocks xmlns:a="http://schemas.openxmlformats.org/drawingml/2006/main" noChangeAspect="1"/>
+            </wp:cNvGraphicFramePr>
+            <a:graphic xmlns:a="http://schemas.openxmlformats.org/drawingml/2006/main">
+              <a:graphicData uri="http://schemas.openxmlformats.org/drawingml/2006/picture">
+                <pic:pic xmlns:pic="http://schemas.openxmlformats.org/drawingml/2006/picture">
+                  <pic:nvPicPr>
+                    <pic:cNvPr id="1509921405" name="Picture 1" descr="A screenshot of a computer&#10;&#10;AI-generated content may be incorrect."/>
+                    <pic:cNvPicPr/>
+                  </pic:nvPicPr>
+                  <pic:blipFill>
+                    <a:blip r:embed="rId14"/>
+                    <a:stretch>
+                      <a:fillRect/>
+                    </a:stretch>
+                  </pic:blipFill>
+                  <pic:spPr>
+                    <a:xfrm>
+                      <a:off x="0" y="0"/>
+                      <a:ext cx="5479154" cy="3269523"/>
+                    </a:xfrm>
+                    <a:prstGeom prst="rect">
+                      <a:avLst/>
+                    </a:prstGeom>
+                  </pic:spPr>
+                </pic:pic>
+              </a:graphicData>
+            </a:graphic>
+          </wp:inline>
+        </w:drawing>
+      </w:r>
+    </w:p>
+    <w:p>
+      <w:pPr>
+        <w:pStyle w:val="Caption"/>
+        <w:jc w:val="center"/>
+      </w:pPr>
+      <w:r>
+        <w:t xml:space="preserve">Slika </w:t>
+      </w:r>
+      <w:r>
+        <w:fldChar w:fldCharType="begin"/>
+      </w:r>
+      <w:r>
+        <w:instrText xml:space="preserve"> SEQ Slika \* ARABIC </w:instrText>
+      </w:r>
+      <w:r>
+        <w:fldChar w:fldCharType="separate"/>
+      </w:r>
+      <w:r>
+        <w:rPr>
+          <w:noProof/>
+        </w:rPr>
+        <w:t>2</w:t>
+      </w:r>
+      <w:r>
+        <w:fldChar w:fldCharType="end"/>
+      </w:r>
+      <w:r>
+        <w:t>: Prikaz stanja stolova i narudžbi</w:t>
       </w:r>
     </w:p>
     <w:p>
@@ -303,13 +1951,27 @@
           <w:color w:val="auto"/>
         </w:rPr>
       </w:pPr>
+      <w:bookmarkStart w:id="6" w:name="_Toc196515940"/>
       <w:r>
         <w:rPr>
           <w:color w:val="auto"/>
         </w:rPr>
         <w:lastRenderedPageBreak/>
-        <w:t>Prilika na Tržištu</w:t>
-      </w:r>
+        <w:t xml:space="preserve">Prilika na </w:t>
+      </w:r>
+      <w:r>
+        <w:rPr>
+          <w:color w:val="auto"/>
+        </w:rPr>
+        <w:t>t</w:t>
+      </w:r>
+      <w:r>
+        <w:rPr>
+          <w:color w:val="auto"/>
+        </w:rPr>
+        <w:t>ržištu</w:t>
+      </w:r>
+      <w:bookmarkEnd w:id="6"/>
     </w:p>
     <w:p>
       <w:pPr>
@@ -318,6 +1980,8 @@
       <w:r>
         <w:t xml:space="preserve">Hrvatska ugostiteljska industrija bilježi stalan rast i očekuje se da će dosegnuti </w:t>
       </w:r>
+      <w:commentRangeStart w:id="7"/>
+      <w:commentRangeStart w:id="8"/>
       <w:r>
         <w:rPr>
           <w:b/>
@@ -345,6 +2009,20 @@
           <w:highlight w:val="yellow"/>
         </w:rPr>
         <w:t xml:space="preserve"> uvelo je QR menije</w:t>
+      </w:r>
+      <w:commentRangeEnd w:id="7"/>
+      <w:r>
+        <w:rPr>
+          <w:rStyle w:val="CommentReference"/>
+        </w:rPr>
+        <w:commentReference w:id="7"/>
+      </w:r>
+      <w:commentRangeEnd w:id="8"/>
+      <w:r>
+        <w:rPr>
+          <w:rStyle w:val="CommentReference"/>
+        </w:rPr>
+        <w:commentReference w:id="8"/>
       </w:r>
       <w:r>
         <w:t>, no većina i dalje ne omogućuje gostima interakciju – poput slanja narudžbi ili poziva osoblju.</w:t>
@@ -434,7 +2112,6 @@
         <w:t>Laku implementaciju bez tehničkih prepreka</w:t>
       </w:r>
     </w:p>
-    <w:p/>
     <w:p>
       <w:pPr>
         <w:pStyle w:val="Heading1"/>
@@ -442,12 +2119,26 @@
           <w:color w:val="auto"/>
         </w:rPr>
       </w:pPr>
+      <w:bookmarkStart w:id="9" w:name="_Toc196515941"/>
       <w:r>
         <w:rPr>
           <w:color w:val="auto"/>
         </w:rPr>
-        <w:t>Vrijednost za Korisnike</w:t>
-      </w:r>
+        <w:t xml:space="preserve">Vrijednost za </w:t>
+      </w:r>
+      <w:r>
+        <w:rPr>
+          <w:color w:val="auto"/>
+        </w:rPr>
+        <w:t>k</w:t>
+      </w:r>
+      <w:r>
+        <w:rPr>
+          <w:color w:val="auto"/>
+        </w:rPr>
+        <w:t>orisnike</w:t>
+      </w:r>
+      <w:bookmarkEnd w:id="9"/>
     </w:p>
     <w:p>
       <w:pPr>
@@ -568,21 +2259,10 @@
         <w:t>Brza i jednostavna interakcija – poziv konobara, narudžba, zahtjev za računom</w:t>
       </w:r>
     </w:p>
-    <w:p/>
-    <w:p>
-      <w:pPr>
-        <w:rPr>
-          <w:rFonts w:ascii="Segoe UI Emoji" w:eastAsiaTheme="majorEastAsia" w:hAnsi="Segoe UI Emoji" w:cs="Segoe UI Emoji"/>
-          <w:sz w:val="40"/>
-          <w:szCs w:val="40"/>
-        </w:rPr>
-      </w:pPr>
-      <w:r>
-        <w:rPr>
-          <w:rFonts w:ascii="Segoe UI Emoji" w:hAnsi="Segoe UI Emoji" w:cs="Segoe UI Emoji"/>
-        </w:rPr>
-        <w:br w:type="page"/>
-      </w:r>
+    <w:p>
+      <w:pPr>
+        <w:jc w:val="both"/>
+      </w:pPr>
     </w:p>
     <w:p>
       <w:pPr>
@@ -591,28 +2271,36 @@
           <w:color w:val="auto"/>
         </w:rPr>
       </w:pPr>
+      <w:bookmarkStart w:id="10" w:name="_Toc196515942"/>
       <w:r>
         <w:rPr>
           <w:color w:val="auto"/>
         </w:rPr>
-        <w:lastRenderedPageBreak/>
         <w:t>Poslovni model</w:t>
       </w:r>
-    </w:p>
-    <w:p/>
-    <w:p>
+      <w:bookmarkEnd w:id="10"/>
+    </w:p>
+    <w:p>
+      <w:pPr>
+        <w:jc w:val="both"/>
+      </w:pPr>
       <w:r>
         <w:t xml:space="preserve">Primarni prihod dolazi od </w:t>
       </w:r>
       <w:r>
-        <w:rPr>
-          <w:b/>
-          <w:bCs/>
-        </w:rPr>
         <w:t>mjesečnih pretplata</w:t>
       </w:r>
       <w:r>
-        <w:t>, organiziranih u tri paketa:</w:t>
+        <w:t xml:space="preserve"> po pojedinačnom ugostiteljskom objektu</w:t>
+      </w:r>
+      <w:r>
+        <w:t xml:space="preserve">, organiziranih u </w:t>
+      </w:r>
+      <w:r>
+        <w:t>četiri</w:t>
+      </w:r>
+      <w:r>
+        <w:t xml:space="preserve"> paketa:</w:t>
       </w:r>
     </w:p>
     <w:tbl>
@@ -630,8 +2318,8 @@
       <w:tblGrid>
         <w:gridCol w:w="1321"/>
         <w:gridCol w:w="1418"/>
-        <w:gridCol w:w="1984"/>
-        <w:gridCol w:w="4393"/>
+        <w:gridCol w:w="1559"/>
+        <w:gridCol w:w="4818"/>
       </w:tblGrid>
       <w:tr>
         <w:trPr>
@@ -686,7 +2374,7 @@
         </w:tc>
         <w:tc>
           <w:tcPr>
-            <w:tcW w:w="1954" w:type="dxa"/>
+            <w:tcW w:w="1529" w:type="dxa"/>
             <w:vAlign w:val="center"/>
             <w:hideMark/>
           </w:tcPr>
@@ -723,7 +2411,7 @@
         </w:tc>
         <w:tc>
           <w:tcPr>
-            <w:tcW w:w="4348" w:type="dxa"/>
+            <w:tcW w:w="4773" w:type="dxa"/>
             <w:vAlign w:val="center"/>
             <w:hideMark/>
           </w:tcPr>
@@ -787,7 +2475,7 @@
         </w:tc>
         <w:tc>
           <w:tcPr>
-            <w:tcW w:w="1954" w:type="dxa"/>
+            <w:tcW w:w="1529" w:type="dxa"/>
             <w:vAlign w:val="center"/>
             <w:hideMark/>
           </w:tcPr>
@@ -802,7 +2490,7 @@
         </w:tc>
         <w:tc>
           <w:tcPr>
-            <w:tcW w:w="4348" w:type="dxa"/>
+            <w:tcW w:w="4773" w:type="dxa"/>
             <w:vAlign w:val="center"/>
             <w:hideMark/>
           </w:tcPr>
@@ -811,13 +2499,10 @@
               <w:jc w:val="center"/>
             </w:pPr>
             <w:r>
-              <w:t xml:space="preserve">QR meni, poziv osoblja, </w:t>
-            </w:r>
-            <w:r>
-              <w:rPr>
-                <w:highlight w:val="yellow"/>
-              </w:rPr>
-              <w:t>do 10 stolova</w:t>
+              <w:t>QR meni, poziv osoblja</w:t>
+            </w:r>
+            <w:r>
+              <w:t xml:space="preserve"> </w:t>
             </w:r>
           </w:p>
         </w:tc>
@@ -830,78 +2515,60 @@
           <w:tcPr>
             <w:tcW w:w="1276" w:type="dxa"/>
             <w:vAlign w:val="center"/>
-            <w:hideMark/>
+          </w:tcPr>
+          <w:p>
+            <w:pPr>
+              <w:jc w:val="center"/>
+              <w:rPr>
+                <w:b/>
+                <w:bCs/>
+              </w:rPr>
+            </w:pPr>
+            <w:r>
+              <w:rPr>
+                <w:b/>
+                <w:bCs/>
+              </w:rPr>
+              <w:t>Standard</w:t>
+            </w:r>
+          </w:p>
+        </w:tc>
+        <w:tc>
+          <w:tcPr>
+            <w:tcW w:w="1388" w:type="dxa"/>
+            <w:vAlign w:val="center"/>
           </w:tcPr>
           <w:p>
             <w:pPr>
               <w:jc w:val="center"/>
             </w:pPr>
             <w:r>
-              <w:rPr>
-                <w:b/>
-                <w:bCs/>
-              </w:rPr>
-              <w:t>Premium</w:t>
-            </w:r>
-          </w:p>
-        </w:tc>
-        <w:tc>
-          <w:tcPr>
-            <w:tcW w:w="1388" w:type="dxa"/>
-            <w:vAlign w:val="center"/>
-            <w:hideMark/>
+              <w:t>€49</w:t>
+            </w:r>
+          </w:p>
+        </w:tc>
+        <w:tc>
+          <w:tcPr>
+            <w:tcW w:w="1529" w:type="dxa"/>
+            <w:vAlign w:val="center"/>
           </w:tcPr>
           <w:p>
             <w:pPr>
               <w:jc w:val="center"/>
             </w:pPr>
-            <w:r>
-              <w:t>€49</w:t>
-            </w:r>
-          </w:p>
-        </w:tc>
-        <w:tc>
-          <w:tcPr>
-            <w:tcW w:w="1954" w:type="dxa"/>
-            <w:vAlign w:val="center"/>
-            <w:hideMark/>
+          </w:p>
+        </w:tc>
+        <w:tc>
+          <w:tcPr>
+            <w:tcW w:w="4773" w:type="dxa"/>
+            <w:vAlign w:val="center"/>
           </w:tcPr>
           <w:p>
             <w:pPr>
               <w:jc w:val="center"/>
             </w:pPr>
             <w:r>
-              <w:t>€529</w:t>
-            </w:r>
-          </w:p>
-        </w:tc>
-        <w:tc>
-          <w:tcPr>
-            <w:tcW w:w="4348" w:type="dxa"/>
-            <w:vAlign w:val="center"/>
-            <w:hideMark/>
-          </w:tcPr>
-          <w:p>
-            <w:pPr>
-              <w:jc w:val="center"/>
-            </w:pPr>
-            <w:r>
-              <w:t xml:space="preserve">+ </w:t>
-            </w:r>
-            <w:r>
-              <w:rPr>
-                <w:highlight w:val="yellow"/>
-              </w:rPr>
-              <w:t>Narudžbe</w:t>
-            </w:r>
-            <w:r>
-              <w:t xml:space="preserve">, prilagodba izgleda, višejezična podrška, </w:t>
-            </w:r>
-            <w:r>
-              <w:rPr>
-                <w:highlight w:val="yellow"/>
-              </w:rPr>
-              <w:t>50 stolova</w:t>
+              <w:t xml:space="preserve">+ Narudžbe, višejezična podrška za cjenike, </w:t>
             </w:r>
           </w:p>
         </w:tc>
@@ -925,7 +2592,7 @@
                 <w:b/>
                 <w:bCs/>
               </w:rPr>
-              <w:t>Enterprise</w:t>
+              <w:t>Premium</w:t>
             </w:r>
           </w:p>
         </w:tc>
@@ -940,13 +2607,19 @@
               <w:jc w:val="center"/>
             </w:pPr>
             <w:r>
-              <w:t>Po dogovoru</w:t>
-            </w:r>
-          </w:p>
-        </w:tc>
-        <w:tc>
-          <w:tcPr>
-            <w:tcW w:w="1954" w:type="dxa"/>
+              <w:t>€</w:t>
+            </w:r>
+            <w:r>
+              <w:t>7</w:t>
+            </w:r>
+            <w:r>
+              <w:t>9</w:t>
+            </w:r>
+          </w:p>
+        </w:tc>
+        <w:tc>
+          <w:tcPr>
+            <w:tcW w:w="1529" w:type="dxa"/>
             <w:vAlign w:val="center"/>
             <w:hideMark/>
           </w:tcPr>
@@ -954,14 +2627,11 @@
             <w:pPr>
               <w:jc w:val="center"/>
             </w:pPr>
-            <w:r>
-              <w:t>Po dogovoru</w:t>
-            </w:r>
-          </w:p>
-        </w:tc>
-        <w:tc>
-          <w:tcPr>
-            <w:tcW w:w="4348" w:type="dxa"/>
+          </w:p>
+        </w:tc>
+        <w:tc>
+          <w:tcPr>
+            <w:tcW w:w="4773" w:type="dxa"/>
             <w:vAlign w:val="center"/>
             <w:hideMark/>
           </w:tcPr>
@@ -970,10 +2640,94 @@
               <w:jc w:val="center"/>
             </w:pPr>
             <w:r>
-              <w:t>Neograničeni stolovi, prioritetna podrška</w:t>
-            </w:r>
-            <w:r>
-              <w:t>, temeljita analitika</w:t>
+              <w:t>Podrška za prilagodbu izgleda</w:t>
+            </w:r>
+            <w:r>
+              <w:t xml:space="preserve">, </w:t>
+            </w:r>
+            <w:r>
+              <w:t>osnovna analitika</w:t>
+            </w:r>
+          </w:p>
+        </w:tc>
+      </w:tr>
+      <w:tr>
+        <w:trPr>
+          <w:tblCellSpacing w:w="15" w:type="dxa"/>
+        </w:trPr>
+        <w:tc>
+          <w:tcPr>
+            <w:tcW w:w="1276" w:type="dxa"/>
+            <w:vAlign w:val="center"/>
+            <w:hideMark/>
+          </w:tcPr>
+          <w:p>
+            <w:pPr>
+              <w:jc w:val="center"/>
+            </w:pPr>
+            <w:proofErr w:type="spellStart"/>
+            <w:r>
+              <w:rPr>
+                <w:b/>
+                <w:bCs/>
+              </w:rPr>
+              <w:lastRenderedPageBreak/>
+              <w:t>Franchise</w:t>
+            </w:r>
+            <w:proofErr w:type="spellEnd"/>
+          </w:p>
+        </w:tc>
+        <w:tc>
+          <w:tcPr>
+            <w:tcW w:w="1388" w:type="dxa"/>
+            <w:vAlign w:val="center"/>
+            <w:hideMark/>
+          </w:tcPr>
+          <w:p>
+            <w:pPr>
+              <w:jc w:val="center"/>
+            </w:pPr>
+            <w:r>
+              <w:t>Po dogovoru</w:t>
+            </w:r>
+          </w:p>
+        </w:tc>
+        <w:tc>
+          <w:tcPr>
+            <w:tcW w:w="1529" w:type="dxa"/>
+            <w:vAlign w:val="center"/>
+            <w:hideMark/>
+          </w:tcPr>
+          <w:p>
+            <w:pPr>
+              <w:jc w:val="center"/>
+            </w:pPr>
+            <w:r>
+              <w:t>Po dogovoru</w:t>
+            </w:r>
+          </w:p>
+        </w:tc>
+        <w:tc>
+          <w:tcPr>
+            <w:tcW w:w="4773" w:type="dxa"/>
+            <w:vAlign w:val="center"/>
+            <w:hideMark/>
+          </w:tcPr>
+          <w:p>
+            <w:pPr>
+              <w:jc w:val="center"/>
+            </w:pPr>
+            <w:r>
+              <w:t>prioritetna podrška</w:t>
+            </w:r>
+            <w:r>
+              <w:t xml:space="preserve">, </w:t>
+            </w:r>
+            <w:r>
+              <w:t>prilagođena</w:t>
+            </w:r>
+            <w:r>
+              <w:t xml:space="preserve"> analitika</w:t>
             </w:r>
           </w:p>
         </w:tc>
@@ -1008,7 +2762,19 @@
         <w:jc w:val="both"/>
       </w:pPr>
       <w:r>
-        <w:t>Ispis QR kodova (komplet)</w:t>
+        <w:t xml:space="preserve">Ispis </w:t>
+      </w:r>
+      <w:r>
+        <w:t xml:space="preserve">prilagođenih </w:t>
+      </w:r>
+      <w:r>
+        <w:t>QR kodova (</w:t>
+      </w:r>
+      <w:r>
+        <w:t>na upit</w:t>
+      </w:r>
+      <w:r>
+        <w:t>)</w:t>
       </w:r>
     </w:p>
     <w:p>
@@ -1022,6 +2788,9 @@
       <w:r>
         <w:t>Prikaz stolova po tlocrtu objekta</w:t>
       </w:r>
+      <w:r>
+        <w:t xml:space="preserve"> (uz prethodni dogovor)</w:t>
+      </w:r>
     </w:p>
     <w:p>
       <w:pPr>
@@ -1030,14 +2799,8 @@
           <w:numId w:val="6"/>
         </w:numPr>
         <w:jc w:val="both"/>
-        <w:rPr>
-          <w:highlight w:val="yellow"/>
-        </w:rPr>
-      </w:pPr>
-      <w:r>
-        <w:rPr>
-          <w:highlight w:val="yellow"/>
-        </w:rPr>
+      </w:pPr>
+      <w:r>
         <w:t>Uvodno obučavanje osoblja</w:t>
       </w:r>
     </w:p>
@@ -1048,18 +2811,16 @@
           <w:numId w:val="6"/>
         </w:numPr>
         <w:jc w:val="both"/>
-        <w:rPr>
-          <w:highlight w:val="yellow"/>
-        </w:rPr>
-      </w:pPr>
-      <w:r>
-        <w:rPr>
-          <w:highlight w:val="yellow"/>
-        </w:rPr>
+      </w:pPr>
+      <w:r>
         <w:t>Razvoj dodatnih značajki po narudžbi</w:t>
       </w:r>
     </w:p>
-    <w:p/>
+    <w:p>
+      <w:pPr>
+        <w:jc w:val="both"/>
+      </w:pPr>
+    </w:p>
     <w:p>
       <w:pPr>
         <w:pStyle w:val="Heading1"/>
@@ -1067,12 +2828,14 @@
           <w:color w:val="auto"/>
         </w:rPr>
       </w:pPr>
+      <w:bookmarkStart w:id="11" w:name="_Toc196515943"/>
       <w:r>
         <w:rPr>
           <w:color w:val="auto"/>
         </w:rPr>
         <w:t>Konkurencija</w:t>
       </w:r>
+      <w:bookmarkEnd w:id="11"/>
     </w:p>
     <w:p/>
     <w:tbl>
@@ -1542,7 +3305,13 @@
           </w:tcPr>
           <w:p>
             <w:r>
-              <w:t>€19–€49</w:t>
+              <w:t>€19–€</w:t>
+            </w:r>
+            <w:r>
+              <w:t>7</w:t>
+            </w:r>
+            <w:r>
+              <w:t>9</w:t>
             </w:r>
           </w:p>
         </w:tc>
@@ -1583,7 +3352,11 @@
         </w:tc>
       </w:tr>
     </w:tbl>
-    <w:p/>
+    <w:p>
+      <w:pPr>
+        <w:jc w:val="both"/>
+      </w:pPr>
+    </w:p>
     <w:p>
       <w:pPr>
         <w:pStyle w:val="Heading1"/>
@@ -1592,20 +3365,24 @@
           <w:color w:val="auto"/>
         </w:rPr>
       </w:pPr>
+      <w:bookmarkStart w:id="12" w:name="_Toc196515944"/>
       <w:r>
         <w:rPr>
           <w:color w:val="auto"/>
         </w:rPr>
-        <w:lastRenderedPageBreak/>
         <w:t>Istraživanje tržišta</w:t>
       </w:r>
+      <w:bookmarkEnd w:id="12"/>
     </w:p>
     <w:p>
       <w:pPr>
         <w:jc w:val="both"/>
       </w:pPr>
       <w:r>
-        <w:t>Planiramo provesti:</w:t>
+        <w:t>Aktivno provodimo sljedeće korake</w:t>
+      </w:r>
+      <w:r>
+        <w:t>:</w:t>
       </w:r>
     </w:p>
     <w:p>
@@ -1616,25 +3393,17 @@
         </w:numPr>
         <w:jc w:val="both"/>
       </w:pPr>
+      <w:commentRangeStart w:id="13"/>
       <w:r>
         <w:t xml:space="preserve">Anketu s </w:t>
       </w:r>
       <w:r>
-        <w:rPr>
-          <w:highlight w:val="yellow"/>
-        </w:rPr>
         <w:t xml:space="preserve">više od </w:t>
       </w:r>
       <w:r>
-        <w:rPr>
-          <w:highlight w:val="yellow"/>
-        </w:rPr>
         <w:t>3</w:t>
       </w:r>
       <w:r>
-        <w:rPr>
-          <w:highlight w:val="yellow"/>
-        </w:rPr>
         <w:t>0 ugostitelja</w:t>
       </w:r>
       <w:r>
@@ -1652,6 +3421,13 @@
       <w:r>
         <w:t>Intervjue s 10-ak voditelja objekata u Zagrebu i na obali</w:t>
       </w:r>
+      <w:commentRangeEnd w:id="13"/>
+      <w:r>
+        <w:rPr>
+          <w:rStyle w:val="CommentReference"/>
+        </w:rPr>
+        <w:commentReference w:id="13"/>
+      </w:r>
     </w:p>
     <w:p>
       <w:pPr>
@@ -1674,13 +3450,23 @@
         <w:jc w:val="both"/>
       </w:pPr>
       <w:r>
-        <w:t>Osim toga, koristimo sekundarne izvore (Statista, HOTREC, Poslovni dnevnik)</w:t>
-      </w:r>
-    </w:p>
-    <w:p>
-      <w:pPr>
-        <w:jc w:val="both"/>
-      </w:pPr>
+        <w:t>Analiza</w:t>
+      </w:r>
+      <w:r>
+        <w:t xml:space="preserve"> sekundarn</w:t>
+      </w:r>
+      <w:r>
+        <w:t>ih</w:t>
+      </w:r>
+      <w:r>
+        <w:t xml:space="preserve"> izvor</w:t>
+      </w:r>
+      <w:r>
+        <w:t>a</w:t>
+      </w:r>
+      <w:r>
+        <w:t xml:space="preserve"> (Statista, HOTREC, Poslovni dnevnik)</w:t>
+      </w:r>
     </w:p>
     <w:p>
       <w:pPr>
@@ -1690,24 +3476,72 @@
           <w:color w:val="auto"/>
         </w:rPr>
       </w:pPr>
+      <w:bookmarkStart w:id="14" w:name="_Toc196515945"/>
       <w:r>
         <w:rPr>
           <w:color w:val="auto"/>
         </w:rPr>
+        <w:lastRenderedPageBreak/>
         <w:t>Ciljna skupina</w:t>
       </w:r>
-    </w:p>
-    <w:p>
-      <w:pPr>
-        <w:jc w:val="both"/>
-      </w:pPr>
+      <w:bookmarkEnd w:id="14"/>
+    </w:p>
+    <w:p/>
+    <w:p>
+      <w:commentRangeStart w:id="15"/>
       <w:r>
         <w:rPr>
           <w:b/>
           <w:bCs/>
-        </w:rPr>
-        <w:t>Primarna ciljana skupina:</w:t>
-      </w:r>
+          <w:highlight w:val="yellow"/>
+        </w:rPr>
+        <w:t>Procjena tržišta (TAM):</w:t>
+      </w:r>
+      <w:r>
+        <w:rPr>
+          <w:highlight w:val="yellow"/>
+        </w:rPr>
+        <w:br/>
+        <w:t xml:space="preserve">~15,000 ugostiteljskih objekata × €35/mj. = </w:t>
+      </w:r>
+      <w:r>
+        <w:rPr>
+          <w:b/>
+          <w:bCs/>
+          <w:highlight w:val="yellow"/>
+        </w:rPr>
+        <w:t>€6.3M godišnjeg potencijala</w:t>
+      </w:r>
+      <w:r>
+        <w:rPr>
+          <w:highlight w:val="yellow"/>
+        </w:rPr>
+        <w:t xml:space="preserve"> samo u Hrvatskoj</w:t>
+      </w:r>
+      <w:commentRangeEnd w:id="15"/>
+      <w:r>
+        <w:rPr>
+          <w:rStyle w:val="CommentReference"/>
+        </w:rPr>
+        <w:commentReference w:id="15"/>
+      </w:r>
+    </w:p>
+    <w:p/>
+    <w:p>
+      <w:pPr>
+        <w:pStyle w:val="Heading2"/>
+        <w:rPr>
+          <w:color w:val="auto"/>
+        </w:rPr>
+      </w:pPr>
+      <w:bookmarkStart w:id="16" w:name="_Toc196515946"/>
+      <w:r>
+        <w:rPr>
+          <w:color w:val="auto"/>
+        </w:rPr>
+        <w:t>Primarna ciljana skupina</w:t>
+      </w:r>
+      <w:bookmarkEnd w:id="16"/>
     </w:p>
     <w:p>
       <w:pPr>
@@ -1736,15 +3570,7 @@
         <w:jc w:val="both"/>
       </w:pPr>
       <w:r>
-        <w:t xml:space="preserve">Kafići, barovi, </w:t>
-      </w:r>
-      <w:proofErr w:type="spellStart"/>
-      <w:r>
-        <w:t>casual</w:t>
-      </w:r>
-      <w:proofErr w:type="spellEnd"/>
-      <w:r>
-        <w:t xml:space="preserve"> restorani s manjkom osoblja</w:t>
+        <w:t>Kafići, barovi, restorani s manjkom osoblja</w:t>
       </w:r>
     </w:p>
     <w:p>
@@ -1756,7 +3582,13 @@
         <w:jc w:val="both"/>
       </w:pPr>
       <w:r>
-        <w:t>Turističke lokacije i urbana središta (Split, Rijeka, Zagreb)</w:t>
+        <w:t xml:space="preserve">Turističke lokacije i urbana središta (Split, </w:t>
+      </w:r>
+      <w:r>
+        <w:t>Dubrovnik</w:t>
+      </w:r>
+      <w:r>
+        <w:t>, Zagreb)</w:t>
       </w:r>
     </w:p>
     <w:p>
@@ -1768,7 +3600,13 @@
         <w:jc w:val="both"/>
       </w:pPr>
       <w:r>
-        <w:t>Poduzetnici otvoreni za digitalne alate (Wi-Fi</w:t>
+        <w:t xml:space="preserve">Poduzetnici otvoreni za </w:t>
+      </w:r>
+      <w:r>
+        <w:t>integraciju digitalnih alata</w:t>
+      </w:r>
+      <w:r>
+        <w:t xml:space="preserve"> (Wi-Fi</w:t>
       </w:r>
       <w:r>
         <w:t xml:space="preserve">, Stripe, Keks </w:t>
@@ -1783,114 +3621,143 @@
       </w:r>
     </w:p>
     <w:p>
-      <w:r>
-        <w:rPr>
-          <w:b/>
-          <w:bCs/>
-        </w:rPr>
-        <w:t>Persona:</w:t>
-      </w:r>
+      <w:pPr>
+        <w:pStyle w:val="Heading2"/>
+        <w:rPr>
+          <w:color w:val="auto"/>
+        </w:rPr>
+      </w:pPr>
+      <w:bookmarkStart w:id="17" w:name="_Toc196515947"/>
+      <w:r>
+        <w:rPr>
+          <w:color w:val="auto"/>
+        </w:rPr>
+        <w:t>Persona</w:t>
+      </w:r>
+      <w:bookmarkEnd w:id="17"/>
+    </w:p>
+    <w:p>
+      <w:pPr>
+        <w:pStyle w:val="ListParagraph"/>
+        <w:numPr>
+          <w:ilvl w:val="0"/>
+          <w:numId w:val="12"/>
+        </w:numPr>
+      </w:pPr>
+      <w:r>
+        <w:t>Vlasnik restorana</w:t>
+      </w:r>
+    </w:p>
+    <w:p>
+      <w:pPr>
+        <w:pStyle w:val="ListParagraph"/>
+        <w:numPr>
+          <w:ilvl w:val="0"/>
+          <w:numId w:val="12"/>
+        </w:numPr>
+      </w:pPr>
+      <w:r>
+        <w:t>Voditelj osoblja u ugostiteljskom objektu</w:t>
+      </w:r>
+    </w:p>
+    <w:p/>
+    <w:p>
+      <w:pPr>
+        <w:pStyle w:val="Heading2"/>
+        <w:rPr>
+          <w:color w:val="auto"/>
+        </w:rPr>
+      </w:pPr>
+      <w:bookmarkStart w:id="18" w:name="_Toc196515948"/>
+      <w:r>
+        <w:rPr>
+          <w:color w:val="auto"/>
+        </w:rPr>
+        <w:t>Use case</w:t>
+      </w:r>
+      <w:bookmarkEnd w:id="18"/>
     </w:p>
     <w:p>
       <w:pPr>
         <w:jc w:val="both"/>
-      </w:pPr>
-      <w:r>
         <w:rPr>
           <w:i/>
           <w:iCs/>
         </w:rPr>
-        <w:t xml:space="preserve">Marko vodi bar u Splitu s 15 stolova. Tijekom sezone suočava se s jezičnim barijerama i nestručnim sezonskim radnicima. </w:t>
-      </w:r>
+      </w:pPr>
       <w:r>
         <w:rPr>
           <w:i/>
           <w:iCs/>
         </w:rPr>
-        <w:t>Pretplati se na</w:t>
+        <w:t xml:space="preserve">Marko vodi bar u Splitu s 15 stolova. Tijekom sezone suočava se s jezičnim barijerama i nestručnim sezonskim radnicima. </w:t>
       </w:r>
       <w:r>
         <w:rPr>
           <w:i/>
           <w:iCs/>
         </w:rPr>
-        <w:t xml:space="preserve"> naš sustav. Turisti lako pregledavaju </w:t>
+        <w:t>Pretplati se na</w:t>
       </w:r>
       <w:r>
         <w:rPr>
           <w:i/>
           <w:iCs/>
         </w:rPr>
-        <w:t>cjenik</w:t>
+        <w:t xml:space="preserve"> naš sustav. Turisti lako pregledavaju </w:t>
       </w:r>
       <w:r>
         <w:rPr>
           <w:i/>
           <w:iCs/>
         </w:rPr>
-        <w:t xml:space="preserve"> na engleskom, šalju narudžbe i pozivaju osoblje. Marko vidi bržu</w:t>
+        <w:t>cjenik</w:t>
       </w:r>
       <w:r>
         <w:rPr>
           <w:i/>
           <w:iCs/>
         </w:rPr>
-        <w:t xml:space="preserve"> i transparentniju</w:t>
+        <w:t xml:space="preserve"> na engleskom, šalju narudžbe i pozivaju osoblje. Marko vidi bržu</w:t>
       </w:r>
       <w:r>
         <w:rPr>
           <w:i/>
           <w:iCs/>
         </w:rPr>
-        <w:t xml:space="preserve"> rotaciju stolova i manje grešaka u narudžbama. Nadograđuje na Premium radi jezika</w:t>
+        <w:t xml:space="preserve"> i transparentniju</w:t>
       </w:r>
       <w:r>
         <w:rPr>
           <w:i/>
           <w:iCs/>
         </w:rPr>
-        <w:t xml:space="preserve"> i prilagodbe sučelja</w:t>
+        <w:t xml:space="preserve"> rotaciju stolova i manje grešaka u narudžbama. Nadograđuje na Premium radi jezika</w:t>
       </w:r>
       <w:r>
         <w:rPr>
           <w:i/>
           <w:iCs/>
         </w:rPr>
+        <w:t xml:space="preserve"> i prilagodbe sučelja</w:t>
+      </w:r>
+      <w:r>
+        <w:rPr>
+          <w:i/>
+          <w:iCs/>
+        </w:rPr>
         <w:t>.</w:t>
       </w:r>
     </w:p>
     <w:p>
-      <w:r>
-        <w:rPr>
-          <w:b/>
-          <w:bCs/>
-          <w:highlight w:val="yellow"/>
-        </w:rPr>
-        <w:t>Procjena tržišta (TAM):</w:t>
-      </w:r>
-      <w:r>
-        <w:rPr>
-          <w:highlight w:val="yellow"/>
-        </w:rPr>
-        <w:br/>
-        <w:t xml:space="preserve">~15,000 ugostiteljskih objekata × €35/mj. = </w:t>
-      </w:r>
-      <w:r>
-        <w:rPr>
-          <w:b/>
-          <w:bCs/>
-          <w:highlight w:val="yellow"/>
-        </w:rPr>
-        <w:t>€6.3M godišnjeg potencijala</w:t>
-      </w:r>
-      <w:r>
-        <w:rPr>
-          <w:highlight w:val="yellow"/>
-        </w:rPr>
-        <w:t xml:space="preserve"> samo u Hrvatskoj</w:t>
-      </w:r>
-    </w:p>
-    <w:p/>
+      <w:pPr>
+        <w:jc w:val="both"/>
+        <w:rPr>
+          <w:i/>
+          <w:iCs/>
+        </w:rPr>
+      </w:pPr>
+    </w:p>
     <w:p>
       <w:pPr>
         <w:pStyle w:val="Heading1"/>
@@ -1898,12 +3765,24 @@
           <w:color w:val="auto"/>
         </w:rPr>
       </w:pPr>
+      <w:bookmarkStart w:id="19" w:name="_Toc196515949"/>
+      <w:commentRangeStart w:id="20"/>
       <w:r>
         <w:rPr>
           <w:color w:val="auto"/>
         </w:rPr>
         <w:t>Financijski plan</w:t>
       </w:r>
+      <w:commentRangeEnd w:id="20"/>
+      <w:r>
+        <w:rPr>
+          <w:rStyle w:val="CommentReference"/>
+          <w:rFonts w:asciiTheme="minorHAnsi" w:eastAsiaTheme="minorHAnsi" w:hAnsiTheme="minorHAnsi" w:cstheme="minorBidi"/>
+          <w:color w:val="auto"/>
+        </w:rPr>
+        <w:commentReference w:id="20"/>
+      </w:r>
+      <w:bookmarkEnd w:id="19"/>
     </w:p>
     <w:p/>
     <w:tbl>
@@ -2576,6 +4455,7 @@
         <w:jc w:val="both"/>
       </w:pPr>
       <w:r>
+        <w:lastRenderedPageBreak/>
         <w:t xml:space="preserve">Očekivani </w:t>
       </w:r>
       <w:proofErr w:type="spellStart"/>
@@ -2620,33 +4500,16 @@
         <w:t xml:space="preserve">Dodatni </w:t>
       </w:r>
       <w:r>
-        <w:t xml:space="preserve">prilagodbu rješenja i </w:t>
-      </w:r>
-      <w:r>
-        <w:rPr>
-          <w:highlight w:val="yellow"/>
-        </w:rPr>
-        <w:t xml:space="preserve">integraciju plaćanja (Stripe, Keks </w:t>
+        <w:t xml:space="preserve">prilagodbu rješenja i integraciju plaćanja (Stripe, Keks </w:t>
       </w:r>
       <w:proofErr w:type="spellStart"/>
       <w:r>
-        <w:rPr>
-          <w:highlight w:val="yellow"/>
-        </w:rPr>
         <w:t>Pay</w:t>
       </w:r>
       <w:proofErr w:type="spellEnd"/>
       <w:r>
-        <w:rPr>
-          <w:highlight w:val="yellow"/>
-        </w:rPr>
         <w:t>)</w:t>
       </w:r>
-    </w:p>
-    <w:p>
-      <w:pPr>
-        <w:jc w:val="both"/>
-      </w:pPr>
     </w:p>
     <w:p>
       <w:pPr>
@@ -2656,12 +4519,14 @@
           <w:color w:val="auto"/>
         </w:rPr>
       </w:pPr>
+      <w:bookmarkStart w:id="21" w:name="_Toc196515950"/>
       <w:r>
         <w:rPr>
           <w:color w:val="auto"/>
         </w:rPr>
         <w:t>Tim</w:t>
       </w:r>
+      <w:bookmarkEnd w:id="21"/>
     </w:p>
     <w:p>
       <w:pPr>
@@ -2675,76 +4540,46 @@
           <w:numId w:val="10"/>
         </w:numPr>
         <w:jc w:val="both"/>
-        <w:rPr>
-          <w:highlight w:val="yellow"/>
-        </w:rPr>
-      </w:pPr>
+      </w:pPr>
+      <w:commentRangeStart w:id="22"/>
       <w:r>
         <w:rPr>
           <w:b/>
           <w:bCs/>
-          <w:highlight w:val="yellow"/>
         </w:rPr>
         <w:t>K.K.</w:t>
       </w:r>
       <w:r>
-        <w:rPr>
-          <w:highlight w:val="yellow"/>
-        </w:rPr>
         <w:t xml:space="preserve"> – </w:t>
       </w:r>
       <w:proofErr w:type="spellStart"/>
       <w:r>
-        <w:rPr>
-          <w:highlight w:val="yellow"/>
-        </w:rPr>
         <w:t>F</w:t>
       </w:r>
       <w:r>
-        <w:rPr>
-          <w:highlight w:val="yellow"/>
-        </w:rPr>
         <w:t>ull</w:t>
       </w:r>
       <w:proofErr w:type="spellEnd"/>
       <w:r>
-        <w:rPr>
-          <w:highlight w:val="yellow"/>
-        </w:rPr>
         <w:t xml:space="preserve"> </w:t>
       </w:r>
       <w:proofErr w:type="spellStart"/>
       <w:r>
-        <w:rPr>
-          <w:highlight w:val="yellow"/>
-        </w:rPr>
         <w:t>stack</w:t>
       </w:r>
       <w:proofErr w:type="spellEnd"/>
       <w:r>
-        <w:rPr>
-          <w:highlight w:val="yellow"/>
-        </w:rPr>
         <w:t xml:space="preserve"> developer</w:t>
       </w:r>
       <w:r>
-        <w:rPr>
-          <w:highlight w:val="yellow"/>
-        </w:rPr>
         <w:t xml:space="preserve">, </w:t>
       </w:r>
       <w:proofErr w:type="spellStart"/>
       <w:r>
-        <w:rPr>
-          <w:highlight w:val="yellow"/>
-        </w:rPr>
         <w:t>React</w:t>
       </w:r>
       <w:proofErr w:type="spellEnd"/>
       <w:r>
-        <w:rPr>
-          <w:highlight w:val="yellow"/>
-        </w:rPr>
         <w:t xml:space="preserve"> i UX, dizajn korisničkih sučelja</w:t>
       </w:r>
     </w:p>
@@ -2755,56 +4590,34 @@
           <w:numId w:val="10"/>
         </w:numPr>
         <w:jc w:val="both"/>
-        <w:rPr>
-          <w:highlight w:val="yellow"/>
-        </w:rPr>
       </w:pPr>
       <w:r>
         <w:rPr>
           <w:b/>
           <w:bCs/>
-          <w:highlight w:val="yellow"/>
         </w:rPr>
         <w:t>K.A.</w:t>
       </w:r>
       <w:r>
-        <w:rPr>
-          <w:highlight w:val="yellow"/>
-        </w:rPr>
         <w:t xml:space="preserve"> – </w:t>
       </w:r>
       <w:proofErr w:type="spellStart"/>
       <w:r>
-        <w:rPr>
-          <w:highlight w:val="yellow"/>
-        </w:rPr>
         <w:t>Full</w:t>
       </w:r>
       <w:proofErr w:type="spellEnd"/>
       <w:r>
-        <w:rPr>
-          <w:highlight w:val="yellow"/>
-        </w:rPr>
         <w:t xml:space="preserve"> </w:t>
       </w:r>
       <w:proofErr w:type="spellStart"/>
       <w:r>
-        <w:rPr>
-          <w:highlight w:val="yellow"/>
-        </w:rPr>
         <w:t>stack</w:t>
       </w:r>
       <w:proofErr w:type="spellEnd"/>
       <w:r>
-        <w:rPr>
-          <w:highlight w:val="yellow"/>
-        </w:rPr>
         <w:t xml:space="preserve"> developer, </w:t>
       </w:r>
       <w:r>
-        <w:rPr>
-          <w:highlight w:val="yellow"/>
-        </w:rPr>
         <w:t>UX/UI dizajner i planer funkcionalnosti</w:t>
       </w:r>
     </w:p>
@@ -2815,48 +4628,29 @@
           <w:numId w:val="10"/>
         </w:numPr>
         <w:jc w:val="both"/>
-        <w:rPr>
-          <w:highlight w:val="yellow"/>
-        </w:rPr>
       </w:pPr>
       <w:r>
         <w:rPr>
           <w:b/>
           <w:bCs/>
-          <w:highlight w:val="yellow"/>
         </w:rPr>
         <w:t>M.D.</w:t>
       </w:r>
       <w:r>
-        <w:rPr>
-          <w:highlight w:val="yellow"/>
-        </w:rPr>
         <w:t xml:space="preserve"> –</w:t>
       </w:r>
       <w:r>
-        <w:rPr>
-          <w:highlight w:val="yellow"/>
-        </w:rPr>
         <w:t xml:space="preserve"> </w:t>
       </w:r>
       <w:proofErr w:type="spellStart"/>
       <w:r>
-        <w:rPr>
-          <w:highlight w:val="yellow"/>
-        </w:rPr>
         <w:t>B</w:t>
       </w:r>
       <w:r>
-        <w:rPr>
-          <w:highlight w:val="yellow"/>
-        </w:rPr>
         <w:t>ackend</w:t>
       </w:r>
       <w:proofErr w:type="spellEnd"/>
       <w:r>
-        <w:rPr>
-          <w:highlight w:val="yellow"/>
-        </w:rPr>
         <w:t xml:space="preserve"> developer, arhitekt infrastrukture i aplikacije (.NET, CI/CD)</w:t>
       </w:r>
     </w:p>
@@ -2881,104 +4675,39 @@
       <w:r>
         <w:t>.</w:t>
       </w:r>
+      <w:commentRangeEnd w:id="22"/>
+      <w:r>
+        <w:rPr>
+          <w:rStyle w:val="CommentReference"/>
+        </w:rPr>
+        <w:commentReference w:id="22"/>
+      </w:r>
     </w:p>
     <w:p/>
     <w:p>
       <w:pPr>
         <w:pStyle w:val="Heading1"/>
+        <w:jc w:val="both"/>
         <w:rPr>
           <w:color w:val="auto"/>
         </w:rPr>
       </w:pPr>
+      <w:bookmarkStart w:id="23" w:name="_Toc196515951"/>
       <w:r>
         <w:rPr>
           <w:color w:val="auto"/>
         </w:rPr>
-        <w:t>Vizija i Misija</w:t>
-      </w:r>
-    </w:p>
-    <w:p>
-      <w:pPr>
-        <w:jc w:val="both"/>
-      </w:pPr>
-    </w:p>
-    <w:p>
-      <w:pPr>
-        <w:jc w:val="both"/>
-      </w:pPr>
-      <w:r>
-        <w:rPr>
-          <w:b/>
-          <w:bCs/>
-        </w:rPr>
-        <w:t>Vizija:</w:t>
-      </w:r>
-      <w:r>
-        <w:br/>
-        <w:t>Postati vodeć</w:t>
-      </w:r>
-      <w:r>
-        <w:t>i pružatelj</w:t>
-      </w:r>
-      <w:r>
-        <w:t xml:space="preserve"> QR rješenj</w:t>
-      </w:r>
-      <w:r>
-        <w:t>a</w:t>
-      </w:r>
-      <w:r>
-        <w:t xml:space="preserve"> za </w:t>
-      </w:r>
-      <w:r>
-        <w:t>interakciju s gostima</w:t>
-      </w:r>
-      <w:r>
-        <w:t xml:space="preserve"> u ugostiteljs</w:t>
-      </w:r>
-      <w:r>
-        <w:t>koj industriji</w:t>
-      </w:r>
-      <w:r>
-        <w:t xml:space="preserve"> </w:t>
-      </w:r>
-      <w:r>
-        <w:t>u Hrvatskoj</w:t>
-      </w:r>
-      <w:r>
-        <w:t xml:space="preserve"> i šire.</w:t>
-      </w:r>
-    </w:p>
-    <w:p>
-      <w:pPr>
-        <w:jc w:val="both"/>
-      </w:pPr>
-    </w:p>
-    <w:p>
-      <w:pPr>
-        <w:jc w:val="both"/>
-      </w:pPr>
-      <w:r>
-        <w:rPr>
-          <w:b/>
-          <w:bCs/>
-        </w:rPr>
-        <w:t>Misija:</w:t>
-      </w:r>
-      <w:r>
-        <w:br/>
-        <w:t>Omogućiti jednostavn</w:t>
-      </w:r>
-      <w:r>
-        <w:t>o i elegantno rješenje</w:t>
-      </w:r>
-      <w:r>
-        <w:t xml:space="preserve"> za goste i osoblje putem QR tehnologije – uz rast zadovoljstva i učinkovitosti.</w:t>
-      </w:r>
-    </w:p>
+        <w:t>Zaključak</w:t>
+      </w:r>
+      <w:bookmarkEnd w:id="23"/>
+    </w:p>
+    <w:p/>
     <w:p/>
     <w:sectPr>
+      <w:footerReference w:type="default" r:id="rId15"/>
       <w:pgSz w:w="11906" w:h="16838"/>
       <w:pgMar w:top="1440" w:right="1440" w:bottom="1440" w:left="1440" w:header="708" w:footer="708" w:gutter="0"/>
+      <w:pgNumType w:start="1"/>
       <w:cols w:space="708"/>
       <w:docGrid w:linePitch="360"/>
     </w:sectPr>
@@ -2986,9 +4715,385 @@
 </w:document>
 </file>
 
+<file path=word/comments.xml><?xml version="1.0" encoding="utf-8"?>
+<w:comments xmlns:wpc="http://schemas.microsoft.com/office/word/2010/wordprocessingCanvas" xmlns:cx="http://schemas.microsoft.com/office/drawing/2014/chartex" xmlns:cx1="http://schemas.microsoft.com/office/drawing/2015/9/8/chartex" xmlns:cx2="http://schemas.microsoft.com/office/drawing/2015/10/21/chartex" xmlns:cx3="http://schemas.microsoft.com/office/drawing/2016/5/9/chartex" xmlns:cx4="http://schemas.microsoft.com/office/drawing/2016/5/10/chartex" xmlns:cx5="http://schemas.microsoft.com/office/drawing/2016/5/11/chartex" xmlns:cx6="http://schemas.microsoft.com/office/drawing/2016/5/12/chartex" xmlns:cx7="http://schemas.microsoft.com/office/drawing/2016/5/13/chartex" xmlns:cx8="http://schemas.microsoft.com/office/drawing/2016/5/14/chartex" xmlns:mc="http://schemas.openxmlformats.org/markup-compatibility/2006" xmlns:aink="http://schemas.microsoft.com/office/drawing/2016/ink" xmlns:am3d="http://schemas.microsoft.com/office/drawing/2017/model3d" xmlns:o="urn:schemas-microsoft-com:office:office" xmlns:oel="http://schemas.microsoft.com/office/2019/extlst" xmlns:r="http://schemas.openxmlformats.org/officeDocument/2006/relationships" xmlns:m="http://schemas.openxmlformats.org/officeDocument/2006/math" xmlns:v="urn:schemas-microsoft-com:vml" xmlns:wp14="http://schemas.microsoft.com/office/word/2010/wordprocessingDrawing" xmlns:wp="http://schemas.openxmlformats.org/drawingml/2006/wordprocessingDrawing" xmlns:w10="urn:schemas-microsoft-com:office:word" xmlns:w="http://schemas.openxmlformats.org/wordprocessingml/2006/main" xmlns:w14="http://schemas.microsoft.com/office/word/2010/wordml" xmlns:w15="http://schemas.microsoft.com/office/word/2012/wordml" xmlns:w16cex="http://schemas.microsoft.com/office/word/2018/wordml/cex" xmlns:w16cid="http://schemas.microsoft.com/office/word/2016/wordml/cid" xmlns:w16="http://schemas.microsoft.com/office/word/2018/wordml" xmlns:w16du="http://schemas.microsoft.com/office/word/2023/wordml/word16du" xmlns:w16sdtdh="http://schemas.microsoft.com/office/word/2020/wordml/sdtdatahash" xmlns:w16sdtfl="http://schemas.microsoft.com/office/word/2024/wordml/sdtformatlock" xmlns:w16se="http://schemas.microsoft.com/office/word/2015/wordml/symex" xmlns:wpg="http://schemas.microsoft.com/office/word/2010/wordprocessingGroup" xmlns:wpi="http://schemas.microsoft.com/office/word/2010/wordprocessingInk" xmlns:wne="http://schemas.microsoft.com/office/word/2006/wordml" xmlns:wps="http://schemas.microsoft.com/office/word/2010/wordprocessingShape" mc:Ignorable="w14 w15 w16se w16cid w16 w16cex w16sdtdh w16sdtfl w16du wp14">
+  <w:comment w:id="4" w:author="Maja Dabčević (mdabcevic)" w:date="2025-04-25T22:54:00Z" w:initials="MD">
+    <w:p>
+      <w:pPr>
+        <w:pStyle w:val="CommentText"/>
+      </w:pPr>
+      <w:r>
+        <w:rPr>
+          <w:rStyle w:val="CommentReference"/>
+        </w:rPr>
+        <w:annotationRef/>
+      </w:r>
+      <w:r>
+        <w:t>Izvor</w:t>
+      </w:r>
+    </w:p>
+  </w:comment>
+  <w:comment w:id="7" w:author="Maja Dabčević (mdabcevic)" w:date="2025-04-25T22:55:00Z" w:initials="MD">
+    <w:p>
+      <w:pPr>
+        <w:pStyle w:val="CommentText"/>
+      </w:pPr>
+      <w:r>
+        <w:rPr>
+          <w:rStyle w:val="CommentReference"/>
+        </w:rPr>
+        <w:annotationRef/>
+      </w:r>
+      <w:r>
+        <w:t>Izvor</w:t>
+      </w:r>
+    </w:p>
+  </w:comment>
+  <w:comment w:id="8" w:author="Maja Dabčević (mdabcevic)" w:date="2025-04-25T22:55:00Z" w:initials="MD">
+    <w:p>
+      <w:pPr>
+        <w:pStyle w:val="CommentText"/>
+      </w:pPr>
+      <w:r>
+        <w:rPr>
+          <w:rStyle w:val="CommentReference"/>
+        </w:rPr>
+        <w:annotationRef/>
+      </w:r>
+      <w:r>
+        <w:t>Koristiti jednu valutu</w:t>
+      </w:r>
+    </w:p>
+  </w:comment>
+  <w:comment w:id="13" w:author="Maja Dabčević (mdabcevic)" w:date="2025-04-25T23:04:00Z" w:initials="MD">
+    <w:p>
+      <w:pPr>
+        <w:pStyle w:val="CommentText"/>
+      </w:pPr>
+      <w:r>
+        <w:rPr>
+          <w:rStyle w:val="CommentReference"/>
+        </w:rPr>
+        <w:annotationRef/>
+      </w:r>
+      <w:r>
+        <w:t>Priložiti anketu i pitanja za intervjue</w:t>
+      </w:r>
+    </w:p>
+  </w:comment>
+  <w:comment w:id="15" w:author="Maja Dabčević (mdabcevic)" w:date="2025-04-25T23:16:00Z" w:initials="MD">
+    <w:p>
+      <w:pPr>
+        <w:pStyle w:val="CommentText"/>
+      </w:pPr>
+      <w:r>
+        <w:rPr>
+          <w:rStyle w:val="CommentReference"/>
+        </w:rPr>
+        <w:annotationRef/>
+      </w:r>
+      <w:r>
+        <w:t>Izvor</w:t>
+      </w:r>
+    </w:p>
+  </w:comment>
+  <w:comment w:id="20" w:author="Maja Dabčević (mdabcevic)" w:date="2025-04-25T23:17:00Z" w:initials="MD">
+    <w:p>
+      <w:pPr>
+        <w:pStyle w:val="CommentText"/>
+      </w:pPr>
+      <w:r>
+        <w:rPr>
+          <w:rStyle w:val="CommentReference"/>
+        </w:rPr>
+        <w:annotationRef/>
+      </w:r>
+      <w:r>
+        <w:t>Reality check brojki</w:t>
+      </w:r>
+    </w:p>
+  </w:comment>
+  <w:comment w:id="22" w:author="Maja Dabčević (mdabcevic)" w:date="2025-04-25T23:17:00Z" w:initials="MD">
+    <w:p>
+      <w:pPr>
+        <w:pStyle w:val="CommentText"/>
+      </w:pPr>
+      <w:r>
+        <w:rPr>
+          <w:rStyle w:val="CommentReference"/>
+        </w:rPr>
+        <w:annotationRef/>
+      </w:r>
+      <w:r>
+        <w:t>Raspisati za svakoga paragraf</w:t>
+      </w:r>
+    </w:p>
+  </w:comment>
+</w:comments>
+</file>
+
+<file path=word/commentsExtended.xml><?xml version="1.0" encoding="utf-8"?>
+<w15:commentsEx xmlns:wpc="http://schemas.microsoft.com/office/word/2010/wordprocessingCanvas" xmlns:cx="http://schemas.microsoft.com/office/drawing/2014/chartex" xmlns:cx1="http://schemas.microsoft.com/office/drawing/2015/9/8/chartex" xmlns:cx2="http://schemas.microsoft.com/office/drawing/2015/10/21/chartex" xmlns:cx3="http://schemas.microsoft.com/office/drawing/2016/5/9/chartex" xmlns:cx4="http://schemas.microsoft.com/office/drawing/2016/5/10/chartex" xmlns:cx5="http://schemas.microsoft.com/office/drawing/2016/5/11/chartex" xmlns:cx6="http://schemas.microsoft.com/office/drawing/2016/5/12/chartex" xmlns:cx7="http://schemas.microsoft.com/office/drawing/2016/5/13/chartex" xmlns:cx8="http://schemas.microsoft.com/office/drawing/2016/5/14/chartex" xmlns:mc="http://schemas.openxmlformats.org/markup-compatibility/2006" xmlns:aink="http://schemas.microsoft.com/office/drawing/2016/ink" xmlns:am3d="http://schemas.microsoft.com/office/drawing/2017/model3d" xmlns:o="urn:schemas-microsoft-com:office:office" xmlns:oel="http://schemas.microsoft.com/office/2019/extlst" xmlns:r="http://schemas.openxmlformats.org/officeDocument/2006/relationships" xmlns:m="http://schemas.openxmlformats.org/officeDocument/2006/math" xmlns:v="urn:schemas-microsoft-com:vml" xmlns:wp14="http://schemas.microsoft.com/office/word/2010/wordprocessingDrawing" xmlns:wp="http://schemas.openxmlformats.org/drawingml/2006/wordprocessingDrawing" xmlns:w10="urn:schemas-microsoft-com:office:word" xmlns:w="http://schemas.openxmlformats.org/wordprocessingml/2006/main" xmlns:w14="http://schemas.microsoft.com/office/word/2010/wordml" xmlns:w15="http://schemas.microsoft.com/office/word/2012/wordml" xmlns:w16cex="http://schemas.microsoft.com/office/word/2018/wordml/cex" xmlns:w16cid="http://schemas.microsoft.com/office/word/2016/wordml/cid" xmlns:w16="http://schemas.microsoft.com/office/word/2018/wordml" xmlns:w16du="http://schemas.microsoft.com/office/word/2023/wordml/word16du" xmlns:w16sdtdh="http://schemas.microsoft.com/office/word/2020/wordml/sdtdatahash" xmlns:w16sdtfl="http://schemas.microsoft.com/office/word/2024/wordml/sdtformatlock" xmlns:w16se="http://schemas.microsoft.com/office/word/2015/wordml/symex" xmlns:wpg="http://schemas.microsoft.com/office/word/2010/wordprocessingGroup" xmlns:wpi="http://schemas.microsoft.com/office/word/2010/wordprocessingInk" xmlns:wne="http://schemas.microsoft.com/office/word/2006/wordml" xmlns:wps="http://schemas.microsoft.com/office/word/2010/wordprocessingShape" mc:Ignorable="w14 w15 w16se w16cid w16 w16cex w16sdtdh w16sdtfl w16du wp14">
+  <w15:commentEx w15:paraId="353D460F" w15:done="0"/>
+  <w15:commentEx w15:paraId="5B7D35E2" w15:done="0"/>
+  <w15:commentEx w15:paraId="495E4D88" w15:paraIdParent="5B7D35E2" w15:done="0"/>
+  <w15:commentEx w15:paraId="4F59AFD6" w15:done="0"/>
+  <w15:commentEx w15:paraId="43629208" w15:done="0"/>
+  <w15:commentEx w15:paraId="2EB62099" w15:done="0"/>
+  <w15:commentEx w15:paraId="2BD7FB7F" w15:done="0"/>
+</w15:commentsEx>
+</file>
+
+<file path=word/commentsExtensible.xml><?xml version="1.0" encoding="utf-8"?>
+<w16cex:commentsExtensible xmlns:wpc="http://schemas.microsoft.com/office/word/2010/wordprocessingCanvas" xmlns:cx="http://schemas.microsoft.com/office/drawing/2014/chartex" xmlns:cx1="http://schemas.microsoft.com/office/drawing/2015/9/8/chartex" xmlns:cx2="http://schemas.microsoft.com/office/drawing/2015/10/21/chartex" xmlns:cx3="http://schemas.microsoft.com/office/drawing/2016/5/9/chartex" xmlns:cx4="http://schemas.microsoft.com/office/drawing/2016/5/10/chartex" xmlns:cx5="http://schemas.microsoft.com/office/drawing/2016/5/11/chartex" xmlns:cx6="http://schemas.microsoft.com/office/drawing/2016/5/12/chartex" xmlns:cx7="http://schemas.microsoft.com/office/drawing/2016/5/13/chartex" xmlns:cx8="http://schemas.microsoft.com/office/drawing/2016/5/14/chartex" xmlns:cr="http://schemas.microsoft.com/office/comments/2020/reactions" xmlns:mc="http://schemas.openxmlformats.org/markup-compatibility/2006" xmlns:aink="http://schemas.microsoft.com/office/drawing/2016/ink" xmlns:am3d="http://schemas.microsoft.com/office/drawing/2017/model3d" xmlns:o="urn:schemas-microsoft-com:office:office" xmlns:oel="http://schemas.microsoft.com/office/2019/extlst" xmlns:r="http://schemas.openxmlformats.org/officeDocument/2006/relationships" xmlns:m="http://schemas.openxmlformats.org/officeDocument/2006/math" xmlns:v="urn:schemas-microsoft-com:vml" xmlns:wp14="http://schemas.microsoft.com/office/word/2010/wordprocessingDrawing" xmlns:wp="http://schemas.openxmlformats.org/drawingml/2006/wordprocessingDrawing" xmlns:w10="urn:schemas-microsoft-com:office:word" xmlns:w="http://schemas.openxmlformats.org/wordprocessingml/2006/main" xmlns:w14="http://schemas.microsoft.com/office/word/2010/wordml" xmlns:w15="http://schemas.microsoft.com/office/word/2012/wordml" xmlns:w16cex="http://schemas.microsoft.com/office/word/2018/wordml/cex" xmlns:w16cid="http://schemas.microsoft.com/office/word/2016/wordml/cid" xmlns:w16="http://schemas.microsoft.com/office/word/2018/wordml" xmlns:w16du="http://schemas.microsoft.com/office/word/2023/wordml/word16du" xmlns:w16sdtdh="http://schemas.microsoft.com/office/word/2020/wordml/sdtdatahash" xmlns:w16sdtfl="http://schemas.microsoft.com/office/word/2024/wordml/sdtformatlock" xmlns:w16se="http://schemas.microsoft.com/office/word/2015/wordml/symex" xmlns:wpg="http://schemas.microsoft.com/office/word/2010/wordprocessingGroup" xmlns:wpi="http://schemas.microsoft.com/office/word/2010/wordprocessingInk" xmlns:wne="http://schemas.microsoft.com/office/word/2006/wordml" xmlns:wps="http://schemas.microsoft.com/office/word/2010/wordprocessingShape" mc:Ignorable="w14 w15 w16se w16cid w16 w16cex w16sdtdh w16sdtfl cr w16du wp14">
+  <w16cex:commentExtensible w16cex:durableId="0DAAEFC2" w16cex:dateUtc="2025-04-25T20:54:00Z"/>
+  <w16cex:commentExtensible w16cex:durableId="3A01A4FE" w16cex:dateUtc="2025-04-25T20:55:00Z"/>
+  <w16cex:commentExtensible w16cex:durableId="073A2635" w16cex:dateUtc="2025-04-25T20:55:00Z"/>
+  <w16cex:commentExtensible w16cex:durableId="6EAC8798" w16cex:dateUtc="2025-04-25T21:04:00Z"/>
+  <w16cex:commentExtensible w16cex:durableId="4B883A44" w16cex:dateUtc="2025-04-25T21:16:00Z"/>
+  <w16cex:commentExtensible w16cex:durableId="728B0104" w16cex:dateUtc="2025-04-25T21:17:00Z"/>
+  <w16cex:commentExtensible w16cex:durableId="49C87C55" w16cex:dateUtc="2025-04-25T21:17:00Z"/>
+</w16cex:commentsExtensible>
+</file>
+
+<file path=word/commentsIds.xml><?xml version="1.0" encoding="utf-8"?>
+<w16cid:commentsIds xmlns:wpc="http://schemas.microsoft.com/office/word/2010/wordprocessingCanvas" xmlns:cx="http://schemas.microsoft.com/office/drawing/2014/chartex" xmlns:cx1="http://schemas.microsoft.com/office/drawing/2015/9/8/chartex" xmlns:cx2="http://schemas.microsoft.com/office/drawing/2015/10/21/chartex" xmlns:cx3="http://schemas.microsoft.com/office/drawing/2016/5/9/chartex" xmlns:cx4="http://schemas.microsoft.com/office/drawing/2016/5/10/chartex" xmlns:cx5="http://schemas.microsoft.com/office/drawing/2016/5/11/chartex" xmlns:cx6="http://schemas.microsoft.com/office/drawing/2016/5/12/chartex" xmlns:cx7="http://schemas.microsoft.com/office/drawing/2016/5/13/chartex" xmlns:cx8="http://schemas.microsoft.com/office/drawing/2016/5/14/chartex" xmlns:mc="http://schemas.openxmlformats.org/markup-compatibility/2006" xmlns:aink="http://schemas.microsoft.com/office/drawing/2016/ink" xmlns:am3d="http://schemas.microsoft.com/office/drawing/2017/model3d" xmlns:o="urn:schemas-microsoft-com:office:office" xmlns:oel="http://schemas.microsoft.com/office/2019/extlst" xmlns:r="http://schemas.openxmlformats.org/officeDocument/2006/relationships" xmlns:m="http://schemas.openxmlformats.org/officeDocument/2006/math" xmlns:v="urn:schemas-microsoft-com:vml" xmlns:wp14="http://schemas.microsoft.com/office/word/2010/wordprocessingDrawing" xmlns:wp="http://schemas.openxmlformats.org/drawingml/2006/wordprocessingDrawing" xmlns:w10="urn:schemas-microsoft-com:office:word" xmlns:w="http://schemas.openxmlformats.org/wordprocessingml/2006/main" xmlns:w14="http://schemas.microsoft.com/office/word/2010/wordml" xmlns:w15="http://schemas.microsoft.com/office/word/2012/wordml" xmlns:w16cex="http://schemas.microsoft.com/office/word/2018/wordml/cex" xmlns:w16cid="http://schemas.microsoft.com/office/word/2016/wordml/cid" xmlns:w16="http://schemas.microsoft.com/office/word/2018/wordml" xmlns:w16du="http://schemas.microsoft.com/office/word/2023/wordml/word16du" xmlns:w16sdtdh="http://schemas.microsoft.com/office/word/2020/wordml/sdtdatahash" xmlns:w16sdtfl="http://schemas.microsoft.com/office/word/2024/wordml/sdtformatlock" xmlns:w16se="http://schemas.microsoft.com/office/word/2015/wordml/symex" xmlns:wpg="http://schemas.microsoft.com/office/word/2010/wordprocessingGroup" xmlns:wpi="http://schemas.microsoft.com/office/word/2010/wordprocessingInk" xmlns:wne="http://schemas.microsoft.com/office/word/2006/wordml" xmlns:wps="http://schemas.microsoft.com/office/word/2010/wordprocessingShape" mc:Ignorable="w14 w15 w16se w16cid w16 w16cex w16sdtdh w16sdtfl w16du wp14">
+  <w16cid:commentId w16cid:paraId="353D460F" w16cid:durableId="0DAAEFC2"/>
+  <w16cid:commentId w16cid:paraId="5B7D35E2" w16cid:durableId="3A01A4FE"/>
+  <w16cid:commentId w16cid:paraId="495E4D88" w16cid:durableId="073A2635"/>
+  <w16cid:commentId w16cid:paraId="4F59AFD6" w16cid:durableId="6EAC8798"/>
+  <w16cid:commentId w16cid:paraId="43629208" w16cid:durableId="4B883A44"/>
+  <w16cid:commentId w16cid:paraId="2EB62099" w16cid:durableId="728B0104"/>
+  <w16cid:commentId w16cid:paraId="2BD7FB7F" w16cid:durableId="49C87C55"/>
+</w16cid:commentsIds>
+</file>
+
+<file path=word/endnotes.xml><?xml version="1.0" encoding="utf-8"?>
+<w:endnotes xmlns:wpc="http://schemas.microsoft.com/office/word/2010/wordprocessingCanvas" xmlns:cx="http://schemas.microsoft.com/office/drawing/2014/chartex" xmlns:cx1="http://schemas.microsoft.com/office/drawing/2015/9/8/chartex" xmlns:cx2="http://schemas.microsoft.com/office/drawing/2015/10/21/chartex" xmlns:cx3="http://schemas.microsoft.com/office/drawing/2016/5/9/chartex" xmlns:cx4="http://schemas.microsoft.com/office/drawing/2016/5/10/chartex" xmlns:cx5="http://schemas.microsoft.com/office/drawing/2016/5/11/chartex" xmlns:cx6="http://schemas.microsoft.com/office/drawing/2016/5/12/chartex" xmlns:cx7="http://schemas.microsoft.com/office/drawing/2016/5/13/chartex" xmlns:cx8="http://schemas.microsoft.com/office/drawing/2016/5/14/chartex" xmlns:mc="http://schemas.openxmlformats.org/markup-compatibility/2006" xmlns:aink="http://schemas.microsoft.com/office/drawing/2016/ink" xmlns:am3d="http://schemas.microsoft.com/office/drawing/2017/model3d" xmlns:o="urn:schemas-microsoft-com:office:office" xmlns:oel="http://schemas.microsoft.com/office/2019/extlst" xmlns:r="http://schemas.openxmlformats.org/officeDocument/2006/relationships" xmlns:m="http://schemas.openxmlformats.org/officeDocument/2006/math" xmlns:v="urn:schemas-microsoft-com:vml" xmlns:wp14="http://schemas.microsoft.com/office/word/2010/wordprocessingDrawing" xmlns:wp="http://schemas.openxmlformats.org/drawingml/2006/wordprocessingDrawing" xmlns:w10="urn:schemas-microsoft-com:office:word" xmlns:w="http://schemas.openxmlformats.org/wordprocessingml/2006/main" xmlns:w14="http://schemas.microsoft.com/office/word/2010/wordml" xmlns:w15="http://schemas.microsoft.com/office/word/2012/wordml" xmlns:w16cex="http://schemas.microsoft.com/office/word/2018/wordml/cex" xmlns:w16cid="http://schemas.microsoft.com/office/word/2016/wordml/cid" xmlns:w16="http://schemas.microsoft.com/office/word/2018/wordml" xmlns:w16du="http://schemas.microsoft.com/office/word/2023/wordml/word16du" xmlns:w16sdtdh="http://schemas.microsoft.com/office/word/2020/wordml/sdtdatahash" xmlns:w16sdtfl="http://schemas.microsoft.com/office/word/2024/wordml/sdtformatlock" xmlns:w16se="http://schemas.microsoft.com/office/word/2015/wordml/symex" xmlns:wpg="http://schemas.microsoft.com/office/word/2010/wordprocessingGroup" xmlns:wpi="http://schemas.microsoft.com/office/word/2010/wordprocessingInk" xmlns:wne="http://schemas.microsoft.com/office/word/2006/wordml" xmlns:wps="http://schemas.microsoft.com/office/word/2010/wordprocessingShape" mc:Ignorable="w14 w15 w16se w16cid w16 w16cex w16sdtdh w16sdtfl w16du wp14">
+  <w:endnote w:type="separator" w:id="-1">
+    <w:p>
+      <w:pPr>
+        <w:spacing w:after="0" w:line="240" w:lineRule="auto"/>
+      </w:pPr>
+      <w:r>
+        <w:separator/>
+      </w:r>
+    </w:p>
+  </w:endnote>
+  <w:endnote w:type="continuationSeparator" w:id="0">
+    <w:p>
+      <w:pPr>
+        <w:spacing w:after="0" w:line="240" w:lineRule="auto"/>
+      </w:pPr>
+      <w:r>
+        <w:continuationSeparator/>
+      </w:r>
+    </w:p>
+  </w:endnote>
+</w:endnotes>
+</file>
+
+<file path=word/footer1.xml><?xml version="1.0" encoding="utf-8"?>
+<w:ftr xmlns:wpc="http://schemas.microsoft.com/office/word/2010/wordprocessingCanvas" xmlns:cx="http://schemas.microsoft.com/office/drawing/2014/chartex" xmlns:cx1="http://schemas.microsoft.com/office/drawing/2015/9/8/chartex" xmlns:cx2="http://schemas.microsoft.com/office/drawing/2015/10/21/chartex" xmlns:cx3="http://schemas.microsoft.com/office/drawing/2016/5/9/chartex" xmlns:cx4="http://schemas.microsoft.com/office/drawing/2016/5/10/chartex" xmlns:cx5="http://schemas.microsoft.com/office/drawing/2016/5/11/chartex" xmlns:cx6="http://schemas.microsoft.com/office/drawing/2016/5/12/chartex" xmlns:cx7="http://schemas.microsoft.com/office/drawing/2016/5/13/chartex" xmlns:cx8="http://schemas.microsoft.com/office/drawing/2016/5/14/chartex" xmlns:mc="http://schemas.openxmlformats.org/markup-compatibility/2006" xmlns:aink="http://schemas.microsoft.com/office/drawing/2016/ink" xmlns:am3d="http://schemas.microsoft.com/office/drawing/2017/model3d" xmlns:o="urn:schemas-microsoft-com:office:office" xmlns:oel="http://schemas.microsoft.com/office/2019/extlst" xmlns:r="http://schemas.openxmlformats.org/officeDocument/2006/relationships" xmlns:m="http://schemas.openxmlformats.org/officeDocument/2006/math" xmlns:v="urn:schemas-microsoft-com:vml" xmlns:wp14="http://schemas.microsoft.com/office/word/2010/wordprocessingDrawing" xmlns:wp="http://schemas.openxmlformats.org/drawingml/2006/wordprocessingDrawing" xmlns:w10="urn:schemas-microsoft-com:office:word" xmlns:w="http://schemas.openxmlformats.org/wordprocessingml/2006/main" xmlns:w14="http://schemas.microsoft.com/office/word/2010/wordml" xmlns:w15="http://schemas.microsoft.com/office/word/2012/wordml" xmlns:w16cex="http://schemas.microsoft.com/office/word/2018/wordml/cex" xmlns:w16cid="http://schemas.microsoft.com/office/word/2016/wordml/cid" xmlns:w16="http://schemas.microsoft.com/office/word/2018/wordml" xmlns:w16du="http://schemas.microsoft.com/office/word/2023/wordml/word16du" xmlns:w16sdtdh="http://schemas.microsoft.com/office/word/2020/wordml/sdtdatahash" xmlns:w16sdtfl="http://schemas.microsoft.com/office/word/2024/wordml/sdtformatlock" xmlns:w16se="http://schemas.microsoft.com/office/word/2015/wordml/symex" xmlns:wpg="http://schemas.microsoft.com/office/word/2010/wordprocessingGroup" xmlns:wpi="http://schemas.microsoft.com/office/word/2010/wordprocessingInk" xmlns:wne="http://schemas.microsoft.com/office/word/2006/wordml" xmlns:wps="http://schemas.microsoft.com/office/word/2010/wordprocessingShape" mc:Ignorable="w14 w15 w16se w16cid w16 w16cex w16sdtdh w16sdtfl w16du wp14">
+  <w:p>
+    <w:pPr>
+      <w:pStyle w:val="Footer"/>
+      <w:jc w:val="right"/>
+    </w:pPr>
+  </w:p>
+  <w:p>
+    <w:pPr>
+      <w:pStyle w:val="Footer"/>
+      <w:jc w:val="right"/>
+    </w:pPr>
+  </w:p>
+</w:ftr>
+</file>
+
+<file path=word/footer2.xml><?xml version="1.0" encoding="utf-8"?>
+<w:ftr xmlns:wpc="http://schemas.microsoft.com/office/word/2010/wordprocessingCanvas" xmlns:cx="http://schemas.microsoft.com/office/drawing/2014/chartex" xmlns:cx1="http://schemas.microsoft.com/office/drawing/2015/9/8/chartex" xmlns:cx2="http://schemas.microsoft.com/office/drawing/2015/10/21/chartex" xmlns:cx3="http://schemas.microsoft.com/office/drawing/2016/5/9/chartex" xmlns:cx4="http://schemas.microsoft.com/office/drawing/2016/5/10/chartex" xmlns:cx5="http://schemas.microsoft.com/office/drawing/2016/5/11/chartex" xmlns:cx6="http://schemas.microsoft.com/office/drawing/2016/5/12/chartex" xmlns:cx7="http://schemas.microsoft.com/office/drawing/2016/5/13/chartex" xmlns:cx8="http://schemas.microsoft.com/office/drawing/2016/5/14/chartex" xmlns:mc="http://schemas.openxmlformats.org/markup-compatibility/2006" xmlns:aink="http://schemas.microsoft.com/office/drawing/2016/ink" xmlns:am3d="http://schemas.microsoft.com/office/drawing/2017/model3d" xmlns:o="urn:schemas-microsoft-com:office:office" xmlns:oel="http://schemas.microsoft.com/office/2019/extlst" xmlns:r="http://schemas.openxmlformats.org/officeDocument/2006/relationships" xmlns:m="http://schemas.openxmlformats.org/officeDocument/2006/math" xmlns:v="urn:schemas-microsoft-com:vml" xmlns:wp14="http://schemas.microsoft.com/office/word/2010/wordprocessingDrawing" xmlns:wp="http://schemas.openxmlformats.org/drawingml/2006/wordprocessingDrawing" xmlns:w10="urn:schemas-microsoft-com:office:word" xmlns:w="http://schemas.openxmlformats.org/wordprocessingml/2006/main" xmlns:w14="http://schemas.microsoft.com/office/word/2010/wordml" xmlns:w15="http://schemas.microsoft.com/office/word/2012/wordml" xmlns:w16cex="http://schemas.microsoft.com/office/word/2018/wordml/cex" xmlns:w16cid="http://schemas.microsoft.com/office/word/2016/wordml/cid" xmlns:w16="http://schemas.microsoft.com/office/word/2018/wordml" xmlns:w16du="http://schemas.microsoft.com/office/word/2023/wordml/word16du" xmlns:w16sdtdh="http://schemas.microsoft.com/office/word/2020/wordml/sdtdatahash" xmlns:w16sdtfl="http://schemas.microsoft.com/office/word/2024/wordml/sdtformatlock" xmlns:w16se="http://schemas.microsoft.com/office/word/2015/wordml/symex" xmlns:wpg="http://schemas.microsoft.com/office/word/2010/wordprocessingGroup" xmlns:wpi="http://schemas.microsoft.com/office/word/2010/wordprocessingInk" xmlns:wne="http://schemas.microsoft.com/office/word/2006/wordml" xmlns:wps="http://schemas.microsoft.com/office/word/2010/wordprocessingShape" mc:Ignorable="w14 w15 w16se w16cid w16 w16cex w16sdtdh w16sdtfl w16du wp14">
+  <w:sdt>
+    <w:sdtPr>
+      <w:id w:val="-41908503"/>
+      <w:docPartObj>
+        <w:docPartGallery w:val="Page Numbers (Bottom of Page)"/>
+        <w:docPartUnique/>
+      </w:docPartObj>
+    </w:sdtPr>
+    <w:sdtContent>
+      <w:p>
+        <w:pPr>
+          <w:pStyle w:val="Footer"/>
+          <w:jc w:val="right"/>
+        </w:pPr>
+        <w:r>
+          <w:fldChar w:fldCharType="begin"/>
+        </w:r>
+        <w:r>
+          <w:instrText>PAGE   \* MERGEFORMAT</w:instrText>
+        </w:r>
+        <w:r>
+          <w:fldChar w:fldCharType="separate"/>
+        </w:r>
+        <w:r>
+          <w:t>2</w:t>
+        </w:r>
+        <w:r>
+          <w:fldChar w:fldCharType="end"/>
+        </w:r>
+      </w:p>
+    </w:sdtContent>
+  </w:sdt>
+  <w:p>
+    <w:pPr>
+      <w:pStyle w:val="Footer"/>
+      <w:jc w:val="right"/>
+    </w:pPr>
+  </w:p>
+</w:ftr>
+</file>
+
+<file path=word/footnotes.xml><?xml version="1.0" encoding="utf-8"?>
+<w:footnotes xmlns:wpc="http://schemas.microsoft.com/office/word/2010/wordprocessingCanvas" xmlns:cx="http://schemas.microsoft.com/office/drawing/2014/chartex" xmlns:cx1="http://schemas.microsoft.com/office/drawing/2015/9/8/chartex" xmlns:cx2="http://schemas.microsoft.com/office/drawing/2015/10/21/chartex" xmlns:cx3="http://schemas.microsoft.com/office/drawing/2016/5/9/chartex" xmlns:cx4="http://schemas.microsoft.com/office/drawing/2016/5/10/chartex" xmlns:cx5="http://schemas.microsoft.com/office/drawing/2016/5/11/chartex" xmlns:cx6="http://schemas.microsoft.com/office/drawing/2016/5/12/chartex" xmlns:cx7="http://schemas.microsoft.com/office/drawing/2016/5/13/chartex" xmlns:cx8="http://schemas.microsoft.com/office/drawing/2016/5/14/chartex" xmlns:mc="http://schemas.openxmlformats.org/markup-compatibility/2006" xmlns:aink="http://schemas.microsoft.com/office/drawing/2016/ink" xmlns:am3d="http://schemas.microsoft.com/office/drawing/2017/model3d" xmlns:o="urn:schemas-microsoft-com:office:office" xmlns:oel="http://schemas.microsoft.com/office/2019/extlst" xmlns:r="http://schemas.openxmlformats.org/officeDocument/2006/relationships" xmlns:m="http://schemas.openxmlformats.org/officeDocument/2006/math" xmlns:v="urn:schemas-microsoft-com:vml" xmlns:wp14="http://schemas.microsoft.com/office/word/2010/wordprocessingDrawing" xmlns:wp="http://schemas.openxmlformats.org/drawingml/2006/wordprocessingDrawing" xmlns:w10="urn:schemas-microsoft-com:office:word" xmlns:w="http://schemas.openxmlformats.org/wordprocessingml/2006/main" xmlns:w14="http://schemas.microsoft.com/office/word/2010/wordml" xmlns:w15="http://schemas.microsoft.com/office/word/2012/wordml" xmlns:w16cex="http://schemas.microsoft.com/office/word/2018/wordml/cex" xmlns:w16cid="http://schemas.microsoft.com/office/word/2016/wordml/cid" xmlns:w16="http://schemas.microsoft.com/office/word/2018/wordml" xmlns:w16du="http://schemas.microsoft.com/office/word/2023/wordml/word16du" xmlns:w16sdtdh="http://schemas.microsoft.com/office/word/2020/wordml/sdtdatahash" xmlns:w16sdtfl="http://schemas.microsoft.com/office/word/2024/wordml/sdtformatlock" xmlns:w16se="http://schemas.microsoft.com/office/word/2015/wordml/symex" xmlns:wpg="http://schemas.microsoft.com/office/word/2010/wordprocessingGroup" xmlns:wpi="http://schemas.microsoft.com/office/word/2010/wordprocessingInk" xmlns:wne="http://schemas.microsoft.com/office/word/2006/wordml" xmlns:wps="http://schemas.microsoft.com/office/word/2010/wordprocessingShape" mc:Ignorable="w14 w15 w16se w16cid w16 w16cex w16sdtdh w16sdtfl w16du wp14">
+  <w:footnote w:type="separator" w:id="-1">
+    <w:p>
+      <w:pPr>
+        <w:spacing w:after="0" w:line="240" w:lineRule="auto"/>
+      </w:pPr>
+      <w:r>
+        <w:separator/>
+      </w:r>
+    </w:p>
+  </w:footnote>
+  <w:footnote w:type="continuationSeparator" w:id="0">
+    <w:p>
+      <w:pPr>
+        <w:spacing w:after="0" w:line="240" w:lineRule="auto"/>
+      </w:pPr>
+      <w:r>
+        <w:continuationSeparator/>
+      </w:r>
+    </w:p>
+  </w:footnote>
+</w:footnotes>
+</file>
+
 <file path=word/numbering.xml><?xml version="1.0" encoding="utf-8"?>
 <w:numbering xmlns:wpc="http://schemas.microsoft.com/office/word/2010/wordprocessingCanvas" xmlns:cx="http://schemas.microsoft.com/office/drawing/2014/chartex" xmlns:cx1="http://schemas.microsoft.com/office/drawing/2015/9/8/chartex" xmlns:cx2="http://schemas.microsoft.com/office/drawing/2015/10/21/chartex" xmlns:cx3="http://schemas.microsoft.com/office/drawing/2016/5/9/chartex" xmlns:cx4="http://schemas.microsoft.com/office/drawing/2016/5/10/chartex" xmlns:cx5="http://schemas.microsoft.com/office/drawing/2016/5/11/chartex" xmlns:cx6="http://schemas.microsoft.com/office/drawing/2016/5/12/chartex" xmlns:cx7="http://schemas.microsoft.com/office/drawing/2016/5/13/chartex" xmlns:cx8="http://schemas.microsoft.com/office/drawing/2016/5/14/chartex" xmlns:mc="http://schemas.openxmlformats.org/markup-compatibility/2006" xmlns:aink="http://schemas.microsoft.com/office/drawing/2016/ink" xmlns:am3d="http://schemas.microsoft.com/office/drawing/2017/model3d" xmlns:o="urn:schemas-microsoft-com:office:office" xmlns:oel="http://schemas.microsoft.com/office/2019/extlst" xmlns:r="http://schemas.openxmlformats.org/officeDocument/2006/relationships" xmlns:m="http://schemas.openxmlformats.org/officeDocument/2006/math" xmlns:v="urn:schemas-microsoft-com:vml" xmlns:wp14="http://schemas.microsoft.com/office/word/2010/wordprocessingDrawing" xmlns:wp="http://schemas.openxmlformats.org/drawingml/2006/wordprocessingDrawing" xmlns:w10="urn:schemas-microsoft-com:office:word" xmlns:w="http://schemas.openxmlformats.org/wordprocessingml/2006/main" xmlns:w14="http://schemas.microsoft.com/office/word/2010/wordml" xmlns:w15="http://schemas.microsoft.com/office/word/2012/wordml" xmlns:w16cex="http://schemas.microsoft.com/office/word/2018/wordml/cex" xmlns:w16cid="http://schemas.microsoft.com/office/word/2016/wordml/cid" xmlns:w16="http://schemas.microsoft.com/office/word/2018/wordml" xmlns:w16du="http://schemas.microsoft.com/office/word/2023/wordml/word16du" xmlns:w16sdtdh="http://schemas.microsoft.com/office/word/2020/wordml/sdtdatahash" xmlns:w16sdtfl="http://schemas.microsoft.com/office/word/2024/wordml/sdtformatlock" xmlns:w16se="http://schemas.microsoft.com/office/word/2015/wordml/symex" xmlns:wpg="http://schemas.microsoft.com/office/word/2010/wordprocessingGroup" xmlns:wpi="http://schemas.microsoft.com/office/word/2010/wordprocessingInk" xmlns:wne="http://schemas.microsoft.com/office/word/2006/wordml" xmlns:wps="http://schemas.microsoft.com/office/word/2010/wordprocessingShape" mc:Ignorable="w14 w15 w16se w16cid w16 w16cex w16sdtdh w16sdtfl w16du wp14">
   <w:abstractNum w:abstractNumId="0" w15:restartNumberingAfterBreak="0">
+    <w:nsid w:val="06022DF6"/>
+    <w:multiLevelType w:val="hybridMultilevel"/>
+    <w:tmpl w:val="E9A26F4C"/>
+    <w:lvl w:ilvl="0" w:tplc="041A0001">
+      <w:start w:val="1"/>
+      <w:numFmt w:val="bullet"/>
+      <w:lvlText w:val=""/>
+      <w:lvlJc w:val="left"/>
+      <w:pPr>
+        <w:ind w:left="720" w:hanging="360"/>
+      </w:pPr>
+      <w:rPr>
+        <w:rFonts w:ascii="Symbol" w:hAnsi="Symbol" w:hint="default"/>
+      </w:rPr>
+    </w:lvl>
+    <w:lvl w:ilvl="1" w:tplc="041A0003" w:tentative="1">
+      <w:start w:val="1"/>
+      <w:numFmt w:val="bullet"/>
+      <w:lvlText w:val="o"/>
+      <w:lvlJc w:val="left"/>
+      <w:pPr>
+        <w:ind w:left="1440" w:hanging="360"/>
+      </w:pPr>
+      <w:rPr>
+        <w:rFonts w:ascii="Courier New" w:hAnsi="Courier New" w:cs="Courier New" w:hint="default"/>
+      </w:rPr>
+    </w:lvl>
+    <w:lvl w:ilvl="2" w:tplc="041A0005" w:tentative="1">
+      <w:start w:val="1"/>
+      <w:numFmt w:val="bullet"/>
+      <w:lvlText w:val=""/>
+      <w:lvlJc w:val="left"/>
+      <w:pPr>
+        <w:ind w:left="2160" w:hanging="360"/>
+      </w:pPr>
+      <w:rPr>
+        <w:rFonts w:ascii="Wingdings" w:hAnsi="Wingdings" w:hint="default"/>
+      </w:rPr>
+    </w:lvl>
+    <w:lvl w:ilvl="3" w:tplc="041A0001" w:tentative="1">
+      <w:start w:val="1"/>
+      <w:numFmt w:val="bullet"/>
+      <w:lvlText w:val=""/>
+      <w:lvlJc w:val="left"/>
+      <w:pPr>
+        <w:ind w:left="2880" w:hanging="360"/>
+      </w:pPr>
+      <w:rPr>
+        <w:rFonts w:ascii="Symbol" w:hAnsi="Symbol" w:hint="default"/>
+      </w:rPr>
+    </w:lvl>
+    <w:lvl w:ilvl="4" w:tplc="041A0003" w:tentative="1">
+      <w:start w:val="1"/>
+      <w:numFmt w:val="bullet"/>
+      <w:lvlText w:val="o"/>
+      <w:lvlJc w:val="left"/>
+      <w:pPr>
+        <w:ind w:left="3600" w:hanging="360"/>
+      </w:pPr>
+      <w:rPr>
+        <w:rFonts w:ascii="Courier New" w:hAnsi="Courier New" w:cs="Courier New" w:hint="default"/>
+      </w:rPr>
+    </w:lvl>
+    <w:lvl w:ilvl="5" w:tplc="041A0005" w:tentative="1">
+      <w:start w:val="1"/>
+      <w:numFmt w:val="bullet"/>
+      <w:lvlText w:val=""/>
+      <w:lvlJc w:val="left"/>
+      <w:pPr>
+        <w:ind w:left="4320" w:hanging="360"/>
+      </w:pPr>
+      <w:rPr>
+        <w:rFonts w:ascii="Wingdings" w:hAnsi="Wingdings" w:hint="default"/>
+      </w:rPr>
+    </w:lvl>
+    <w:lvl w:ilvl="6" w:tplc="041A0001" w:tentative="1">
+      <w:start w:val="1"/>
+      <w:numFmt w:val="bullet"/>
+      <w:lvlText w:val=""/>
+      <w:lvlJc w:val="left"/>
+      <w:pPr>
+        <w:ind w:left="5040" w:hanging="360"/>
+      </w:pPr>
+      <w:rPr>
+        <w:rFonts w:ascii="Symbol" w:hAnsi="Symbol" w:hint="default"/>
+      </w:rPr>
+    </w:lvl>
+    <w:lvl w:ilvl="7" w:tplc="041A0003" w:tentative="1">
+      <w:start w:val="1"/>
+      <w:numFmt w:val="bullet"/>
+      <w:lvlText w:val="o"/>
+      <w:lvlJc w:val="left"/>
+      <w:pPr>
+        <w:ind w:left="5760" w:hanging="360"/>
+      </w:pPr>
+      <w:rPr>
+        <w:rFonts w:ascii="Courier New" w:hAnsi="Courier New" w:cs="Courier New" w:hint="default"/>
+      </w:rPr>
+    </w:lvl>
+    <w:lvl w:ilvl="8" w:tplc="041A0005" w:tentative="1">
+      <w:start w:val="1"/>
+      <w:numFmt w:val="bullet"/>
+      <w:lvlText w:val=""/>
+      <w:lvlJc w:val="left"/>
+      <w:pPr>
+        <w:ind w:left="6480" w:hanging="360"/>
+      </w:pPr>
+      <w:rPr>
+        <w:rFonts w:ascii="Wingdings" w:hAnsi="Wingdings" w:hint="default"/>
+      </w:rPr>
+    </w:lvl>
+  </w:abstractNum>
+  <w:abstractNum w:abstractNumId="1" w15:restartNumberingAfterBreak="0">
     <w:nsid w:val="10205A5E"/>
     <w:multiLevelType w:val="multilevel"/>
     <w:tmpl w:val="456496CE"/>
@@ -3137,7 +5242,7 @@
       </w:rPr>
     </w:lvl>
   </w:abstractNum>
-  <w:abstractNum w:abstractNumId="1" w15:restartNumberingAfterBreak="0">
+  <w:abstractNum w:abstractNumId="2" w15:restartNumberingAfterBreak="0">
     <w:nsid w:val="2102782D"/>
     <w:multiLevelType w:val="multilevel"/>
     <w:tmpl w:val="466029E2"/>
@@ -3286,7 +5391,7 @@
       </w:rPr>
     </w:lvl>
   </w:abstractNum>
-  <w:abstractNum w:abstractNumId="2" w15:restartNumberingAfterBreak="0">
+  <w:abstractNum w:abstractNumId="3" w15:restartNumberingAfterBreak="0">
     <w:nsid w:val="2C1C6BD0"/>
     <w:multiLevelType w:val="hybridMultilevel"/>
     <w:tmpl w:val="0EE83F04"/>
@@ -3375,7 +5480,7 @@
       </w:pPr>
     </w:lvl>
   </w:abstractNum>
-  <w:abstractNum w:abstractNumId="3" w15:restartNumberingAfterBreak="0">
+  <w:abstractNum w:abstractNumId="4" w15:restartNumberingAfterBreak="0">
     <w:nsid w:val="32360EB5"/>
     <w:multiLevelType w:val="multilevel"/>
     <w:tmpl w:val="ECD65DA4"/>
@@ -3524,7 +5629,7 @@
       </w:rPr>
     </w:lvl>
   </w:abstractNum>
-  <w:abstractNum w:abstractNumId="4" w15:restartNumberingAfterBreak="0">
+  <w:abstractNum w:abstractNumId="5" w15:restartNumberingAfterBreak="0">
     <w:nsid w:val="32F352D9"/>
     <w:multiLevelType w:val="multilevel"/>
     <w:tmpl w:val="42D412F6"/>
@@ -3673,7 +5778,7 @@
       </w:rPr>
     </w:lvl>
   </w:abstractNum>
-  <w:abstractNum w:abstractNumId="5" w15:restartNumberingAfterBreak="0">
+  <w:abstractNum w:abstractNumId="6" w15:restartNumberingAfterBreak="0">
     <w:nsid w:val="3E8E0922"/>
     <w:multiLevelType w:val="multilevel"/>
     <w:tmpl w:val="2B78E2F4"/>
@@ -3822,7 +5927,7 @@
       </w:rPr>
     </w:lvl>
   </w:abstractNum>
-  <w:abstractNum w:abstractNumId="6" w15:restartNumberingAfterBreak="0">
+  <w:abstractNum w:abstractNumId="7" w15:restartNumberingAfterBreak="0">
     <w:nsid w:val="423C41A5"/>
     <w:multiLevelType w:val="multilevel"/>
     <w:tmpl w:val="2B407C84"/>
@@ -3971,7 +6076,7 @@
       </w:rPr>
     </w:lvl>
   </w:abstractNum>
-  <w:abstractNum w:abstractNumId="7" w15:restartNumberingAfterBreak="0">
+  <w:abstractNum w:abstractNumId="8" w15:restartNumberingAfterBreak="0">
     <w:nsid w:val="44EA028B"/>
     <w:multiLevelType w:val="multilevel"/>
     <w:tmpl w:val="5A002150"/>
@@ -4120,7 +6225,7 @@
       </w:rPr>
     </w:lvl>
   </w:abstractNum>
-  <w:abstractNum w:abstractNumId="8" w15:restartNumberingAfterBreak="0">
+  <w:abstractNum w:abstractNumId="9" w15:restartNumberingAfterBreak="0">
     <w:nsid w:val="55CF3D1C"/>
     <w:multiLevelType w:val="multilevel"/>
     <w:tmpl w:val="2C1A6674"/>
@@ -4269,7 +6374,7 @@
       </w:rPr>
     </w:lvl>
   </w:abstractNum>
-  <w:abstractNum w:abstractNumId="9" w15:restartNumberingAfterBreak="0">
+  <w:abstractNum w:abstractNumId="10" w15:restartNumberingAfterBreak="0">
     <w:nsid w:val="73873FBB"/>
     <w:multiLevelType w:val="multilevel"/>
     <w:tmpl w:val="56A80630"/>
@@ -4418,7 +6523,7 @@
       </w:rPr>
     </w:lvl>
   </w:abstractNum>
-  <w:abstractNum w:abstractNumId="10" w15:restartNumberingAfterBreak="0">
+  <w:abstractNum w:abstractNumId="11" w15:restartNumberingAfterBreak="0">
     <w:nsid w:val="774B4BAB"/>
     <w:multiLevelType w:val="multilevel"/>
     <w:tmpl w:val="26BC57F8"/>
@@ -4568,39 +6673,50 @@
     </w:lvl>
   </w:abstractNum>
   <w:num w:numId="1" w16cid:durableId="2072144734">
+    <w:abstractNumId w:val="9"/>
+  </w:num>
+  <w:num w:numId="2" w16cid:durableId="914319800">
+    <w:abstractNumId w:val="6"/>
+  </w:num>
+  <w:num w:numId="3" w16cid:durableId="1913660169">
+    <w:abstractNumId w:val="1"/>
+  </w:num>
+  <w:num w:numId="4" w16cid:durableId="1077164897">
     <w:abstractNumId w:val="8"/>
   </w:num>
-  <w:num w:numId="2" w16cid:durableId="914319800">
+  <w:num w:numId="5" w16cid:durableId="1685857284">
     <w:abstractNumId w:val="5"/>
   </w:num>
-  <w:num w:numId="3" w16cid:durableId="1913660169">
+  <w:num w:numId="6" w16cid:durableId="452404210">
+    <w:abstractNumId w:val="2"/>
+  </w:num>
+  <w:num w:numId="7" w16cid:durableId="1783112271">
+    <w:abstractNumId w:val="4"/>
+  </w:num>
+  <w:num w:numId="8" w16cid:durableId="637229404">
+    <w:abstractNumId w:val="11"/>
+  </w:num>
+  <w:num w:numId="9" w16cid:durableId="1030229572">
+    <w:abstractNumId w:val="7"/>
+  </w:num>
+  <w:num w:numId="10" w16cid:durableId="1328247083">
+    <w:abstractNumId w:val="10"/>
+  </w:num>
+  <w:num w:numId="11" w16cid:durableId="282152496">
+    <w:abstractNumId w:val="3"/>
+  </w:num>
+  <w:num w:numId="12" w16cid:durableId="1490631930">
     <w:abstractNumId w:val="0"/>
   </w:num>
-  <w:num w:numId="4" w16cid:durableId="1077164897">
-    <w:abstractNumId w:val="7"/>
-  </w:num>
-  <w:num w:numId="5" w16cid:durableId="1685857284">
-    <w:abstractNumId w:val="4"/>
-  </w:num>
-  <w:num w:numId="6" w16cid:durableId="452404210">
-    <w:abstractNumId w:val="1"/>
-  </w:num>
-  <w:num w:numId="7" w16cid:durableId="1783112271">
-    <w:abstractNumId w:val="3"/>
-  </w:num>
-  <w:num w:numId="8" w16cid:durableId="637229404">
-    <w:abstractNumId w:val="10"/>
-  </w:num>
-  <w:num w:numId="9" w16cid:durableId="1030229572">
-    <w:abstractNumId w:val="6"/>
-  </w:num>
-  <w:num w:numId="10" w16cid:durableId="1328247083">
-    <w:abstractNumId w:val="9"/>
-  </w:num>
-  <w:num w:numId="11" w16cid:durableId="282152496">
-    <w:abstractNumId w:val="2"/>
-  </w:num>
 </w:numbering>
+</file>
+
+<file path=word/people.xml><?xml version="1.0" encoding="utf-8"?>
+<w15:people xmlns:wpc="http://schemas.microsoft.com/office/word/2010/wordprocessingCanvas" xmlns:cx="http://schemas.microsoft.com/office/drawing/2014/chartex" xmlns:cx1="http://schemas.microsoft.com/office/drawing/2015/9/8/chartex" xmlns:cx2="http://schemas.microsoft.com/office/drawing/2015/10/21/chartex" xmlns:cx3="http://schemas.microsoft.com/office/drawing/2016/5/9/chartex" xmlns:cx4="http://schemas.microsoft.com/office/drawing/2016/5/10/chartex" xmlns:cx5="http://schemas.microsoft.com/office/drawing/2016/5/11/chartex" xmlns:cx6="http://schemas.microsoft.com/office/drawing/2016/5/12/chartex" xmlns:cx7="http://schemas.microsoft.com/office/drawing/2016/5/13/chartex" xmlns:cx8="http://schemas.microsoft.com/office/drawing/2016/5/14/chartex" xmlns:mc="http://schemas.openxmlformats.org/markup-compatibility/2006" xmlns:aink="http://schemas.microsoft.com/office/drawing/2016/ink" xmlns:am3d="http://schemas.microsoft.com/office/drawing/2017/model3d" xmlns:o="urn:schemas-microsoft-com:office:office" xmlns:oel="http://schemas.microsoft.com/office/2019/extlst" xmlns:r="http://schemas.openxmlformats.org/officeDocument/2006/relationships" xmlns:m="http://schemas.openxmlformats.org/officeDocument/2006/math" xmlns:v="urn:schemas-microsoft-com:vml" xmlns:wp14="http://schemas.microsoft.com/office/word/2010/wordprocessingDrawing" xmlns:wp="http://schemas.openxmlformats.org/drawingml/2006/wordprocessingDrawing" xmlns:w10="urn:schemas-microsoft-com:office:word" xmlns:w="http://schemas.openxmlformats.org/wordprocessingml/2006/main" xmlns:w14="http://schemas.microsoft.com/office/word/2010/wordml" xmlns:w15="http://schemas.microsoft.com/office/word/2012/wordml" xmlns:w16cex="http://schemas.microsoft.com/office/word/2018/wordml/cex" xmlns:w16cid="http://schemas.microsoft.com/office/word/2016/wordml/cid" xmlns:w16="http://schemas.microsoft.com/office/word/2018/wordml" xmlns:w16du="http://schemas.microsoft.com/office/word/2023/wordml/word16du" xmlns:w16sdtdh="http://schemas.microsoft.com/office/word/2020/wordml/sdtdatahash" xmlns:w16sdtfl="http://schemas.microsoft.com/office/word/2024/wordml/sdtformatlock" xmlns:w16se="http://schemas.microsoft.com/office/word/2015/wordml/symex" xmlns:wpg="http://schemas.microsoft.com/office/word/2010/wordprocessingGroup" xmlns:wpi="http://schemas.microsoft.com/office/word/2010/wordprocessingInk" xmlns:wne="http://schemas.microsoft.com/office/word/2006/wordml" xmlns:wps="http://schemas.microsoft.com/office/word/2010/wordprocessingShape" mc:Ignorable="w14 w15 w16se w16cid w16 w16cex w16sdtdh w16sdtfl w16du wp14">
+  <w15:person w15:author="Maja Dabčević (mdabcevic)">
+    <w15:presenceInfo w15:providerId="AD" w15:userId="S::mdabcevic@tvz.hr::570a94e6-31a6-4d55-a788-49739986cae7"/>
+  </w15:person>
+</w15:people>
 </file>
 
 <file path=word/styles.xml><?xml version="1.0" encoding="utf-8"?>
@@ -5034,7 +7150,6 @@
     <w:next w:val="Normal"/>
     <w:link w:val="Heading2Char"/>
     <w:uiPriority w:val="9"/>
-    <w:semiHidden/>
     <w:unhideWhenUsed/>
     <w:qFormat/>
     <w:rsid w:val="000D2F0B"/>
@@ -5209,6 +7324,7 @@
   <w:style w:type="character" w:default="1" w:styleId="DefaultParagraphFont">
     <w:name w:val="Default Paragraph Font"/>
     <w:uiPriority w:val="1"/>
+    <w:semiHidden/>
     <w:unhideWhenUsed/>
   </w:style>
   <w:style w:type="table" w:default="1" w:styleId="TableNormal">
@@ -5251,7 +7367,6 @@
     <w:basedOn w:val="DefaultParagraphFont"/>
     <w:link w:val="Heading2"/>
     <w:uiPriority w:val="9"/>
-    <w:semiHidden/>
     <w:rsid w:val="000D2F0B"/>
     <w:rPr>
       <w:rFonts w:asciiTheme="majorHAnsi" w:eastAsiaTheme="majorEastAsia" w:hAnsiTheme="majorHAnsi" w:cstheme="majorBidi"/>
@@ -5533,6 +7648,198 @@
       <w:smallCaps/>
       <w:color w:val="0F4761" w:themeColor="accent1" w:themeShade="BF"/>
       <w:spacing w:val="5"/>
+    </w:rPr>
+  </w:style>
+  <w:style w:type="character" w:styleId="CommentReference">
+    <w:name w:val="annotation reference"/>
+    <w:basedOn w:val="DefaultParagraphFont"/>
+    <w:uiPriority w:val="99"/>
+    <w:semiHidden/>
+    <w:unhideWhenUsed/>
+    <w:rsid w:val="005C1B89"/>
+    <w:rPr>
+      <w:sz w:val="16"/>
+      <w:szCs w:val="16"/>
+    </w:rPr>
+  </w:style>
+  <w:style w:type="paragraph" w:styleId="CommentText">
+    <w:name w:val="annotation text"/>
+    <w:basedOn w:val="Normal"/>
+    <w:link w:val="CommentTextChar"/>
+    <w:uiPriority w:val="99"/>
+    <w:unhideWhenUsed/>
+    <w:rsid w:val="005C1B89"/>
+    <w:pPr>
+      <w:spacing w:line="240" w:lineRule="auto"/>
+    </w:pPr>
+    <w:rPr>
+      <w:sz w:val="20"/>
+      <w:szCs w:val="20"/>
+    </w:rPr>
+  </w:style>
+  <w:style w:type="character" w:customStyle="1" w:styleId="CommentTextChar">
+    <w:name w:val="Comment Text Char"/>
+    <w:basedOn w:val="DefaultParagraphFont"/>
+    <w:link w:val="CommentText"/>
+    <w:uiPriority w:val="99"/>
+    <w:rsid w:val="005C1B89"/>
+    <w:rPr>
+      <w:sz w:val="20"/>
+      <w:szCs w:val="20"/>
+      <w:lang w:val="hr-HR"/>
+    </w:rPr>
+  </w:style>
+  <w:style w:type="paragraph" w:styleId="CommentSubject">
+    <w:name w:val="annotation subject"/>
+    <w:basedOn w:val="CommentText"/>
+    <w:next w:val="CommentText"/>
+    <w:link w:val="CommentSubjectChar"/>
+    <w:uiPriority w:val="99"/>
+    <w:semiHidden/>
+    <w:unhideWhenUsed/>
+    <w:rsid w:val="005C1B89"/>
+    <w:rPr>
+      <w:b/>
+      <w:bCs/>
+    </w:rPr>
+  </w:style>
+  <w:style w:type="character" w:customStyle="1" w:styleId="CommentSubjectChar">
+    <w:name w:val="Comment Subject Char"/>
+    <w:basedOn w:val="CommentTextChar"/>
+    <w:link w:val="CommentSubject"/>
+    <w:uiPriority w:val="99"/>
+    <w:semiHidden/>
+    <w:rsid w:val="005C1B89"/>
+    <w:rPr>
+      <w:b/>
+      <w:bCs/>
+      <w:sz w:val="20"/>
+      <w:szCs w:val="20"/>
+      <w:lang w:val="hr-HR"/>
+    </w:rPr>
+  </w:style>
+  <w:style w:type="paragraph" w:styleId="TOCHeading">
+    <w:name w:val="TOC Heading"/>
+    <w:basedOn w:val="Heading1"/>
+    <w:next w:val="Normal"/>
+    <w:uiPriority w:val="39"/>
+    <w:unhideWhenUsed/>
+    <w:qFormat/>
+    <w:rsid w:val="00D61696"/>
+    <w:pPr>
+      <w:spacing w:before="240" w:after="0"/>
+      <w:outlineLvl w:val="9"/>
+    </w:pPr>
+    <w:rPr>
+      <w:kern w:val="0"/>
+      <w:sz w:val="32"/>
+      <w:szCs w:val="32"/>
+      <w:lang w:eastAsia="hr-HR"/>
+    </w:rPr>
+  </w:style>
+  <w:style w:type="paragraph" w:styleId="TOC1">
+    <w:name w:val="toc 1"/>
+    <w:basedOn w:val="Normal"/>
+    <w:next w:val="Normal"/>
+    <w:autoRedefine/>
+    <w:uiPriority w:val="39"/>
+    <w:unhideWhenUsed/>
+    <w:rsid w:val="00D61696"/>
+    <w:pPr>
+      <w:spacing w:after="100"/>
+    </w:pPr>
+  </w:style>
+  <w:style w:type="character" w:styleId="Hyperlink">
+    <w:name w:val="Hyperlink"/>
+    <w:basedOn w:val="DefaultParagraphFont"/>
+    <w:uiPriority w:val="99"/>
+    <w:unhideWhenUsed/>
+    <w:rsid w:val="00D61696"/>
+    <w:rPr>
+      <w:color w:val="467886" w:themeColor="hyperlink"/>
+      <w:u w:val="single"/>
+    </w:rPr>
+  </w:style>
+  <w:style w:type="paragraph" w:styleId="Header">
+    <w:name w:val="header"/>
+    <w:basedOn w:val="Normal"/>
+    <w:link w:val="HeaderChar"/>
+    <w:uiPriority w:val="99"/>
+    <w:unhideWhenUsed/>
+    <w:rsid w:val="00676197"/>
+    <w:pPr>
+      <w:tabs>
+        <w:tab w:val="center" w:pos="4513"/>
+        <w:tab w:val="right" w:pos="9026"/>
+      </w:tabs>
+      <w:spacing w:after="0" w:line="240" w:lineRule="auto"/>
+    </w:pPr>
+  </w:style>
+  <w:style w:type="character" w:customStyle="1" w:styleId="HeaderChar">
+    <w:name w:val="Header Char"/>
+    <w:basedOn w:val="DefaultParagraphFont"/>
+    <w:link w:val="Header"/>
+    <w:uiPriority w:val="99"/>
+    <w:rsid w:val="00676197"/>
+    <w:rPr>
+      <w:lang w:val="hr-HR"/>
+    </w:rPr>
+  </w:style>
+  <w:style w:type="paragraph" w:styleId="Footer">
+    <w:name w:val="footer"/>
+    <w:basedOn w:val="Normal"/>
+    <w:link w:val="FooterChar"/>
+    <w:uiPriority w:val="99"/>
+    <w:unhideWhenUsed/>
+    <w:rsid w:val="00676197"/>
+    <w:pPr>
+      <w:tabs>
+        <w:tab w:val="center" w:pos="4513"/>
+        <w:tab w:val="right" w:pos="9026"/>
+      </w:tabs>
+      <w:spacing w:after="0" w:line="240" w:lineRule="auto"/>
+    </w:pPr>
+  </w:style>
+  <w:style w:type="character" w:customStyle="1" w:styleId="FooterChar">
+    <w:name w:val="Footer Char"/>
+    <w:basedOn w:val="DefaultParagraphFont"/>
+    <w:link w:val="Footer"/>
+    <w:uiPriority w:val="99"/>
+    <w:rsid w:val="00676197"/>
+    <w:rPr>
+      <w:lang w:val="hr-HR"/>
+    </w:rPr>
+  </w:style>
+  <w:style w:type="paragraph" w:styleId="TOC2">
+    <w:name w:val="toc 2"/>
+    <w:basedOn w:val="Normal"/>
+    <w:next w:val="Normal"/>
+    <w:autoRedefine/>
+    <w:uiPriority w:val="39"/>
+    <w:unhideWhenUsed/>
+    <w:rsid w:val="002E4D8C"/>
+    <w:pPr>
+      <w:spacing w:after="100"/>
+      <w:ind w:left="220"/>
+    </w:pPr>
+  </w:style>
+  <w:style w:type="paragraph" w:styleId="Caption">
+    <w:name w:val="caption"/>
+    <w:basedOn w:val="Normal"/>
+    <w:next w:val="Normal"/>
+    <w:uiPriority w:val="35"/>
+    <w:unhideWhenUsed/>
+    <w:qFormat/>
+    <w:rsid w:val="002E4D8C"/>
+    <w:pPr>
+      <w:spacing w:after="200" w:line="240" w:lineRule="auto"/>
+    </w:pPr>
+    <w:rPr>
+      <w:i/>
+      <w:iCs/>
+      <w:color w:val="0E2841" w:themeColor="text2"/>
+      <w:sz w:val="18"/>
+      <w:szCs w:val="18"/>
     </w:rPr>
   </w:style>
 </w:styles>
@@ -5831,4 +8138,16 @@
     </a:ext>
   </a:extLst>
 </a:theme>
+</file>
+
+<file path=customXml/item1.xml><?xml version="1.0" encoding="utf-8"?>
+<b:Sources xmlns:b="http://schemas.openxmlformats.org/officeDocument/2006/bibliography" xmlns="http://schemas.openxmlformats.org/officeDocument/2006/bibliography" SelectedStyle="\APASixthEditionOfficeOnline.xsl" StyleName="APA" Version="6"/>
+</file>
+
+<file path=customXml/itemProps1.xml><?xml version="1.0" encoding="utf-8"?>
+<ds:datastoreItem xmlns:ds="http://schemas.openxmlformats.org/officeDocument/2006/customXml" ds:itemID="{06354391-4D1E-4755-8D1F-DC5E68C257BC}">
+  <ds:schemaRefs>
+    <ds:schemaRef ds:uri="http://schemas.openxmlformats.org/officeDocument/2006/bibliography"/>
+  </ds:schemaRefs>
+</ds:datastoreItem>
 </file>
</xml_diff>

<commit_message>
business plan - pptx
</commit_message>
<xml_diff>
--- a/documentation/Semi-Finals/Bartender - poslovni plan.docx
+++ b/documentation/Semi-Finals/Bartender - poslovni plan.docx
@@ -161,7 +161,7 @@
             </w:rPr>
             <w:fldChar w:fldCharType="separate"/>
           </w:r>
-          <w:hyperlink w:anchor="_Toc196934918" w:history="1">
+          <w:hyperlink w:anchor="_Toc196946289" w:history="1">
             <w:r>
               <w:rPr>
                 <w:rStyle w:val="Hyperlink"/>
@@ -188,7 +188,7 @@
                 <w:noProof/>
                 <w:webHidden/>
               </w:rPr>
-              <w:instrText xml:space="preserve"> PAGEREF _Toc196934918 \h </w:instrText>
+              <w:instrText xml:space="preserve"> PAGEREF _Toc196946289 \h </w:instrText>
             </w:r>
             <w:r>
               <w:rPr>
@@ -233,7 +233,7 @@
               <w:lang w:eastAsia="hr-HR"/>
             </w:rPr>
           </w:pPr>
-          <w:hyperlink w:anchor="_Toc196934919" w:history="1">
+          <w:hyperlink w:anchor="_Toc196946290" w:history="1">
             <w:r>
               <w:rPr>
                 <w:rStyle w:val="Hyperlink"/>
@@ -260,7 +260,7 @@
                 <w:noProof/>
                 <w:webHidden/>
               </w:rPr>
-              <w:instrText xml:space="preserve"> PAGEREF _Toc196934919 \h </w:instrText>
+              <w:instrText xml:space="preserve"> PAGEREF _Toc196946290 \h </w:instrText>
             </w:r>
             <w:r>
               <w:rPr>
@@ -305,7 +305,7 @@
               <w:lang w:eastAsia="hr-HR"/>
             </w:rPr>
           </w:pPr>
-          <w:hyperlink w:anchor="_Toc196934920" w:history="1">
+          <w:hyperlink w:anchor="_Toc196946291" w:history="1">
             <w:r>
               <w:rPr>
                 <w:rStyle w:val="Hyperlink"/>
@@ -332,7 +332,7 @@
                 <w:noProof/>
                 <w:webHidden/>
               </w:rPr>
-              <w:instrText xml:space="preserve"> PAGEREF _Toc196934920 \h </w:instrText>
+              <w:instrText xml:space="preserve"> PAGEREF _Toc196946291 \h </w:instrText>
             </w:r>
             <w:r>
               <w:rPr>
@@ -377,7 +377,7 @@
               <w:lang w:eastAsia="hr-HR"/>
             </w:rPr>
           </w:pPr>
-          <w:hyperlink w:anchor="_Toc196934921" w:history="1">
+          <w:hyperlink w:anchor="_Toc196946292" w:history="1">
             <w:r>
               <w:rPr>
                 <w:rStyle w:val="Hyperlink"/>
@@ -404,7 +404,7 @@
                 <w:noProof/>
                 <w:webHidden/>
               </w:rPr>
-              <w:instrText xml:space="preserve"> PAGEREF _Toc196934921 \h </w:instrText>
+              <w:instrText xml:space="preserve"> PAGEREF _Toc196946292 \h </w:instrText>
             </w:r>
             <w:r>
               <w:rPr>
@@ -449,7 +449,7 @@
               <w:lang w:eastAsia="hr-HR"/>
             </w:rPr>
           </w:pPr>
-          <w:hyperlink w:anchor="_Toc196934922" w:history="1">
+          <w:hyperlink w:anchor="_Toc196946293" w:history="1">
             <w:r>
               <w:rPr>
                 <w:rStyle w:val="Hyperlink"/>
@@ -476,7 +476,7 @@
                 <w:noProof/>
                 <w:webHidden/>
               </w:rPr>
-              <w:instrText xml:space="preserve"> PAGEREF _Toc196934922 \h </w:instrText>
+              <w:instrText xml:space="preserve"> PAGEREF _Toc196946293 \h </w:instrText>
             </w:r>
             <w:r>
               <w:rPr>
@@ -521,7 +521,7 @@
               <w:lang w:eastAsia="hr-HR"/>
             </w:rPr>
           </w:pPr>
-          <w:hyperlink w:anchor="_Toc196934923" w:history="1">
+          <w:hyperlink w:anchor="_Toc196946294" w:history="1">
             <w:r>
               <w:rPr>
                 <w:rStyle w:val="Hyperlink"/>
@@ -548,7 +548,7 @@
                 <w:noProof/>
                 <w:webHidden/>
               </w:rPr>
-              <w:instrText xml:space="preserve"> PAGEREF _Toc196934923 \h </w:instrText>
+              <w:instrText xml:space="preserve"> PAGEREF _Toc196946294 \h </w:instrText>
             </w:r>
             <w:r>
               <w:rPr>
@@ -593,12 +593,84 @@
               <w:lang w:eastAsia="hr-HR"/>
             </w:rPr>
           </w:pPr>
-          <w:hyperlink w:anchor="_Toc196934924" w:history="1">
+          <w:hyperlink w:anchor="_Toc196946295" w:history="1">
             <w:r>
               <w:rPr>
                 <w:rStyle w:val="Hyperlink"/>
                 <w:noProof/>
               </w:rPr>
+              <w:t>Vrijednost za korisnike</w:t>
+            </w:r>
+            <w:r>
+              <w:rPr>
+                <w:noProof/>
+                <w:webHidden/>
+              </w:rPr>
+              <w:tab/>
+            </w:r>
+            <w:r>
+              <w:rPr>
+                <w:noProof/>
+                <w:webHidden/>
+              </w:rPr>
+              <w:fldChar w:fldCharType="begin"/>
+            </w:r>
+            <w:r>
+              <w:rPr>
+                <w:noProof/>
+                <w:webHidden/>
+              </w:rPr>
+              <w:instrText xml:space="preserve"> PAGEREF _Toc196946295 \h </w:instrText>
+            </w:r>
+            <w:r>
+              <w:rPr>
+                <w:noProof/>
+                <w:webHidden/>
+              </w:rPr>
+            </w:r>
+            <w:r>
+              <w:rPr>
+                <w:noProof/>
+                <w:webHidden/>
+              </w:rPr>
+              <w:fldChar w:fldCharType="separate"/>
+            </w:r>
+            <w:r>
+              <w:rPr>
+                <w:noProof/>
+                <w:webHidden/>
+              </w:rPr>
+              <w:t>3</w:t>
+            </w:r>
+            <w:r>
+              <w:rPr>
+                <w:noProof/>
+                <w:webHidden/>
+              </w:rPr>
+              <w:fldChar w:fldCharType="end"/>
+            </w:r>
+          </w:hyperlink>
+        </w:p>
+        <w:p>
+          <w:pPr>
+            <w:pStyle w:val="TOC1"/>
+            <w:tabs>
+              <w:tab w:val="right" w:leader="dot" w:pos="9016"/>
+            </w:tabs>
+            <w:rPr>
+              <w:rFonts w:eastAsiaTheme="minorEastAsia"/>
+              <w:noProof/>
+              <w:sz w:val="24"/>
+              <w:szCs w:val="24"/>
+              <w:lang w:eastAsia="hr-HR"/>
+            </w:rPr>
+          </w:pPr>
+          <w:hyperlink w:anchor="_Toc196946296" w:history="1">
+            <w:r>
+              <w:rPr>
+                <w:rStyle w:val="Hyperlink"/>
+                <w:noProof/>
+              </w:rPr>
               <w:t>SWOT Analiza</w:t>
             </w:r>
             <w:r>
@@ -620,7 +692,7 @@
                 <w:noProof/>
                 <w:webHidden/>
               </w:rPr>
-              <w:instrText xml:space="preserve"> PAGEREF _Toc196934924 \h </w:instrText>
+              <w:instrText xml:space="preserve"> PAGEREF _Toc196946296 \h </w:instrText>
             </w:r>
             <w:r>
               <w:rPr>
@@ -665,7 +737,7 @@
               <w:lang w:eastAsia="hr-HR"/>
             </w:rPr>
           </w:pPr>
-          <w:hyperlink w:anchor="_Toc196934925" w:history="1">
+          <w:hyperlink w:anchor="_Toc196946297" w:history="1">
             <w:r>
               <w:rPr>
                 <w:rStyle w:val="Hyperlink"/>
@@ -692,7 +764,7 @@
                 <w:noProof/>
                 <w:webHidden/>
               </w:rPr>
-              <w:instrText xml:space="preserve"> PAGEREF _Toc196934925 \h </w:instrText>
+              <w:instrText xml:space="preserve"> PAGEREF _Toc196946297 \h </w:instrText>
             </w:r>
             <w:r>
               <w:rPr>
@@ -737,7 +809,7 @@
               <w:lang w:eastAsia="hr-HR"/>
             </w:rPr>
           </w:pPr>
-          <w:hyperlink w:anchor="_Toc196934926" w:history="1">
+          <w:hyperlink w:anchor="_Toc196946298" w:history="1">
             <w:r>
               <w:rPr>
                 <w:rStyle w:val="Hyperlink"/>
@@ -764,7 +836,7 @@
                 <w:noProof/>
                 <w:webHidden/>
               </w:rPr>
-              <w:instrText xml:space="preserve"> PAGEREF _Toc196934926 \h </w:instrText>
+              <w:instrText xml:space="preserve"> PAGEREF _Toc196946298 \h </w:instrText>
             </w:r>
             <w:r>
               <w:rPr>
@@ -809,7 +881,7 @@
               <w:lang w:eastAsia="hr-HR"/>
             </w:rPr>
           </w:pPr>
-          <w:hyperlink w:anchor="_Toc196934927" w:history="1">
+          <w:hyperlink w:anchor="_Toc196946299" w:history="1">
             <w:r>
               <w:rPr>
                 <w:rStyle w:val="Hyperlink"/>
@@ -836,7 +908,7 @@
                 <w:noProof/>
                 <w:webHidden/>
               </w:rPr>
-              <w:instrText xml:space="preserve"> PAGEREF _Toc196934927 \h </w:instrText>
+              <w:instrText xml:space="preserve"> PAGEREF _Toc196946299 \h </w:instrText>
             </w:r>
             <w:r>
               <w:rPr>
@@ -856,7 +928,7 @@
                 <w:noProof/>
                 <w:webHidden/>
               </w:rPr>
-              <w:t>3</w:t>
+              <w:t>4</w:t>
             </w:r>
             <w:r>
               <w:rPr>
@@ -881,7 +953,7 @@
               <w:lang w:eastAsia="hr-HR"/>
             </w:rPr>
           </w:pPr>
-          <w:hyperlink w:anchor="_Toc196934928" w:history="1">
+          <w:hyperlink w:anchor="_Toc196946300" w:history="1">
             <w:r>
               <w:rPr>
                 <w:rStyle w:val="Hyperlink"/>
@@ -908,7 +980,7 @@
                 <w:noProof/>
                 <w:webHidden/>
               </w:rPr>
-              <w:instrText xml:space="preserve"> PAGEREF _Toc196934928 \h </w:instrText>
+              <w:instrText xml:space="preserve"> PAGEREF _Toc196946300 \h </w:instrText>
             </w:r>
             <w:r>
               <w:rPr>
@@ -928,7 +1000,7 @@
                 <w:noProof/>
                 <w:webHidden/>
               </w:rPr>
-              <w:t>3</w:t>
+              <w:t>4</w:t>
             </w:r>
             <w:r>
               <w:rPr>
@@ -953,7 +1025,7 @@
               <w:lang w:eastAsia="hr-HR"/>
             </w:rPr>
           </w:pPr>
-          <w:hyperlink w:anchor="_Toc196934929" w:history="1">
+          <w:hyperlink w:anchor="_Toc196946301" w:history="1">
             <w:r>
               <w:rPr>
                 <w:rStyle w:val="Hyperlink"/>
@@ -980,7 +1052,7 @@
                 <w:noProof/>
                 <w:webHidden/>
               </w:rPr>
-              <w:instrText xml:space="preserve"> PAGEREF _Toc196934929 \h </w:instrText>
+              <w:instrText xml:space="preserve"> PAGEREF _Toc196946301 \h </w:instrText>
             </w:r>
             <w:r>
               <w:rPr>
@@ -1000,7 +1072,7 @@
                 <w:noProof/>
                 <w:webHidden/>
               </w:rPr>
-              <w:t>3</w:t>
+              <w:t>4</w:t>
             </w:r>
             <w:r>
               <w:rPr>
@@ -1025,7 +1097,7 @@
               <w:lang w:eastAsia="hr-HR"/>
             </w:rPr>
           </w:pPr>
-          <w:hyperlink w:anchor="_Toc196934930" w:history="1">
+          <w:hyperlink w:anchor="_Toc196946302" w:history="1">
             <w:r>
               <w:rPr>
                 <w:rStyle w:val="Hyperlink"/>
@@ -1052,7 +1124,7 @@
                 <w:noProof/>
                 <w:webHidden/>
               </w:rPr>
-              <w:instrText xml:space="preserve"> PAGEREF _Toc196934930 \h </w:instrText>
+              <w:instrText xml:space="preserve"> PAGEREF _Toc196946302 \h </w:instrText>
             </w:r>
             <w:r>
               <w:rPr>
@@ -1097,7 +1169,7 @@
               <w:lang w:eastAsia="hr-HR"/>
             </w:rPr>
           </w:pPr>
-          <w:hyperlink w:anchor="_Toc196934931" w:history="1">
+          <w:hyperlink w:anchor="_Toc196946303" w:history="1">
             <w:r>
               <w:rPr>
                 <w:rStyle w:val="Hyperlink"/>
@@ -1124,7 +1196,7 @@
                 <w:noProof/>
                 <w:webHidden/>
               </w:rPr>
-              <w:instrText xml:space="preserve"> PAGEREF _Toc196934931 \h </w:instrText>
+              <w:instrText xml:space="preserve"> PAGEREF _Toc196946303 \h </w:instrText>
             </w:r>
             <w:r>
               <w:rPr>
@@ -1169,7 +1241,7 @@
               <w:lang w:eastAsia="hr-HR"/>
             </w:rPr>
           </w:pPr>
-          <w:hyperlink w:anchor="_Toc196934932" w:history="1">
+          <w:hyperlink w:anchor="_Toc196946304" w:history="1">
             <w:r>
               <w:rPr>
                 <w:rStyle w:val="Hyperlink"/>
@@ -1196,7 +1268,7 @@
                 <w:noProof/>
                 <w:webHidden/>
               </w:rPr>
-              <w:instrText xml:space="preserve"> PAGEREF _Toc196934932 \h </w:instrText>
+              <w:instrText xml:space="preserve"> PAGEREF _Toc196946304 \h </w:instrText>
             </w:r>
             <w:r>
               <w:rPr>
@@ -1241,7 +1313,7 @@
               <w:lang w:eastAsia="hr-HR"/>
             </w:rPr>
           </w:pPr>
-          <w:hyperlink w:anchor="_Toc196934933" w:history="1">
+          <w:hyperlink w:anchor="_Toc196946305" w:history="1">
             <w:r>
               <w:rPr>
                 <w:rStyle w:val="Hyperlink"/>
@@ -1268,7 +1340,7 @@
                 <w:noProof/>
                 <w:webHidden/>
               </w:rPr>
-              <w:instrText xml:space="preserve"> PAGEREF _Toc196934933 \h </w:instrText>
+              <w:instrText xml:space="preserve"> PAGEREF _Toc196946305 \h </w:instrText>
             </w:r>
             <w:r>
               <w:rPr>
@@ -1313,7 +1385,7 @@
               <w:lang w:eastAsia="hr-HR"/>
             </w:rPr>
           </w:pPr>
-          <w:hyperlink w:anchor="_Toc196934934" w:history="1">
+          <w:hyperlink w:anchor="_Toc196946306" w:history="1">
             <w:r>
               <w:rPr>
                 <w:rStyle w:val="Hyperlink"/>
@@ -1340,7 +1412,7 @@
                 <w:noProof/>
                 <w:webHidden/>
               </w:rPr>
-              <w:instrText xml:space="preserve"> PAGEREF _Toc196934934 \h </w:instrText>
+              <w:instrText xml:space="preserve"> PAGEREF _Toc196946306 \h </w:instrText>
             </w:r>
             <w:r>
               <w:rPr>
@@ -1385,7 +1457,7 @@
               <w:lang w:eastAsia="hr-HR"/>
             </w:rPr>
           </w:pPr>
-          <w:hyperlink w:anchor="_Toc196934935" w:history="1">
+          <w:hyperlink w:anchor="_Toc196946307" w:history="1">
             <w:r>
               <w:rPr>
                 <w:rStyle w:val="Hyperlink"/>
@@ -1412,7 +1484,7 @@
                 <w:noProof/>
                 <w:webHidden/>
               </w:rPr>
-              <w:instrText xml:space="preserve"> PAGEREF _Toc196934935 \h </w:instrText>
+              <w:instrText xml:space="preserve"> PAGEREF _Toc196946307 \h </w:instrText>
             </w:r>
             <w:r>
               <w:rPr>
@@ -1432,7 +1504,7 @@
                 <w:noProof/>
                 <w:webHidden/>
               </w:rPr>
-              <w:t>4</w:t>
+              <w:t>5</w:t>
             </w:r>
             <w:r>
               <w:rPr>
@@ -1457,7 +1529,7 @@
               <w:lang w:eastAsia="hr-HR"/>
             </w:rPr>
           </w:pPr>
-          <w:hyperlink w:anchor="_Toc196934936" w:history="1">
+          <w:hyperlink w:anchor="_Toc196946308" w:history="1">
             <w:r>
               <w:rPr>
                 <w:rStyle w:val="Hyperlink"/>
@@ -1484,7 +1556,7 @@
                 <w:noProof/>
                 <w:webHidden/>
               </w:rPr>
-              <w:instrText xml:space="preserve"> PAGEREF _Toc196934936 \h </w:instrText>
+              <w:instrText xml:space="preserve"> PAGEREF _Toc196946308 \h </w:instrText>
             </w:r>
             <w:r>
               <w:rPr>
@@ -1504,7 +1576,7 @@
                 <w:noProof/>
                 <w:webHidden/>
               </w:rPr>
-              <w:t>4</w:t>
+              <w:t>5</w:t>
             </w:r>
             <w:r>
               <w:rPr>
@@ -1529,7 +1601,7 @@
               <w:lang w:eastAsia="hr-HR"/>
             </w:rPr>
           </w:pPr>
-          <w:hyperlink w:anchor="_Toc196934937" w:history="1">
+          <w:hyperlink w:anchor="_Toc196946309" w:history="1">
             <w:r>
               <w:rPr>
                 <w:rStyle w:val="Hyperlink"/>
@@ -1556,7 +1628,7 @@
                 <w:noProof/>
                 <w:webHidden/>
               </w:rPr>
-              <w:instrText xml:space="preserve"> PAGEREF _Toc196934937 \h </w:instrText>
+              <w:instrText xml:space="preserve"> PAGEREF _Toc196946309 \h </w:instrText>
             </w:r>
             <w:r>
               <w:rPr>
@@ -1576,7 +1648,7 @@
                 <w:noProof/>
                 <w:webHidden/>
               </w:rPr>
-              <w:t>4</w:t>
+              <w:t>5</w:t>
             </w:r>
             <w:r>
               <w:rPr>
@@ -1601,7 +1673,7 @@
               <w:lang w:eastAsia="hr-HR"/>
             </w:rPr>
           </w:pPr>
-          <w:hyperlink w:anchor="_Toc196934938" w:history="1">
+          <w:hyperlink w:anchor="_Toc196946310" w:history="1">
             <w:r>
               <w:rPr>
                 <w:rStyle w:val="Hyperlink"/>
@@ -1628,7 +1700,7 @@
                 <w:noProof/>
                 <w:webHidden/>
               </w:rPr>
-              <w:instrText xml:space="preserve"> PAGEREF _Toc196934938 \h </w:instrText>
+              <w:instrText xml:space="preserve"> PAGEREF _Toc196946310 \h </w:instrText>
             </w:r>
             <w:r>
               <w:rPr>
@@ -1648,7 +1720,7 @@
                 <w:noProof/>
                 <w:webHidden/>
               </w:rPr>
-              <w:t>4</w:t>
+              <w:t>5</w:t>
             </w:r>
             <w:r>
               <w:rPr>
@@ -1673,7 +1745,7 @@
               <w:lang w:eastAsia="hr-HR"/>
             </w:rPr>
           </w:pPr>
-          <w:hyperlink w:anchor="_Toc196934939" w:history="1">
+          <w:hyperlink w:anchor="_Toc196946311" w:history="1">
             <w:r>
               <w:rPr>
                 <w:rStyle w:val="Hyperlink"/>
@@ -1700,7 +1772,7 @@
                 <w:noProof/>
                 <w:webHidden/>
               </w:rPr>
-              <w:instrText xml:space="preserve"> PAGEREF _Toc196934939 \h </w:instrText>
+              <w:instrText xml:space="preserve"> PAGEREF _Toc196946311 \h </w:instrText>
             </w:r>
             <w:r>
               <w:rPr>
@@ -1745,7 +1817,7 @@
               <w:lang w:eastAsia="hr-HR"/>
             </w:rPr>
           </w:pPr>
-          <w:hyperlink w:anchor="_Toc196934940" w:history="1">
+          <w:hyperlink w:anchor="_Toc196946312" w:history="1">
             <w:r>
               <w:rPr>
                 <w:rStyle w:val="Hyperlink"/>
@@ -1772,7 +1844,7 @@
                 <w:noProof/>
                 <w:webHidden/>
               </w:rPr>
-              <w:instrText xml:space="preserve"> PAGEREF _Toc196934940 \h </w:instrText>
+              <w:instrText xml:space="preserve"> PAGEREF _Toc196946312 \h </w:instrText>
             </w:r>
             <w:r>
               <w:rPr>
@@ -1817,7 +1889,7 @@
               <w:lang w:eastAsia="hr-HR"/>
             </w:rPr>
           </w:pPr>
-          <w:hyperlink w:anchor="_Toc196934941" w:history="1">
+          <w:hyperlink w:anchor="_Toc196946313" w:history="1">
             <w:r>
               <w:rPr>
                 <w:rStyle w:val="Hyperlink"/>
@@ -1844,7 +1916,7 @@
                 <w:noProof/>
                 <w:webHidden/>
               </w:rPr>
-              <w:instrText xml:space="preserve"> PAGEREF _Toc196934941 \h </w:instrText>
+              <w:instrText xml:space="preserve"> PAGEREF _Toc196946313 \h </w:instrText>
             </w:r>
             <w:r>
               <w:rPr>
@@ -1889,7 +1961,7 @@
               <w:lang w:eastAsia="hr-HR"/>
             </w:rPr>
           </w:pPr>
-          <w:hyperlink w:anchor="_Toc196934942" w:history="1">
+          <w:hyperlink w:anchor="_Toc196946314" w:history="1">
             <w:r>
               <w:rPr>
                 <w:rStyle w:val="Hyperlink"/>
@@ -1916,7 +1988,7 @@
                 <w:noProof/>
                 <w:webHidden/>
               </w:rPr>
-              <w:instrText xml:space="preserve"> PAGEREF _Toc196934942 \h </w:instrText>
+              <w:instrText xml:space="preserve"> PAGEREF _Toc196946314 \h </w:instrText>
             </w:r>
             <w:r>
               <w:rPr>
@@ -1961,7 +2033,7 @@
               <w:lang w:eastAsia="hr-HR"/>
             </w:rPr>
           </w:pPr>
-          <w:hyperlink w:anchor="_Toc196934943" w:history="1">
+          <w:hyperlink w:anchor="_Toc196946315" w:history="1">
             <w:r>
               <w:rPr>
                 <w:rStyle w:val="Hyperlink"/>
@@ -1988,7 +2060,7 @@
                 <w:noProof/>
                 <w:webHidden/>
               </w:rPr>
-              <w:instrText xml:space="preserve"> PAGEREF _Toc196934943 \h </w:instrText>
+              <w:instrText xml:space="preserve"> PAGEREF _Toc196946315 \h </w:instrText>
             </w:r>
             <w:r>
               <w:rPr>
@@ -2008,7 +2080,7 @@
                 <w:noProof/>
                 <w:webHidden/>
               </w:rPr>
-              <w:t>5</w:t>
+              <w:t>6</w:t>
             </w:r>
             <w:r>
               <w:rPr>
@@ -2033,13 +2105,13 @@
               <w:lang w:eastAsia="hr-HR"/>
             </w:rPr>
           </w:pPr>
-          <w:hyperlink w:anchor="_Toc196934944" w:history="1">
+          <w:hyperlink w:anchor="_Toc196946316" w:history="1">
             <w:r>
               <w:rPr>
                 <w:rStyle w:val="Hyperlink"/>
                 <w:noProof/>
               </w:rPr>
-              <w:t>Vrijednost za korisnike</w:t>
+              <w:t>Poslovni model</w:t>
             </w:r>
             <w:r>
               <w:rPr>
@@ -2060,7 +2132,7 @@
                 <w:noProof/>
                 <w:webHidden/>
               </w:rPr>
-              <w:instrText xml:space="preserve"> PAGEREF _Toc196934944 \h </w:instrText>
+              <w:instrText xml:space="preserve"> PAGEREF _Toc196946316 \h </w:instrText>
             </w:r>
             <w:r>
               <w:rPr>
@@ -2080,7 +2152,7 @@
                 <w:noProof/>
                 <w:webHidden/>
               </w:rPr>
-              <w:t>5</w:t>
+              <w:t>6</w:t>
             </w:r>
             <w:r>
               <w:rPr>
@@ -2105,13 +2177,13 @@
               <w:lang w:eastAsia="hr-HR"/>
             </w:rPr>
           </w:pPr>
-          <w:hyperlink w:anchor="_Toc196934945" w:history="1">
+          <w:hyperlink w:anchor="_Toc196946317" w:history="1">
             <w:r>
               <w:rPr>
                 <w:rStyle w:val="Hyperlink"/>
                 <w:noProof/>
               </w:rPr>
-              <w:t>Poslovni model</w:t>
+              <w:t>Konkurencija</w:t>
             </w:r>
             <w:r>
               <w:rPr>
@@ -2132,7 +2204,7 @@
                 <w:noProof/>
                 <w:webHidden/>
               </w:rPr>
-              <w:instrText xml:space="preserve"> PAGEREF _Toc196934945 \h </w:instrText>
+              <w:instrText xml:space="preserve"> PAGEREF _Toc196946317 \h </w:instrText>
             </w:r>
             <w:r>
               <w:rPr>
@@ -2177,13 +2249,13 @@
               <w:lang w:eastAsia="hr-HR"/>
             </w:rPr>
           </w:pPr>
-          <w:hyperlink w:anchor="_Toc196934946" w:history="1">
+          <w:hyperlink w:anchor="_Toc196946318" w:history="1">
             <w:r>
               <w:rPr>
                 <w:rStyle w:val="Hyperlink"/>
                 <w:noProof/>
               </w:rPr>
-              <w:t>Konkurencija</w:t>
+              <w:t>Istraživanje tržišta</w:t>
             </w:r>
             <w:r>
               <w:rPr>
@@ -2204,7 +2276,7 @@
                 <w:noProof/>
                 <w:webHidden/>
               </w:rPr>
-              <w:instrText xml:space="preserve"> PAGEREF _Toc196934946 \h </w:instrText>
+              <w:instrText xml:space="preserve"> PAGEREF _Toc196946318 \h </w:instrText>
             </w:r>
             <w:r>
               <w:rPr>
@@ -2249,13 +2321,13 @@
               <w:lang w:eastAsia="hr-HR"/>
             </w:rPr>
           </w:pPr>
-          <w:hyperlink w:anchor="_Toc196934947" w:history="1">
+          <w:hyperlink w:anchor="_Toc196946319" w:history="1">
             <w:r>
               <w:rPr>
                 <w:rStyle w:val="Hyperlink"/>
                 <w:noProof/>
               </w:rPr>
-              <w:t>Istraživanje tržišta</w:t>
+              <w:t>Ciljna skupina</w:t>
             </w:r>
             <w:r>
               <w:rPr>
@@ -2276,7 +2348,7 @@
                 <w:noProof/>
                 <w:webHidden/>
               </w:rPr>
-              <w:instrText xml:space="preserve"> PAGEREF _Toc196934947 \h </w:instrText>
+              <w:instrText xml:space="preserve"> PAGEREF _Toc196946319 \h </w:instrText>
             </w:r>
             <w:r>
               <w:rPr>
@@ -2321,13 +2393,13 @@
               <w:lang w:eastAsia="hr-HR"/>
             </w:rPr>
           </w:pPr>
-          <w:hyperlink w:anchor="_Toc196934948" w:history="1">
+          <w:hyperlink w:anchor="_Toc196946320" w:history="1">
             <w:r>
               <w:rPr>
                 <w:rStyle w:val="Hyperlink"/>
                 <w:noProof/>
               </w:rPr>
-              <w:t>Ciljna skupina</w:t>
+              <w:t>Financijski plan</w:t>
             </w:r>
             <w:r>
               <w:rPr>
@@ -2348,7 +2420,7 @@
                 <w:noProof/>
                 <w:webHidden/>
               </w:rPr>
-              <w:instrText xml:space="preserve"> PAGEREF _Toc196934948 \h </w:instrText>
+              <w:instrText xml:space="preserve"> PAGEREF _Toc196946320 \h </w:instrText>
             </w:r>
             <w:r>
               <w:rPr>
@@ -2393,13 +2465,13 @@
               <w:lang w:eastAsia="hr-HR"/>
             </w:rPr>
           </w:pPr>
-          <w:hyperlink w:anchor="_Toc196934949" w:history="1">
+          <w:hyperlink w:anchor="_Toc196946321" w:history="1">
             <w:r>
               <w:rPr>
                 <w:rStyle w:val="Hyperlink"/>
                 <w:noProof/>
               </w:rPr>
-              <w:t>Financijski plan</w:t>
+              <w:t>Tim</w:t>
             </w:r>
             <w:r>
               <w:rPr>
@@ -2420,7 +2492,7 @@
                 <w:noProof/>
                 <w:webHidden/>
               </w:rPr>
-              <w:instrText xml:space="preserve"> PAGEREF _Toc196934949 \h </w:instrText>
+              <w:instrText xml:space="preserve"> PAGEREF _Toc196946321 \h </w:instrText>
             </w:r>
             <w:r>
               <w:rPr>
@@ -2465,13 +2537,13 @@
               <w:lang w:eastAsia="hr-HR"/>
             </w:rPr>
           </w:pPr>
-          <w:hyperlink w:anchor="_Toc196934950" w:history="1">
+          <w:hyperlink w:anchor="_Toc196946322" w:history="1">
             <w:r>
               <w:rPr>
                 <w:rStyle w:val="Hyperlink"/>
                 <w:noProof/>
               </w:rPr>
-              <w:t>Tim</w:t>
+              <w:t>Zaključak</w:t>
             </w:r>
             <w:r>
               <w:rPr>
@@ -2492,79 +2564,7 @@
                 <w:noProof/>
                 <w:webHidden/>
               </w:rPr>
-              <w:instrText xml:space="preserve"> PAGEREF _Toc196934950 \h </w:instrText>
-            </w:r>
-            <w:r>
-              <w:rPr>
-                <w:noProof/>
-                <w:webHidden/>
-              </w:rPr>
-            </w:r>
-            <w:r>
-              <w:rPr>
-                <w:noProof/>
-                <w:webHidden/>
-              </w:rPr>
-              <w:fldChar w:fldCharType="separate"/>
-            </w:r>
-            <w:r>
-              <w:rPr>
-                <w:noProof/>
-                <w:webHidden/>
-              </w:rPr>
-              <w:t>9</w:t>
-            </w:r>
-            <w:r>
-              <w:rPr>
-                <w:noProof/>
-                <w:webHidden/>
-              </w:rPr>
-              <w:fldChar w:fldCharType="end"/>
-            </w:r>
-          </w:hyperlink>
-        </w:p>
-        <w:p>
-          <w:pPr>
-            <w:pStyle w:val="TOC1"/>
-            <w:tabs>
-              <w:tab w:val="right" w:leader="dot" w:pos="9016"/>
-            </w:tabs>
-            <w:rPr>
-              <w:rFonts w:eastAsiaTheme="minorEastAsia"/>
-              <w:noProof/>
-              <w:sz w:val="24"/>
-              <w:szCs w:val="24"/>
-              <w:lang w:eastAsia="hr-HR"/>
-            </w:rPr>
-          </w:pPr>
-          <w:hyperlink w:anchor="_Toc196934951" w:history="1">
-            <w:r>
-              <w:rPr>
-                <w:rStyle w:val="Hyperlink"/>
-                <w:noProof/>
-              </w:rPr>
-              <w:t>Zaključak</w:t>
-            </w:r>
-            <w:r>
-              <w:rPr>
-                <w:noProof/>
-                <w:webHidden/>
-              </w:rPr>
-              <w:tab/>
-            </w:r>
-            <w:r>
-              <w:rPr>
-                <w:noProof/>
-                <w:webHidden/>
-              </w:rPr>
-              <w:fldChar w:fldCharType="begin"/>
-            </w:r>
-            <w:r>
-              <w:rPr>
-                <w:noProof/>
-                <w:webHidden/>
-              </w:rPr>
-              <w:instrText xml:space="preserve"> PAGEREF _Toc196934951 \h </w:instrText>
+              <w:instrText xml:space="preserve"> PAGEREF _Toc196946322 \h </w:instrText>
             </w:r>
             <w:r>
               <w:rPr>
@@ -2630,7 +2630,7 @@
           <w:color w:val="auto"/>
         </w:rPr>
       </w:pPr>
-      <w:bookmarkStart w:id="0" w:name="_Toc196934918"/>
+      <w:bookmarkStart w:id="0" w:name="_Toc196946289"/>
       <w:r>
         <w:rPr>
           <w:color w:val="auto"/>
@@ -2656,7 +2656,7 @@
       <w:pPr>
         <w:jc w:val="both"/>
       </w:pPr>
-      <w:bookmarkStart w:id="1" w:name="_Toc196934919"/>
+      <w:bookmarkStart w:id="1" w:name="_Toc196946290"/>
       <w:r>
         <w:rPr>
           <w:rStyle w:val="Heading2Char"/>
@@ -2710,7 +2710,7 @@
       <w:pPr>
         <w:jc w:val="both"/>
       </w:pPr>
-      <w:bookmarkStart w:id="2" w:name="_Toc196934920"/>
+      <w:bookmarkStart w:id="2" w:name="_Toc196946291"/>
       <w:r>
         <w:rPr>
           <w:rStyle w:val="Heading2Char"/>
@@ -2744,7 +2744,7 @@
           <w:color w:val="auto"/>
         </w:rPr>
       </w:pPr>
-      <w:bookmarkStart w:id="3" w:name="_Toc196934921"/>
+      <w:bookmarkStart w:id="3" w:name="_Toc196946292"/>
       <w:r>
         <w:rPr>
           <w:color w:val="auto"/>
@@ -2873,7 +2873,7 @@
           <w:color w:val="auto"/>
         </w:rPr>
       </w:pPr>
-      <w:bookmarkStart w:id="4" w:name="_Toc196934922"/>
+      <w:bookmarkStart w:id="4" w:name="_Toc196946293"/>
       <w:r>
         <w:rPr>
           <w:color w:val="auto"/>
@@ -3176,7 +3176,6 @@
       <w:r>
         <w:t xml:space="preserve"> (lijevo), glavno sučelje za trenutno stanje objekta (sredina), login i start stranice (desno)</w:t>
       </w:r>
-      <w:bookmarkStart w:id="5" w:name="_Toc196934923"/>
       <w:r>
         <w:rPr>
           <w:color w:val="auto"/>
@@ -3191,6 +3190,7 @@
           <w:color w:val="auto"/>
         </w:rPr>
       </w:pPr>
+      <w:bookmarkStart w:id="5" w:name="_Toc196946294"/>
       <w:r>
         <w:rPr>
           <w:color w:val="auto"/>
@@ -3303,7 +3303,7 @@
           <w:color w:val="auto"/>
         </w:rPr>
       </w:pPr>
-      <w:bookmarkStart w:id="6" w:name="_Toc196934944"/>
+      <w:bookmarkStart w:id="6" w:name="_Toc196946295"/>
       <w:r>
         <w:rPr>
           <w:color w:val="auto"/>
@@ -3379,7 +3379,7 @@
           <w:color w:val="auto"/>
         </w:rPr>
       </w:pPr>
-      <w:bookmarkStart w:id="7" w:name="_Toc196934924"/>
+      <w:bookmarkStart w:id="7" w:name="_Toc196946296"/>
       <w:r>
         <w:rPr>
           <w:color w:val="auto"/>
@@ -3396,7 +3396,7 @@
           <w:color w:val="auto"/>
         </w:rPr>
       </w:pPr>
-      <w:bookmarkStart w:id="8" w:name="_Toc196934925"/>
+      <w:bookmarkStart w:id="8" w:name="_Toc196946297"/>
       <w:r>
         <w:rPr>
           <w:color w:val="auto"/>
@@ -3414,7 +3414,7 @@
           <w:color w:val="auto"/>
         </w:rPr>
       </w:pPr>
-      <w:bookmarkStart w:id="9" w:name="_Toc196934926"/>
+      <w:bookmarkStart w:id="9" w:name="_Toc196946298"/>
       <w:r>
         <w:rPr>
           <w:color w:val="auto"/>
@@ -3458,7 +3458,7 @@
           <w:color w:val="auto"/>
         </w:rPr>
       </w:pPr>
-      <w:bookmarkStart w:id="10" w:name="_Toc196934927"/>
+      <w:bookmarkStart w:id="10" w:name="_Toc196946299"/>
       <w:r>
         <w:rPr>
           <w:color w:val="auto"/>
@@ -3516,7 +3516,7 @@
           <w:color w:val="auto"/>
         </w:rPr>
       </w:pPr>
-      <w:bookmarkStart w:id="11" w:name="_Toc196934928"/>
+      <w:bookmarkStart w:id="11" w:name="_Toc196946300"/>
       <w:r>
         <w:rPr>
           <w:color w:val="auto"/>
@@ -3543,7 +3543,7 @@
           <w:color w:val="auto"/>
         </w:rPr>
       </w:pPr>
-      <w:bookmarkStart w:id="12" w:name="_Toc196934929"/>
+      <w:bookmarkStart w:id="12" w:name="_Toc196946301"/>
       <w:r>
         <w:rPr>
           <w:color w:val="auto"/>
@@ -3582,7 +3582,7 @@
           <w:color w:val="auto"/>
         </w:rPr>
       </w:pPr>
-      <w:bookmarkStart w:id="13" w:name="_Toc196934930"/>
+      <w:bookmarkStart w:id="13" w:name="_Toc196946302"/>
       <w:r>
         <w:rPr>
           <w:color w:val="auto"/>
@@ -3598,7 +3598,7 @@
           <w:color w:val="auto"/>
         </w:rPr>
       </w:pPr>
-      <w:bookmarkStart w:id="14" w:name="_Toc196934931"/>
+      <w:bookmarkStart w:id="14" w:name="_Toc196946303"/>
       <w:r>
         <w:rPr>
           <w:color w:val="auto"/>
@@ -3652,7 +3652,7 @@
           <w:color w:val="auto"/>
         </w:rPr>
       </w:pPr>
-      <w:bookmarkStart w:id="15" w:name="_Toc196934932"/>
+      <w:bookmarkStart w:id="15" w:name="_Toc196946304"/>
       <w:r>
         <w:rPr>
           <w:color w:val="auto"/>
@@ -3676,7 +3676,7 @@
           <w:color w:val="auto"/>
         </w:rPr>
       </w:pPr>
-      <w:bookmarkStart w:id="16" w:name="_Toc196934933"/>
+      <w:bookmarkStart w:id="16" w:name="_Toc196946305"/>
       <w:r>
         <w:rPr>
           <w:color w:val="auto"/>
@@ -3727,7 +3727,7 @@
           <w:color w:val="auto"/>
         </w:rPr>
       </w:pPr>
-      <w:bookmarkStart w:id="17" w:name="_Toc196934934"/>
+      <w:bookmarkStart w:id="17" w:name="_Toc196946306"/>
       <w:r>
         <w:rPr>
           <w:color w:val="auto"/>
@@ -3773,7 +3773,7 @@
           <w:color w:val="auto"/>
         </w:rPr>
       </w:pPr>
-      <w:bookmarkStart w:id="18" w:name="_Toc196934935"/>
+      <w:bookmarkStart w:id="18" w:name="_Toc196946307"/>
       <w:r>
         <w:rPr>
           <w:color w:val="auto"/>
@@ -3790,7 +3790,7 @@
           <w:color w:val="auto"/>
         </w:rPr>
       </w:pPr>
-      <w:bookmarkStart w:id="19" w:name="_Toc196934936"/>
+      <w:bookmarkStart w:id="19" w:name="_Toc196946308"/>
       <w:r>
         <w:rPr>
           <w:color w:val="auto"/>
@@ -3847,7 +3847,7 @@
           <w:color w:val="auto"/>
         </w:rPr>
       </w:pPr>
-      <w:bookmarkStart w:id="20" w:name="_Toc196934937"/>
+      <w:bookmarkStart w:id="20" w:name="_Toc196946309"/>
       <w:r>
         <w:rPr>
           <w:color w:val="auto"/>
@@ -3885,7 +3885,7 @@
           <w:color w:val="auto"/>
         </w:rPr>
       </w:pPr>
-      <w:bookmarkStart w:id="21" w:name="_Toc196934938"/>
+      <w:bookmarkStart w:id="21" w:name="_Toc196946310"/>
       <w:r>
         <w:rPr>
           <w:color w:val="auto"/>
@@ -3958,7 +3958,7 @@
           <w:color w:val="auto"/>
         </w:rPr>
       </w:pPr>
-      <w:bookmarkStart w:id="22" w:name="_Toc196934939"/>
+      <w:bookmarkStart w:id="22" w:name="_Toc196946311"/>
       <w:r>
         <w:rPr>
           <w:color w:val="auto"/>
@@ -4038,7 +4038,7 @@
           <w:color w:val="auto"/>
         </w:rPr>
       </w:pPr>
-      <w:bookmarkStart w:id="23" w:name="_Toc196934940"/>
+      <w:bookmarkStart w:id="23" w:name="_Toc196946312"/>
       <w:r>
         <w:rPr>
           <w:color w:val="auto"/>
@@ -4054,7 +4054,7 @@
           <w:color w:val="auto"/>
         </w:rPr>
       </w:pPr>
-      <w:bookmarkStart w:id="24" w:name="_Toc196934941"/>
+      <w:bookmarkStart w:id="24" w:name="_Toc196946313"/>
       <w:r>
         <w:rPr>
           <w:color w:val="auto"/>
@@ -4112,7 +4112,7 @@
           <w:color w:val="auto"/>
         </w:rPr>
       </w:pPr>
-      <w:bookmarkStart w:id="25" w:name="_Toc196934942"/>
+      <w:bookmarkStart w:id="25" w:name="_Toc196946314"/>
       <w:r>
         <w:rPr>
           <w:color w:val="auto"/>
@@ -4170,7 +4170,7 @@
           <w:color w:val="auto"/>
         </w:rPr>
       </w:pPr>
-      <w:bookmarkStart w:id="26" w:name="_Toc196934943"/>
+      <w:bookmarkStart w:id="26" w:name="_Toc196946315"/>
       <w:r>
         <w:rPr>
           <w:color w:val="auto"/>
@@ -4220,7 +4220,7 @@
           <w:color w:val="auto"/>
         </w:rPr>
       </w:pPr>
-      <w:bookmarkStart w:id="27" w:name="_Toc196934945"/>
+      <w:bookmarkStart w:id="27" w:name="_Toc196946316"/>
       <w:r>
         <w:rPr>
           <w:color w:val="auto"/>
@@ -4920,7 +4920,7 @@
           <w:color w:val="auto"/>
         </w:rPr>
       </w:pPr>
-      <w:bookmarkStart w:id="28" w:name="_Toc196934946"/>
+      <w:bookmarkStart w:id="28" w:name="_Toc196946317"/>
       <w:r>
         <w:rPr>
           <w:color w:val="auto"/>
@@ -5763,7 +5763,7 @@
           <w:color w:val="auto"/>
         </w:rPr>
       </w:pPr>
-      <w:bookmarkStart w:id="29" w:name="_Toc196934947"/>
+      <w:bookmarkStart w:id="29" w:name="_Toc196946318"/>
       <w:r>
         <w:rPr>
           <w:color w:val="auto"/>
@@ -5795,7 +5795,7 @@
           <w:color w:val="auto"/>
         </w:rPr>
       </w:pPr>
-      <w:bookmarkStart w:id="30" w:name="_Toc196934948"/>
+      <w:bookmarkStart w:id="30" w:name="_Toc196946319"/>
       <w:r>
         <w:rPr>
           <w:color w:val="auto"/>
@@ -5885,7 +5885,7 @@
           <w:color w:val="auto"/>
         </w:rPr>
       </w:pPr>
-      <w:bookmarkStart w:id="31" w:name="_Toc196934949"/>
+      <w:bookmarkStart w:id="31" w:name="_Toc196946320"/>
       <w:r>
         <w:rPr>
           <w:color w:val="auto"/>
@@ -6675,7 +6675,7 @@
           <w:color w:val="auto"/>
         </w:rPr>
       </w:pPr>
-      <w:bookmarkStart w:id="32" w:name="_Toc196934950"/>
+      <w:bookmarkStart w:id="32" w:name="_Toc196946321"/>
       <w:r>
         <w:rPr>
           <w:color w:val="auto"/>
@@ -6868,7 +6868,7 @@
           <w:color w:val="auto"/>
         </w:rPr>
       </w:pPr>
-      <w:bookmarkStart w:id="33" w:name="_Toc196934951"/>
+      <w:bookmarkStart w:id="33" w:name="_Toc196946322"/>
       <w:r>
         <w:rPr>
           <w:color w:val="auto"/>
@@ -9498,6 +9498,7 @@
   <w:style w:type="character" w:default="1" w:styleId="DefaultParagraphFont">
     <w:name w:val="Default Paragraph Font"/>
     <w:uiPriority w:val="1"/>
+    <w:semiHidden/>
     <w:unhideWhenUsed/>
   </w:style>
   <w:style w:type="table" w:default="1" w:styleId="TableNormal">

</xml_diff>